<commit_message>
Completed the block diagram in report
</commit_message>
<xml_diff>
--- a/Report_Shivashis_2005420.docx
+++ b/Report_Shivashis_2005420.docx
@@ -61,8 +61,9 @@
       <w:pPr>
         <w:rPr>
           <w:rFonts w:ascii="Helvetica" w:hAnsi="Helvetica"/>
-          <w:sz w:val="24"/>
-          <w:szCs w:val="24"/>
+          <w:i/>
+          <w:sz w:val="16"/>
+          <w:szCs w:val="16"/>
         </w:rPr>
       </w:pPr>
     </w:p>
@@ -79,6 +80,1498 @@
       <w:pPr>
         <w:rPr>
           <w:rFonts w:ascii="Helvetica" w:hAnsi="Helvetica"/>
+          <w:i/>
+          <w:color w:val="2E74B5" w:themeColor="accent1" w:themeShade="BF"/>
+          <w:sz w:val="18"/>
+          <w:szCs w:val="18"/>
+        </w:rPr>
+      </w:pPr>
+      <w:r>
+        <w:rPr>
+          <w:rFonts w:ascii="Helvetica" w:hAnsi="Helvetica"/>
+          <w:i/>
+          <w:noProof/>
+          <w:color w:val="2E74B5" w:themeColor="accent1" w:themeShade="BF"/>
+          <w:sz w:val="18"/>
+          <w:szCs w:val="18"/>
+          <w:lang w:eastAsia="en-IN"/>
+        </w:rPr>
+        <mc:AlternateContent>
+          <mc:Choice Requires="wps">
+            <w:drawing>
+              <wp:anchor distT="0" distB="0" distL="114300" distR="114300" simplePos="0" relativeHeight="251659264" behindDoc="0" locked="0" layoutInCell="1" allowOverlap="1">
+                <wp:simplePos x="0" y="0"/>
+                <wp:positionH relativeFrom="column">
+                  <wp:posOffset>314325</wp:posOffset>
+                </wp:positionH>
+                <wp:positionV relativeFrom="paragraph">
+                  <wp:posOffset>199551</wp:posOffset>
+                </wp:positionV>
+                <wp:extent cx="704850" cy="314325"/>
+                <wp:effectExtent l="0" t="0" r="19050" b="28575"/>
+                <wp:wrapThrough wrapText="bothSides">
+                  <wp:wrapPolygon edited="0">
+                    <wp:start x="0" y="0"/>
+                    <wp:lineTo x="0" y="22255"/>
+                    <wp:lineTo x="21600" y="22255"/>
+                    <wp:lineTo x="21600" y="0"/>
+                    <wp:lineTo x="0" y="0"/>
+                  </wp:wrapPolygon>
+                </wp:wrapThrough>
+                <wp:docPr id="2" name="Rounded Rectangle 2"/>
+                <wp:cNvGraphicFramePr/>
+                <a:graphic xmlns:a="http://schemas.openxmlformats.org/drawingml/2006/main">
+                  <a:graphicData uri="http://schemas.microsoft.com/office/word/2010/wordprocessingShape">
+                    <wps:wsp>
+                      <wps:cNvSpPr/>
+                      <wps:spPr>
+                        <a:xfrm>
+                          <a:off x="0" y="0"/>
+                          <a:ext cx="704850" cy="314325"/>
+                        </a:xfrm>
+                        <a:prstGeom prst="roundRect">
+                          <a:avLst/>
+                        </a:prstGeom>
+                        <a:noFill/>
+                        <a:ln>
+                          <a:solidFill>
+                            <a:schemeClr val="accent1">
+                              <a:lumMod val="75000"/>
+                            </a:schemeClr>
+                          </a:solidFill>
+                        </a:ln>
+                      </wps:spPr>
+                      <wps:style>
+                        <a:lnRef idx="2">
+                          <a:schemeClr val="accent1">
+                            <a:shade val="50000"/>
+                          </a:schemeClr>
+                        </a:lnRef>
+                        <a:fillRef idx="1">
+                          <a:schemeClr val="accent1"/>
+                        </a:fillRef>
+                        <a:effectRef idx="0">
+                          <a:schemeClr val="accent1"/>
+                        </a:effectRef>
+                        <a:fontRef idx="minor">
+                          <a:schemeClr val="lt1"/>
+                        </a:fontRef>
+                      </wps:style>
+                      <wps:txbx>
+                        <w:txbxContent>
+                          <w:p>
+                            <w:pPr>
+                              <w:jc w:val="center"/>
+                              <w:rPr>
+                                <w:rFonts w:ascii="Helvetica" w:hAnsi="Helvetica" w:cs="Helvetica"/>
+                                <w:b/>
+                                <w:color w:val="000000" w:themeColor="text1"/>
+                              </w:rPr>
+                            </w:pPr>
+                            <w:r>
+                              <w:rPr>
+                                <w:rFonts w:ascii="Helvetica" w:hAnsi="Helvetica" w:cs="Helvetica"/>
+                                <w:b/>
+                                <w:color w:val="000000" w:themeColor="text1"/>
+                              </w:rPr>
+                              <w:t>Engine</w:t>
+                            </w:r>
+                          </w:p>
+                        </w:txbxContent>
+                      </wps:txbx>
+                      <wps:bodyPr rot="0" spcFirstLastPara="0" vertOverflow="overflow" horzOverflow="overflow" vert="horz" wrap="square" lIns="91440" tIns="45720" rIns="91440" bIns="45720" numCol="1" spcCol="0" rtlCol="0" fromWordArt="0" anchor="ctr" anchorCtr="0" forceAA="0" compatLnSpc="1">
+                        <a:prstTxWarp prst="textNoShape">
+                          <a:avLst/>
+                        </a:prstTxWarp>
+                        <a:noAutofit/>
+                      </wps:bodyPr>
+                    </wps:wsp>
+                  </a:graphicData>
+                </a:graphic>
+                <wp14:sizeRelH relativeFrom="margin">
+                  <wp14:pctWidth>0</wp14:pctWidth>
+                </wp14:sizeRelH>
+                <wp14:sizeRelV relativeFrom="margin">
+                  <wp14:pctHeight>0</wp14:pctHeight>
+                </wp14:sizeRelV>
+              </wp:anchor>
+            </w:drawing>
+          </mc:Choice>
+          <mc:Fallback>
+            <w:pict>
+              <v:roundrect id="Rounded Rectangle 2" o:spid="_x0000_s1026" style="position:absolute;margin-left:24.75pt;margin-top:15.7pt;width:55.5pt;height:24.75pt;z-index:251659264;visibility:visible;mso-wrap-style:square;mso-width-percent:0;mso-height-percent:0;mso-wrap-distance-left:9pt;mso-wrap-distance-top:0;mso-wrap-distance-right:9pt;mso-wrap-distance-bottom:0;mso-position-horizontal:absolute;mso-position-horizontal-relative:text;mso-position-vertical:absolute;mso-position-vertical-relative:text;mso-width-percent:0;mso-height-percent:0;mso-width-relative:margin;mso-height-relative:margin;v-text-anchor:middle" arcsize="10923f" o:gfxdata="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" filled="f" strokecolor="#2e74b5 [2404]" strokeweight="1pt">
+                <v:stroke joinstyle="miter"/>
+                <v:textbox>
+                  <w:txbxContent>
+                    <w:p>
+                      <w:pPr>
+                        <w:jc w:val="center"/>
+                        <w:rPr>
+                          <w:rFonts w:ascii="Helvetica" w:hAnsi="Helvetica" w:cs="Helvetica"/>
+                          <w:b/>
+                          <w:color w:val="000000" w:themeColor="text1"/>
+                        </w:rPr>
+                      </w:pPr>
+                      <w:r>
+                        <w:rPr>
+                          <w:rFonts w:ascii="Helvetica" w:hAnsi="Helvetica" w:cs="Helvetica"/>
+                          <w:b/>
+                          <w:color w:val="000000" w:themeColor="text1"/>
+                        </w:rPr>
+                        <w:t>Engine</w:t>
+                      </w:r>
+                    </w:p>
+                  </w:txbxContent>
+                </v:textbox>
+                <w10:wrap type="through"/>
+              </v:roundrect>
+            </w:pict>
+          </mc:Fallback>
+        </mc:AlternateContent>
+      </w:r>
+      <w:r>
+        <w:rPr>
+          <w:rFonts w:ascii="Helvetica" w:hAnsi="Helvetica"/>
+          <w:i/>
+          <w:noProof/>
+          <w:color w:val="2E74B5" w:themeColor="accent1" w:themeShade="BF"/>
+          <w:sz w:val="18"/>
+          <w:szCs w:val="18"/>
+          <w:lang w:eastAsia="en-IN"/>
+        </w:rPr>
+        <mc:AlternateContent>
+          <mc:Choice Requires="wps">
+            <w:drawing>
+              <wp:anchor distT="0" distB="0" distL="114300" distR="114300" simplePos="0" relativeHeight="251662336" behindDoc="0" locked="0" layoutInCell="1" allowOverlap="1">
+                <wp:simplePos x="0" y="0"/>
+                <wp:positionH relativeFrom="column">
+                  <wp:posOffset>4352925</wp:posOffset>
+                </wp:positionH>
+                <wp:positionV relativeFrom="paragraph">
+                  <wp:posOffset>70485</wp:posOffset>
+                </wp:positionV>
+                <wp:extent cx="933450" cy="514350"/>
+                <wp:effectExtent l="0" t="0" r="19050" b="19050"/>
+                <wp:wrapNone/>
+                <wp:docPr id="5" name="Rounded Rectangle 5"/>
+                <wp:cNvGraphicFramePr/>
+                <a:graphic xmlns:a="http://schemas.openxmlformats.org/drawingml/2006/main">
+                  <a:graphicData uri="http://schemas.microsoft.com/office/word/2010/wordprocessingShape">
+                    <wps:wsp>
+                      <wps:cNvSpPr/>
+                      <wps:spPr>
+                        <a:xfrm>
+                          <a:off x="0" y="0"/>
+                          <a:ext cx="933450" cy="514350"/>
+                        </a:xfrm>
+                        <a:prstGeom prst="roundRect">
+                          <a:avLst/>
+                        </a:prstGeom>
+                      </wps:spPr>
+                      <wps:style>
+                        <a:lnRef idx="2">
+                          <a:schemeClr val="accent6"/>
+                        </a:lnRef>
+                        <a:fillRef idx="1">
+                          <a:schemeClr val="lt1"/>
+                        </a:fillRef>
+                        <a:effectRef idx="0">
+                          <a:schemeClr val="accent6"/>
+                        </a:effectRef>
+                        <a:fontRef idx="minor">
+                          <a:schemeClr val="dk1"/>
+                        </a:fontRef>
+                      </wps:style>
+                      <wps:txbx>
+                        <w:txbxContent>
+                          <w:p>
+                            <w:pPr>
+                              <w:spacing w:after="0"/>
+                              <w:jc w:val="center"/>
+                              <w:rPr>
+                                <w:rFonts w:ascii="Helvetica" w:hAnsi="Helvetica" w:cs="Helvetica"/>
+                                <w:b/>
+                              </w:rPr>
+                            </w:pPr>
+                            <w:r>
+                              <w:rPr>
+                                <w:rFonts w:ascii="Helvetica" w:hAnsi="Helvetica" w:cs="Helvetica"/>
+                                <w:b/>
+                              </w:rPr>
+                              <w:t>Vehicle</w:t>
+                            </w:r>
+                          </w:p>
+                          <w:p>
+                            <w:pPr>
+                              <w:spacing w:after="0"/>
+                              <w:jc w:val="center"/>
+                              <w:rPr>
+                                <w:rFonts w:ascii="Helvetica" w:hAnsi="Helvetica" w:cs="Helvetica"/>
+                                <w:b/>
+                              </w:rPr>
+                            </w:pPr>
+                            <w:r>
+                              <w:rPr>
+                                <w:rFonts w:ascii="Helvetica" w:hAnsi="Helvetica" w:cs="Helvetica"/>
+                                <w:b/>
+                              </w:rPr>
+                              <w:t>Dynamics</w:t>
+                            </w:r>
+                          </w:p>
+                        </w:txbxContent>
+                      </wps:txbx>
+                      <wps:bodyPr rot="0" spcFirstLastPara="0" vertOverflow="overflow" horzOverflow="overflow" vert="horz" wrap="square" lIns="91440" tIns="45720" rIns="91440" bIns="45720" numCol="1" spcCol="0" rtlCol="0" fromWordArt="0" anchor="ctr" anchorCtr="0" forceAA="0" compatLnSpc="1">
+                        <a:prstTxWarp prst="textNoShape">
+                          <a:avLst/>
+                        </a:prstTxWarp>
+                        <a:noAutofit/>
+                      </wps:bodyPr>
+                    </wps:wsp>
+                  </a:graphicData>
+                </a:graphic>
+                <wp14:sizeRelV relativeFrom="margin">
+                  <wp14:pctHeight>0</wp14:pctHeight>
+                </wp14:sizeRelV>
+              </wp:anchor>
+            </w:drawing>
+          </mc:Choice>
+          <mc:Fallback>
+            <w:pict>
+              <v:roundrect id="Rounded Rectangle 5" o:spid="_x0000_s1027" style="position:absolute;margin-left:342.75pt;margin-top:5.55pt;width:73.5pt;height:40.5pt;z-index:251662336;visibility:visible;mso-wrap-style:square;mso-height-percent:0;mso-wrap-distance-left:9pt;mso-wrap-distance-top:0;mso-wrap-distance-right:9pt;mso-wrap-distance-bottom:0;mso-position-horizontal:absolute;mso-position-horizontal-relative:text;mso-position-vertical:absolute;mso-position-vertical-relative:text;mso-height-percent:0;mso-height-relative:margin;v-text-anchor:middle" arcsize="10923f" o:gfxdata="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" fillcolor="white [3201]" strokecolor="#70ad47 [3209]" strokeweight="1pt">
+                <v:stroke joinstyle="miter"/>
+                <v:textbox>
+                  <w:txbxContent>
+                    <w:p>
+                      <w:pPr>
+                        <w:spacing w:after="0"/>
+                        <w:jc w:val="center"/>
+                        <w:rPr>
+                          <w:rFonts w:ascii="Helvetica" w:hAnsi="Helvetica" w:cs="Helvetica"/>
+                          <w:b/>
+                        </w:rPr>
+                      </w:pPr>
+                      <w:r>
+                        <w:rPr>
+                          <w:rFonts w:ascii="Helvetica" w:hAnsi="Helvetica" w:cs="Helvetica"/>
+                          <w:b/>
+                        </w:rPr>
+                        <w:t>Vehicle</w:t>
+                      </w:r>
+                    </w:p>
+                    <w:p>
+                      <w:pPr>
+                        <w:spacing w:after="0"/>
+                        <w:jc w:val="center"/>
+                        <w:rPr>
+                          <w:rFonts w:ascii="Helvetica" w:hAnsi="Helvetica" w:cs="Helvetica"/>
+                          <w:b/>
+                        </w:rPr>
+                      </w:pPr>
+                      <w:r>
+                        <w:rPr>
+                          <w:rFonts w:ascii="Helvetica" w:hAnsi="Helvetica" w:cs="Helvetica"/>
+                          <w:b/>
+                        </w:rPr>
+                        <w:t>Dynamics</w:t>
+                      </w:r>
+                    </w:p>
+                  </w:txbxContent>
+                </v:textbox>
+              </v:roundrect>
+            </w:pict>
+          </mc:Fallback>
+        </mc:AlternateContent>
+      </w:r>
+      <w:r>
+        <w:rPr>
+          <w:rFonts w:ascii="Helvetica" w:hAnsi="Helvetica"/>
+          <w:i/>
+          <w:noProof/>
+          <w:color w:val="2E74B5" w:themeColor="accent1" w:themeShade="BF"/>
+          <w:sz w:val="18"/>
+          <w:szCs w:val="18"/>
+          <w:lang w:eastAsia="en-IN"/>
+        </w:rPr>
+        <mc:AlternateContent>
+          <mc:Choice Requires="wps">
+            <w:drawing>
+              <wp:anchor distT="0" distB="0" distL="114300" distR="114300" simplePos="0" relativeHeight="251661312" behindDoc="0" locked="0" layoutInCell="1" allowOverlap="1">
+                <wp:simplePos x="0" y="0"/>
+                <wp:positionH relativeFrom="column">
+                  <wp:posOffset>2819400</wp:posOffset>
+                </wp:positionH>
+                <wp:positionV relativeFrom="paragraph">
+                  <wp:posOffset>80645</wp:posOffset>
+                </wp:positionV>
+                <wp:extent cx="1162050" cy="542925"/>
+                <wp:effectExtent l="0" t="0" r="19050" b="28575"/>
+                <wp:wrapNone/>
+                <wp:docPr id="4" name="Rounded Rectangle 4"/>
+                <wp:cNvGraphicFramePr/>
+                <a:graphic xmlns:a="http://schemas.openxmlformats.org/drawingml/2006/main">
+                  <a:graphicData uri="http://schemas.microsoft.com/office/word/2010/wordprocessingShape">
+                    <wps:wsp>
+                      <wps:cNvSpPr/>
+                      <wps:spPr>
+                        <a:xfrm>
+                          <a:off x="0" y="0"/>
+                          <a:ext cx="1162050" cy="542925"/>
+                        </a:xfrm>
+                        <a:prstGeom prst="roundRect">
+                          <a:avLst/>
+                        </a:prstGeom>
+                        <a:solidFill>
+                          <a:schemeClr val="bg1"/>
+                        </a:solidFill>
+                      </wps:spPr>
+                      <wps:style>
+                        <a:lnRef idx="2">
+                          <a:schemeClr val="accent1">
+                            <a:shade val="50000"/>
+                          </a:schemeClr>
+                        </a:lnRef>
+                        <a:fillRef idx="1">
+                          <a:schemeClr val="accent1"/>
+                        </a:fillRef>
+                        <a:effectRef idx="0">
+                          <a:schemeClr val="accent1"/>
+                        </a:effectRef>
+                        <a:fontRef idx="minor">
+                          <a:schemeClr val="lt1"/>
+                        </a:fontRef>
+                      </wps:style>
+                      <wps:txbx>
+                        <w:txbxContent>
+                          <w:p>
+                            <w:pPr>
+                              <w:jc w:val="center"/>
+                              <w:rPr>
+                                <w:rFonts w:ascii="Helvetica" w:hAnsi="Helvetica" w:cs="Helvetica"/>
+                                <w:b/>
+                                <w:color w:val="000000" w:themeColor="text1"/>
+                              </w:rPr>
+                            </w:pPr>
+                            <w:r>
+                              <w:rPr>
+                                <w:rFonts w:ascii="Helvetica" w:hAnsi="Helvetica" w:cs="Helvetica"/>
+                                <w:b/>
+                                <w:color w:val="000000" w:themeColor="text1"/>
+                              </w:rPr>
+                              <w:t>Transmission Gear Ratio</w:t>
+                            </w:r>
+                          </w:p>
+                        </w:txbxContent>
+                      </wps:txbx>
+                      <wps:bodyPr rot="0" spcFirstLastPara="0" vertOverflow="overflow" horzOverflow="overflow" vert="horz" wrap="square" lIns="91440" tIns="45720" rIns="91440" bIns="45720" numCol="1" spcCol="0" rtlCol="0" fromWordArt="0" anchor="ctr" anchorCtr="0" forceAA="0" compatLnSpc="1">
+                        <a:prstTxWarp prst="textNoShape">
+                          <a:avLst/>
+                        </a:prstTxWarp>
+                        <a:noAutofit/>
+                      </wps:bodyPr>
+                    </wps:wsp>
+                  </a:graphicData>
+                </a:graphic>
+                <wp14:sizeRelH relativeFrom="margin">
+                  <wp14:pctWidth>0</wp14:pctWidth>
+                </wp14:sizeRelH>
+                <wp14:sizeRelV relativeFrom="margin">
+                  <wp14:pctHeight>0</wp14:pctHeight>
+                </wp14:sizeRelV>
+              </wp:anchor>
+            </w:drawing>
+          </mc:Choice>
+          <mc:Fallback>
+            <w:pict>
+              <v:roundrect id="Rounded Rectangle 4" o:spid="_x0000_s1028" style="position:absolute;margin-left:222pt;margin-top:6.35pt;width:91.5pt;height:42.75pt;z-index:251661312;visibility:visible;mso-wrap-style:square;mso-width-percent:0;mso-height-percent:0;mso-wrap-distance-left:9pt;mso-wrap-distance-top:0;mso-wrap-distance-right:9pt;mso-wrap-distance-bottom:0;mso-position-horizontal:absolute;mso-position-horizontal-relative:text;mso-position-vertical:absolute;mso-position-vertical-relative:text;mso-width-percent:0;mso-height-percent:0;mso-width-relative:margin;mso-height-relative:margin;v-text-anchor:middle" arcsize="10923f" o:gfxdata="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" fillcolor="white [3212]" strokecolor="#1f4d78 [1604]" strokeweight="1pt">
+                <v:stroke joinstyle="miter"/>
+                <v:textbox>
+                  <w:txbxContent>
+                    <w:p>
+                      <w:pPr>
+                        <w:jc w:val="center"/>
+                        <w:rPr>
+                          <w:rFonts w:ascii="Helvetica" w:hAnsi="Helvetica" w:cs="Helvetica"/>
+                          <w:b/>
+                          <w:color w:val="000000" w:themeColor="text1"/>
+                        </w:rPr>
+                      </w:pPr>
+                      <w:r>
+                        <w:rPr>
+                          <w:rFonts w:ascii="Helvetica" w:hAnsi="Helvetica" w:cs="Helvetica"/>
+                          <w:b/>
+                          <w:color w:val="000000" w:themeColor="text1"/>
+                        </w:rPr>
+                        <w:t>Transmission Gear Ratio</w:t>
+                      </w:r>
+                    </w:p>
+                  </w:txbxContent>
+                </v:textbox>
+              </v:roundrect>
+            </w:pict>
+          </mc:Fallback>
+        </mc:AlternateContent>
+      </w:r>
+      <w:r>
+        <w:rPr>
+          <w:rFonts w:ascii="Helvetica" w:hAnsi="Helvetica"/>
+          <w:i/>
+          <w:noProof/>
+          <w:color w:val="2E74B5" w:themeColor="accent1" w:themeShade="BF"/>
+          <w:sz w:val="18"/>
+          <w:szCs w:val="18"/>
+          <w:lang w:eastAsia="en-IN"/>
+        </w:rPr>
+        <mc:AlternateContent>
+          <mc:Choice Requires="wps">
+            <w:drawing>
+              <wp:anchor distT="0" distB="0" distL="114300" distR="114300" simplePos="0" relativeHeight="251660288" behindDoc="0" locked="0" layoutInCell="1" allowOverlap="1">
+                <wp:simplePos x="0" y="0"/>
+                <wp:positionH relativeFrom="column">
+                  <wp:posOffset>1438275</wp:posOffset>
+                </wp:positionH>
+                <wp:positionV relativeFrom="paragraph">
+                  <wp:posOffset>51435</wp:posOffset>
+                </wp:positionV>
+                <wp:extent cx="923925" cy="609600"/>
+                <wp:effectExtent l="0" t="0" r="28575" b="19050"/>
+                <wp:wrapNone/>
+                <wp:docPr id="3" name="Rounded Rectangle 3"/>
+                <wp:cNvGraphicFramePr/>
+                <a:graphic xmlns:a="http://schemas.openxmlformats.org/drawingml/2006/main">
+                  <a:graphicData uri="http://schemas.microsoft.com/office/word/2010/wordprocessingShape">
+                    <wps:wsp>
+                      <wps:cNvSpPr/>
+                      <wps:spPr>
+                        <a:xfrm>
+                          <a:off x="0" y="0"/>
+                          <a:ext cx="923925" cy="609600"/>
+                        </a:xfrm>
+                        <a:prstGeom prst="roundRect">
+                          <a:avLst/>
+                        </a:prstGeom>
+                        <a:solidFill>
+                          <a:schemeClr val="bg1"/>
+                        </a:solidFill>
+                        <a:ln>
+                          <a:solidFill>
+                            <a:schemeClr val="accent2">
+                              <a:lumMod val="75000"/>
+                            </a:schemeClr>
+                          </a:solidFill>
+                        </a:ln>
+                      </wps:spPr>
+                      <wps:style>
+                        <a:lnRef idx="2">
+                          <a:schemeClr val="accent1">
+                            <a:shade val="50000"/>
+                          </a:schemeClr>
+                        </a:lnRef>
+                        <a:fillRef idx="1">
+                          <a:schemeClr val="accent1"/>
+                        </a:fillRef>
+                        <a:effectRef idx="0">
+                          <a:schemeClr val="accent1"/>
+                        </a:effectRef>
+                        <a:fontRef idx="minor">
+                          <a:schemeClr val="lt1"/>
+                        </a:fontRef>
+                      </wps:style>
+                      <wps:txbx>
+                        <w:txbxContent>
+                          <w:p>
+                            <w:pPr>
+                              <w:spacing w:after="0" w:line="240" w:lineRule="auto"/>
+                              <w:jc w:val="center"/>
+                              <w:rPr>
+                                <w:rFonts w:ascii="Helvetica" w:hAnsi="Helvetica" w:cs="Helvetica"/>
+                                <w:b/>
+                                <w:color w:val="000000" w:themeColor="text1"/>
+                              </w:rPr>
+                            </w:pPr>
+                            <w:r>
+                              <w:rPr>
+                                <w:rFonts w:ascii="Helvetica" w:hAnsi="Helvetica" w:cs="Helvetica"/>
+                                <w:b/>
+                                <w:color w:val="000000" w:themeColor="text1"/>
+                              </w:rPr>
+                              <w:t>Torque</w:t>
+                            </w:r>
+                          </w:p>
+                          <w:p>
+                            <w:pPr>
+                              <w:spacing w:after="0" w:line="240" w:lineRule="auto"/>
+                              <w:jc w:val="center"/>
+                              <w:rPr>
+                                <w:rFonts w:ascii="Helvetica" w:hAnsi="Helvetica" w:cs="Helvetica"/>
+                                <w:b/>
+                                <w:color w:val="000000" w:themeColor="text1"/>
+                              </w:rPr>
+                            </w:pPr>
+                            <w:r>
+                              <w:rPr>
+                                <w:rFonts w:ascii="Helvetica" w:hAnsi="Helvetica" w:cs="Helvetica"/>
+                                <w:b/>
+                                <w:color w:val="000000" w:themeColor="text1"/>
+                              </w:rPr>
+                              <w:t>Converter</w:t>
+                            </w:r>
+                          </w:p>
+                        </w:txbxContent>
+                      </wps:txbx>
+                      <wps:bodyPr rot="0" spcFirstLastPara="0" vertOverflow="overflow" horzOverflow="overflow" vert="horz" wrap="square" lIns="91440" tIns="45720" rIns="91440" bIns="45720" numCol="1" spcCol="0" rtlCol="0" fromWordArt="0" anchor="ctr" anchorCtr="0" forceAA="0" compatLnSpc="1">
+                        <a:prstTxWarp prst="textNoShape">
+                          <a:avLst/>
+                        </a:prstTxWarp>
+                        <a:noAutofit/>
+                      </wps:bodyPr>
+                    </wps:wsp>
+                  </a:graphicData>
+                </a:graphic>
+                <wp14:sizeRelH relativeFrom="margin">
+                  <wp14:pctWidth>0</wp14:pctWidth>
+                </wp14:sizeRelH>
+                <wp14:sizeRelV relativeFrom="margin">
+                  <wp14:pctHeight>0</wp14:pctHeight>
+                </wp14:sizeRelV>
+              </wp:anchor>
+            </w:drawing>
+          </mc:Choice>
+          <mc:Fallback>
+            <w:pict>
+              <v:roundrect id="Rounded Rectangle 3" o:spid="_x0000_s1029" style="position:absolute;margin-left:113.25pt;margin-top:4.05pt;width:72.75pt;height:48pt;z-index:251660288;visibility:visible;mso-wrap-style:square;mso-width-percent:0;mso-height-percent:0;mso-wrap-distance-left:9pt;mso-wrap-distance-top:0;mso-wrap-distance-right:9pt;mso-wrap-distance-bottom:0;mso-position-horizontal:absolute;mso-position-horizontal-relative:text;mso-position-vertical:absolute;mso-position-vertical-relative:text;mso-width-percent:0;mso-height-percent:0;mso-width-relative:margin;mso-height-relative:margin;v-text-anchor:middle" arcsize="10923f" o:gfxdata="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" fillcolor="white [3212]" strokecolor="#c45911 [2405]" strokeweight="1pt">
+                <v:stroke joinstyle="miter"/>
+                <v:textbox>
+                  <w:txbxContent>
+                    <w:p>
+                      <w:pPr>
+                        <w:spacing w:after="0" w:line="240" w:lineRule="auto"/>
+                        <w:jc w:val="center"/>
+                        <w:rPr>
+                          <w:rFonts w:ascii="Helvetica" w:hAnsi="Helvetica" w:cs="Helvetica"/>
+                          <w:b/>
+                          <w:color w:val="000000" w:themeColor="text1"/>
+                        </w:rPr>
+                      </w:pPr>
+                      <w:r>
+                        <w:rPr>
+                          <w:rFonts w:ascii="Helvetica" w:hAnsi="Helvetica" w:cs="Helvetica"/>
+                          <w:b/>
+                          <w:color w:val="000000" w:themeColor="text1"/>
+                        </w:rPr>
+                        <w:t>Torque</w:t>
+                      </w:r>
+                    </w:p>
+                    <w:p>
+                      <w:pPr>
+                        <w:spacing w:after="0" w:line="240" w:lineRule="auto"/>
+                        <w:jc w:val="center"/>
+                        <w:rPr>
+                          <w:rFonts w:ascii="Helvetica" w:hAnsi="Helvetica" w:cs="Helvetica"/>
+                          <w:b/>
+                          <w:color w:val="000000" w:themeColor="text1"/>
+                        </w:rPr>
+                      </w:pPr>
+                      <w:r>
+                        <w:rPr>
+                          <w:rFonts w:ascii="Helvetica" w:hAnsi="Helvetica" w:cs="Helvetica"/>
+                          <w:b/>
+                          <w:color w:val="000000" w:themeColor="text1"/>
+                        </w:rPr>
+                        <w:t>Converter</w:t>
+                      </w:r>
+                    </w:p>
+                  </w:txbxContent>
+                </v:textbox>
+              </v:roundrect>
+            </w:pict>
+          </mc:Fallback>
+        </mc:AlternateContent>
+      </w:r>
+      <w:r>
+        <w:rPr>
+          <w:rFonts w:ascii="Helvetica" w:hAnsi="Helvetica"/>
+          <w:i/>
+          <w:color w:val="2E74B5" w:themeColor="accent1" w:themeShade="BF"/>
+          <w:sz w:val="18"/>
+          <w:szCs w:val="18"/>
+        </w:rPr>
+        <w:t>Throttle</w:t>
+      </w:r>
+    </w:p>
+    <w:p>
+      <w:pPr>
+        <w:rPr>
+          <w:rFonts w:ascii="Helvetica" w:hAnsi="Helvetica"/>
+          <w:sz w:val="24"/>
+          <w:szCs w:val="24"/>
+        </w:rPr>
+      </w:pPr>
+      <w:r>
+        <w:rPr>
+          <w:rFonts w:ascii="Helvetica" w:hAnsi="Helvetica"/>
+          <w:noProof/>
+          <w:sz w:val="24"/>
+          <w:szCs w:val="24"/>
+          <w:lang w:eastAsia="en-IN"/>
+        </w:rPr>
+        <mc:AlternateContent>
+          <mc:Choice Requires="wps">
+            <w:drawing>
+              <wp:anchor distT="0" distB="0" distL="114300" distR="114300" simplePos="0" relativeHeight="251673600" behindDoc="0" locked="0" layoutInCell="1" allowOverlap="1">
+                <wp:simplePos x="0" y="0"/>
+                <wp:positionH relativeFrom="column">
+                  <wp:posOffset>645459</wp:posOffset>
+                </wp:positionH>
+                <wp:positionV relativeFrom="paragraph">
+                  <wp:posOffset>264592</wp:posOffset>
+                </wp:positionV>
+                <wp:extent cx="2090057" cy="998925"/>
+                <wp:effectExtent l="0" t="0" r="100965" b="86995"/>
+                <wp:wrapNone/>
+                <wp:docPr id="19" name="Elbow Connector 19"/>
+                <wp:cNvGraphicFramePr/>
+                <a:graphic xmlns:a="http://schemas.openxmlformats.org/drawingml/2006/main">
+                  <a:graphicData uri="http://schemas.microsoft.com/office/word/2010/wordprocessingShape">
+                    <wps:wsp>
+                      <wps:cNvCnPr/>
+                      <wps:spPr>
+                        <a:xfrm>
+                          <a:off x="0" y="0"/>
+                          <a:ext cx="2090057" cy="998925"/>
+                        </a:xfrm>
+                        <a:prstGeom prst="bentConnector3">
+                          <a:avLst>
+                            <a:gd name="adj1" fmla="val 1464"/>
+                          </a:avLst>
+                        </a:prstGeom>
+                        <a:ln>
+                          <a:tailEnd type="triangle"/>
+                        </a:ln>
+                      </wps:spPr>
+                      <wps:style>
+                        <a:lnRef idx="1">
+                          <a:schemeClr val="accent1"/>
+                        </a:lnRef>
+                        <a:fillRef idx="0">
+                          <a:schemeClr val="accent1"/>
+                        </a:fillRef>
+                        <a:effectRef idx="0">
+                          <a:schemeClr val="accent1"/>
+                        </a:effectRef>
+                        <a:fontRef idx="minor">
+                          <a:schemeClr val="tx1"/>
+                        </a:fontRef>
+                      </wps:style>
+                      <wps:bodyPr/>
+                    </wps:wsp>
+                  </a:graphicData>
+                </a:graphic>
+                <wp14:sizeRelH relativeFrom="margin">
+                  <wp14:pctWidth>0</wp14:pctWidth>
+                </wp14:sizeRelH>
+                <wp14:sizeRelV relativeFrom="margin">
+                  <wp14:pctHeight>0</wp14:pctHeight>
+                </wp14:sizeRelV>
+              </wp:anchor>
+            </w:drawing>
+          </mc:Choice>
+          <mc:Fallback>
+            <w:pict>
+              <v:shapetype w14:anchorId="17B3DFD8" id="_x0000_t34" coordsize="21600,21600" o:spt="34" o:oned="t" adj="10800" path="m,l@0,0@0,21600,21600,21600e" filled="f">
+                <v:stroke joinstyle="miter"/>
+                <v:formulas>
+                  <v:f eqn="val #0"/>
+                </v:formulas>
+                <v:path arrowok="t" fillok="f" o:connecttype="none"/>
+                <v:handles>
+                  <v:h position="#0,center"/>
+                </v:handles>
+                <o:lock v:ext="edit" shapetype="t"/>
+              </v:shapetype>
+              <v:shape id="Elbow Connector 19" o:spid="_x0000_s1026" type="#_x0000_t34" style="position:absolute;margin-left:50.8pt;margin-top:20.85pt;width:164.55pt;height:78.65pt;z-index:251673600;visibility:visible;mso-wrap-style:square;mso-width-percent:0;mso-height-percent:0;mso-wrap-distance-left:9pt;mso-wrap-distance-top:0;mso-wrap-distance-right:9pt;mso-wrap-distance-bottom:0;mso-position-horizontal:absolute;mso-position-horizontal-relative:text;mso-position-vertical:absolute;mso-position-vertical-relative:text;mso-width-percent:0;mso-height-percent:0;mso-width-relative:margin;mso-height-relative:margin" o:gfxdata="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" adj="316" strokecolor="#5b9bd5 [3204]" strokeweight=".5pt">
+                <v:stroke endarrow="block"/>
+              </v:shape>
+            </w:pict>
+          </mc:Fallback>
+        </mc:AlternateContent>
+      </w:r>
+      <w:r>
+        <w:rPr>
+          <w:rFonts w:ascii="Helvetica" w:hAnsi="Helvetica"/>
+          <w:noProof/>
+          <w:sz w:val="24"/>
+          <w:szCs w:val="24"/>
+          <w:lang w:eastAsia="en-IN"/>
+        </w:rPr>
+        <mc:AlternateContent>
+          <mc:Choice Requires="wps">
+            <w:drawing>
+              <wp:anchor distT="0" distB="0" distL="114300" distR="114300" simplePos="0" relativeHeight="251672576" behindDoc="0" locked="0" layoutInCell="1" allowOverlap="1">
+                <wp:simplePos x="0" y="0"/>
+                <wp:positionH relativeFrom="column">
+                  <wp:posOffset>-148590</wp:posOffset>
+                </wp:positionH>
+                <wp:positionV relativeFrom="paragraph">
+                  <wp:posOffset>63657</wp:posOffset>
+                </wp:positionV>
+                <wp:extent cx="447261" cy="0"/>
+                <wp:effectExtent l="0" t="76200" r="10160" b="95250"/>
+                <wp:wrapNone/>
+                <wp:docPr id="18" name="Straight Arrow Connector 18"/>
+                <wp:cNvGraphicFramePr/>
+                <a:graphic xmlns:a="http://schemas.openxmlformats.org/drawingml/2006/main">
+                  <a:graphicData uri="http://schemas.microsoft.com/office/word/2010/wordprocessingShape">
+                    <wps:wsp>
+                      <wps:cNvCnPr/>
+                      <wps:spPr>
+                        <a:xfrm>
+                          <a:off x="0" y="0"/>
+                          <a:ext cx="447261" cy="0"/>
+                        </a:xfrm>
+                        <a:prstGeom prst="straightConnector1">
+                          <a:avLst/>
+                        </a:prstGeom>
+                        <a:ln>
+                          <a:tailEnd type="triangle"/>
+                        </a:ln>
+                      </wps:spPr>
+                      <wps:style>
+                        <a:lnRef idx="1">
+                          <a:schemeClr val="accent1"/>
+                        </a:lnRef>
+                        <a:fillRef idx="0">
+                          <a:schemeClr val="accent1"/>
+                        </a:fillRef>
+                        <a:effectRef idx="0">
+                          <a:schemeClr val="accent1"/>
+                        </a:effectRef>
+                        <a:fontRef idx="minor">
+                          <a:schemeClr val="tx1"/>
+                        </a:fontRef>
+                      </wps:style>
+                      <wps:bodyPr/>
+                    </wps:wsp>
+                  </a:graphicData>
+                </a:graphic>
+              </wp:anchor>
+            </w:drawing>
+          </mc:Choice>
+          <mc:Fallback>
+            <w:pict>
+              <v:shapetype w14:anchorId="166FAD1C" id="_x0000_t32" coordsize="21600,21600" o:spt="32" o:oned="t" path="m,l21600,21600e" filled="f">
+                <v:path arrowok="t" fillok="f" o:connecttype="none"/>
+                <o:lock v:ext="edit" shapetype="t"/>
+              </v:shapetype>
+              <v:shape id="Straight Arrow Connector 18" o:spid="_x0000_s1026" type="#_x0000_t32" style="position:absolute;margin-left:-11.7pt;margin-top:5pt;width:35.2pt;height:0;z-index:251672576;visibility:visible;mso-wrap-style:square;mso-wrap-distance-left:9pt;mso-wrap-distance-top:0;mso-wrap-distance-right:9pt;mso-wrap-distance-bottom:0;mso-position-horizontal:absolute;mso-position-horizontal-relative:text;mso-position-vertical:absolute;mso-position-vertical-relative:text" o:gfxdata="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" strokecolor="#5b9bd5 [3204]" strokeweight=".5pt">
+                <v:stroke endarrow="block" joinstyle="miter"/>
+              </v:shape>
+            </w:pict>
+          </mc:Fallback>
+        </mc:AlternateContent>
+      </w:r>
+      <w:r>
+        <w:rPr>
+          <w:rFonts w:ascii="Helvetica" w:hAnsi="Helvetica"/>
+          <w:noProof/>
+          <w:sz w:val="24"/>
+          <w:szCs w:val="24"/>
+          <w:lang w:eastAsia="en-IN"/>
+        </w:rPr>
+        <mc:AlternateContent>
+          <mc:Choice Requires="wps">
+            <w:drawing>
+              <wp:anchor distT="0" distB="0" distL="114300" distR="114300" simplePos="0" relativeHeight="251670528" behindDoc="0" locked="0" layoutInCell="1" allowOverlap="1">
+                <wp:simplePos x="0" y="0"/>
+                <wp:positionH relativeFrom="column">
+                  <wp:posOffset>4068096</wp:posOffset>
+                </wp:positionH>
+                <wp:positionV relativeFrom="paragraph">
+                  <wp:posOffset>48813</wp:posOffset>
+                </wp:positionV>
+                <wp:extent cx="1405255" cy="1195398"/>
+                <wp:effectExtent l="38100" t="0" r="23495" b="100330"/>
+                <wp:wrapNone/>
+                <wp:docPr id="16" name="Elbow Connector 16"/>
+                <wp:cNvGraphicFramePr/>
+                <a:graphic xmlns:a="http://schemas.openxmlformats.org/drawingml/2006/main">
+                  <a:graphicData uri="http://schemas.microsoft.com/office/word/2010/wordprocessingShape">
+                    <wps:wsp>
+                      <wps:cNvCnPr/>
+                      <wps:spPr>
+                        <a:xfrm flipH="1">
+                          <a:off x="0" y="0"/>
+                          <a:ext cx="1405255" cy="1195398"/>
+                        </a:xfrm>
+                        <a:prstGeom prst="bentConnector3">
+                          <a:avLst>
+                            <a:gd name="adj1" fmla="val 546"/>
+                          </a:avLst>
+                        </a:prstGeom>
+                        <a:ln>
+                          <a:tailEnd type="triangle"/>
+                        </a:ln>
+                      </wps:spPr>
+                      <wps:style>
+                        <a:lnRef idx="1">
+                          <a:schemeClr val="accent1"/>
+                        </a:lnRef>
+                        <a:fillRef idx="0">
+                          <a:schemeClr val="accent1"/>
+                        </a:fillRef>
+                        <a:effectRef idx="0">
+                          <a:schemeClr val="accent1"/>
+                        </a:effectRef>
+                        <a:fontRef idx="minor">
+                          <a:schemeClr val="tx1"/>
+                        </a:fontRef>
+                      </wps:style>
+                      <wps:bodyPr/>
+                    </wps:wsp>
+                  </a:graphicData>
+                </a:graphic>
+                <wp14:sizeRelH relativeFrom="margin">
+                  <wp14:pctWidth>0</wp14:pctWidth>
+                </wp14:sizeRelH>
+                <wp14:sizeRelV relativeFrom="margin">
+                  <wp14:pctHeight>0</wp14:pctHeight>
+                </wp14:sizeRelV>
+              </wp:anchor>
+            </w:drawing>
+          </mc:Choice>
+          <mc:Fallback>
+            <w:pict>
+              <v:shape w14:anchorId="402C7E73" id="Elbow Connector 16" o:spid="_x0000_s1026" type="#_x0000_t34" style="position:absolute;margin-left:320.3pt;margin-top:3.85pt;width:110.65pt;height:94.15pt;flip:x;z-index:251670528;visibility:visible;mso-wrap-style:square;mso-width-percent:0;mso-height-percent:0;mso-wrap-distance-left:9pt;mso-wrap-distance-top:0;mso-wrap-distance-right:9pt;mso-wrap-distance-bottom:0;mso-position-horizontal:absolute;mso-position-horizontal-relative:text;mso-position-vertical:absolute;mso-position-vertical-relative:text;mso-width-percent:0;mso-height-percent:0;mso-width-relative:margin;mso-height-relative:margin" o:gfxdata="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" adj="118" strokecolor="#5b9bd5 [3204]" strokeweight=".5pt">
+                <v:stroke endarrow="block"/>
+              </v:shape>
+            </w:pict>
+          </mc:Fallback>
+        </mc:AlternateContent>
+      </w:r>
+      <w:r>
+        <w:rPr>
+          <w:rFonts w:ascii="Helvetica" w:hAnsi="Helvetica"/>
+          <w:noProof/>
+          <w:sz w:val="24"/>
+          <w:szCs w:val="24"/>
+          <w:lang w:eastAsia="en-IN"/>
+        </w:rPr>
+        <mc:AlternateContent>
+          <mc:Choice Requires="wps">
+            <w:drawing>
+              <wp:anchor distT="0" distB="0" distL="114300" distR="114300" simplePos="0" relativeHeight="251669504" behindDoc="0" locked="0" layoutInCell="1" allowOverlap="1" wp14:anchorId="62C7F400" wp14:editId="2BE8893B">
+                <wp:simplePos x="0" y="0"/>
+                <wp:positionH relativeFrom="column">
+                  <wp:posOffset>5298993</wp:posOffset>
+                </wp:positionH>
+                <wp:positionV relativeFrom="paragraph">
+                  <wp:posOffset>45166</wp:posOffset>
+                </wp:positionV>
+                <wp:extent cx="353962" cy="0"/>
+                <wp:effectExtent l="0" t="76200" r="27305" b="95250"/>
+                <wp:wrapNone/>
+                <wp:docPr id="15" name="Straight Arrow Connector 15"/>
+                <wp:cNvGraphicFramePr/>
+                <a:graphic xmlns:a="http://schemas.openxmlformats.org/drawingml/2006/main">
+                  <a:graphicData uri="http://schemas.microsoft.com/office/word/2010/wordprocessingShape">
+                    <wps:wsp>
+                      <wps:cNvCnPr/>
+                      <wps:spPr>
+                        <a:xfrm>
+                          <a:off x="0" y="0"/>
+                          <a:ext cx="353962" cy="0"/>
+                        </a:xfrm>
+                        <a:prstGeom prst="straightConnector1">
+                          <a:avLst/>
+                        </a:prstGeom>
+                        <a:ln>
+                          <a:tailEnd type="triangle"/>
+                        </a:ln>
+                      </wps:spPr>
+                      <wps:style>
+                        <a:lnRef idx="1">
+                          <a:schemeClr val="accent1"/>
+                        </a:lnRef>
+                        <a:fillRef idx="0">
+                          <a:schemeClr val="accent1"/>
+                        </a:fillRef>
+                        <a:effectRef idx="0">
+                          <a:schemeClr val="accent1"/>
+                        </a:effectRef>
+                        <a:fontRef idx="minor">
+                          <a:schemeClr val="tx1"/>
+                        </a:fontRef>
+                      </wps:style>
+                      <wps:bodyPr/>
+                    </wps:wsp>
+                  </a:graphicData>
+                </a:graphic>
+              </wp:anchor>
+            </w:drawing>
+          </mc:Choice>
+          <mc:Fallback>
+            <w:pict>
+              <v:shape w14:anchorId="2C1BA7EE" id="Straight Arrow Connector 15" o:spid="_x0000_s1026" type="#_x0000_t32" style="position:absolute;margin-left:417.25pt;margin-top:3.55pt;width:27.85pt;height:0;z-index:251669504;visibility:visible;mso-wrap-style:square;mso-wrap-distance-left:9pt;mso-wrap-distance-top:0;mso-wrap-distance-right:9pt;mso-wrap-distance-bottom:0;mso-position-horizontal:absolute;mso-position-horizontal-relative:text;mso-position-vertical:absolute;mso-position-vertical-relative:text" o:gfxdata="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" strokecolor="#5b9bd5 [3204]" strokeweight=".5pt">
+                <v:stroke endarrow="block" joinstyle="miter"/>
+              </v:shape>
+            </w:pict>
+          </mc:Fallback>
+        </mc:AlternateContent>
+      </w:r>
+      <w:r>
+        <w:rPr>
+          <w:rFonts w:ascii="Helvetica" w:hAnsi="Helvetica"/>
+          <w:noProof/>
+          <w:sz w:val="24"/>
+          <w:szCs w:val="24"/>
+          <w:lang w:eastAsia="en-IN"/>
+        </w:rPr>
+        <mc:AlternateContent>
+          <mc:Choice Requires="wps">
+            <w:drawing>
+              <wp:anchor distT="0" distB="0" distL="114300" distR="114300" simplePos="0" relativeHeight="251664384" behindDoc="0" locked="0" layoutInCell="1" allowOverlap="1">
+                <wp:simplePos x="0" y="0"/>
+                <wp:positionH relativeFrom="column">
+                  <wp:posOffset>1010920</wp:posOffset>
+                </wp:positionH>
+                <wp:positionV relativeFrom="paragraph">
+                  <wp:posOffset>61756</wp:posOffset>
+                </wp:positionV>
+                <wp:extent cx="417195" cy="1905"/>
+                <wp:effectExtent l="0" t="76200" r="20955" b="93345"/>
+                <wp:wrapNone/>
+                <wp:docPr id="8" name="Straight Arrow Connector 8"/>
+                <wp:cNvGraphicFramePr/>
+                <a:graphic xmlns:a="http://schemas.openxmlformats.org/drawingml/2006/main">
+                  <a:graphicData uri="http://schemas.microsoft.com/office/word/2010/wordprocessingShape">
+                    <wps:wsp>
+                      <wps:cNvCnPr/>
+                      <wps:spPr>
+                        <a:xfrm flipV="1">
+                          <a:off x="0" y="0"/>
+                          <a:ext cx="417195" cy="1905"/>
+                        </a:xfrm>
+                        <a:prstGeom prst="straightConnector1">
+                          <a:avLst/>
+                        </a:prstGeom>
+                        <a:ln>
+                          <a:tailEnd type="triangle"/>
+                        </a:ln>
+                      </wps:spPr>
+                      <wps:style>
+                        <a:lnRef idx="1">
+                          <a:schemeClr val="accent1"/>
+                        </a:lnRef>
+                        <a:fillRef idx="0">
+                          <a:schemeClr val="accent1"/>
+                        </a:fillRef>
+                        <a:effectRef idx="0">
+                          <a:schemeClr val="accent1"/>
+                        </a:effectRef>
+                        <a:fontRef idx="minor">
+                          <a:schemeClr val="tx1"/>
+                        </a:fontRef>
+                      </wps:style>
+                      <wps:bodyPr/>
+                    </wps:wsp>
+                  </a:graphicData>
+                </a:graphic>
+              </wp:anchor>
+            </w:drawing>
+          </mc:Choice>
+          <mc:Fallback>
+            <w:pict>
+              <v:shape w14:anchorId="0B040EE8" id="Straight Arrow Connector 8" o:spid="_x0000_s1026" type="#_x0000_t32" style="position:absolute;margin-left:79.6pt;margin-top:4.85pt;width:32.85pt;height:.15pt;flip:y;z-index:251664384;visibility:visible;mso-wrap-style:square;mso-wrap-distance-left:9pt;mso-wrap-distance-top:0;mso-wrap-distance-right:9pt;mso-wrap-distance-bottom:0;mso-position-horizontal:absolute;mso-position-horizontal-relative:text;mso-position-vertical:absolute;mso-position-vertical-relative:text" o:gfxdata="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" strokecolor="#5b9bd5 [3204]" strokeweight=".5pt">
+                <v:stroke endarrow="block" joinstyle="miter"/>
+              </v:shape>
+            </w:pict>
+          </mc:Fallback>
+        </mc:AlternateContent>
+      </w:r>
+      <w:r>
+        <w:rPr>
+          <w:rFonts w:ascii="Helvetica" w:hAnsi="Helvetica"/>
+          <w:noProof/>
+          <w:sz w:val="24"/>
+          <w:szCs w:val="24"/>
+          <w:lang w:eastAsia="en-IN"/>
+        </w:rPr>
+        <mc:AlternateContent>
+          <mc:Choice Requires="wps">
+            <w:drawing>
+              <wp:anchor distT="0" distB="0" distL="114300" distR="114300" simplePos="0" relativeHeight="251665408" behindDoc="0" locked="0" layoutInCell="1" allowOverlap="1">
+                <wp:simplePos x="0" y="0"/>
+                <wp:positionH relativeFrom="column">
+                  <wp:posOffset>2366010</wp:posOffset>
+                </wp:positionH>
+                <wp:positionV relativeFrom="paragraph">
+                  <wp:posOffset>57311</wp:posOffset>
+                </wp:positionV>
+                <wp:extent cx="444500" cy="1905"/>
+                <wp:effectExtent l="0" t="76200" r="31750" b="93345"/>
+                <wp:wrapNone/>
+                <wp:docPr id="12" name="Straight Arrow Connector 12"/>
+                <wp:cNvGraphicFramePr/>
+                <a:graphic xmlns:a="http://schemas.openxmlformats.org/drawingml/2006/main">
+                  <a:graphicData uri="http://schemas.microsoft.com/office/word/2010/wordprocessingShape">
+                    <wps:wsp>
+                      <wps:cNvCnPr/>
+                      <wps:spPr>
+                        <a:xfrm>
+                          <a:off x="0" y="0"/>
+                          <a:ext cx="444500" cy="1905"/>
+                        </a:xfrm>
+                        <a:prstGeom prst="straightConnector1">
+                          <a:avLst/>
+                        </a:prstGeom>
+                        <a:ln>
+                          <a:tailEnd type="triangle"/>
+                        </a:ln>
+                      </wps:spPr>
+                      <wps:style>
+                        <a:lnRef idx="1">
+                          <a:schemeClr val="accent1"/>
+                        </a:lnRef>
+                        <a:fillRef idx="0">
+                          <a:schemeClr val="accent1"/>
+                        </a:fillRef>
+                        <a:effectRef idx="0">
+                          <a:schemeClr val="accent1"/>
+                        </a:effectRef>
+                        <a:fontRef idx="minor">
+                          <a:schemeClr val="tx1"/>
+                        </a:fontRef>
+                      </wps:style>
+                      <wps:bodyPr/>
+                    </wps:wsp>
+                  </a:graphicData>
+                </a:graphic>
+              </wp:anchor>
+            </w:drawing>
+          </mc:Choice>
+          <mc:Fallback>
+            <w:pict>
+              <v:shape w14:anchorId="77859C2D" id="Straight Arrow Connector 12" o:spid="_x0000_s1026" type="#_x0000_t32" style="position:absolute;margin-left:186.3pt;margin-top:4.5pt;width:35pt;height:.15pt;z-index:251665408;visibility:visible;mso-wrap-style:square;mso-wrap-distance-left:9pt;mso-wrap-distance-top:0;mso-wrap-distance-right:9pt;mso-wrap-distance-bottom:0;mso-position-horizontal:absolute;mso-position-horizontal-relative:text;mso-position-vertical:absolute;mso-position-vertical-relative:text" o:gfxdata="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" strokecolor="#5b9bd5 [3204]" strokeweight=".5pt">
+                <v:stroke endarrow="block" joinstyle="miter"/>
+              </v:shape>
+            </w:pict>
+          </mc:Fallback>
+        </mc:AlternateContent>
+      </w:r>
+      <w:r>
+        <w:rPr>
+          <w:rFonts w:ascii="Helvetica" w:hAnsi="Helvetica"/>
+          <w:noProof/>
+          <w:sz w:val="24"/>
+          <w:szCs w:val="24"/>
+          <w:lang w:eastAsia="en-IN"/>
+        </w:rPr>
+        <mc:AlternateContent>
+          <mc:Choice Requires="wps">
+            <w:drawing>
+              <wp:anchor distT="0" distB="0" distL="114300" distR="114300" simplePos="0" relativeHeight="251666432" behindDoc="0" locked="0" layoutInCell="1" allowOverlap="1">
+                <wp:simplePos x="0" y="0"/>
+                <wp:positionH relativeFrom="column">
+                  <wp:posOffset>3988909</wp:posOffset>
+                </wp:positionH>
+                <wp:positionV relativeFrom="paragraph">
+                  <wp:posOffset>63500</wp:posOffset>
+                </wp:positionV>
+                <wp:extent cx="353962" cy="0"/>
+                <wp:effectExtent l="0" t="76200" r="27305" b="95250"/>
+                <wp:wrapNone/>
+                <wp:docPr id="13" name="Straight Arrow Connector 13"/>
+                <wp:cNvGraphicFramePr/>
+                <a:graphic xmlns:a="http://schemas.openxmlformats.org/drawingml/2006/main">
+                  <a:graphicData uri="http://schemas.microsoft.com/office/word/2010/wordprocessingShape">
+                    <wps:wsp>
+                      <wps:cNvCnPr/>
+                      <wps:spPr>
+                        <a:xfrm>
+                          <a:off x="0" y="0"/>
+                          <a:ext cx="353962" cy="0"/>
+                        </a:xfrm>
+                        <a:prstGeom prst="straightConnector1">
+                          <a:avLst/>
+                        </a:prstGeom>
+                        <a:ln>
+                          <a:tailEnd type="triangle"/>
+                        </a:ln>
+                      </wps:spPr>
+                      <wps:style>
+                        <a:lnRef idx="1">
+                          <a:schemeClr val="accent1"/>
+                        </a:lnRef>
+                        <a:fillRef idx="0">
+                          <a:schemeClr val="accent1"/>
+                        </a:fillRef>
+                        <a:effectRef idx="0">
+                          <a:schemeClr val="accent1"/>
+                        </a:effectRef>
+                        <a:fontRef idx="minor">
+                          <a:schemeClr val="tx1"/>
+                        </a:fontRef>
+                      </wps:style>
+                      <wps:bodyPr/>
+                    </wps:wsp>
+                  </a:graphicData>
+                </a:graphic>
+              </wp:anchor>
+            </w:drawing>
+          </mc:Choice>
+          <mc:Fallback>
+            <w:pict>
+              <v:shape w14:anchorId="7D8997C4" id="Straight Arrow Connector 13" o:spid="_x0000_s1026" type="#_x0000_t32" style="position:absolute;margin-left:314.1pt;margin-top:5pt;width:27.85pt;height:0;z-index:251666432;visibility:visible;mso-wrap-style:square;mso-wrap-distance-left:9pt;mso-wrap-distance-top:0;mso-wrap-distance-right:9pt;mso-wrap-distance-bottom:0;mso-position-horizontal:absolute;mso-position-horizontal-relative:text;mso-position-vertical:absolute;mso-position-vertical-relative:text" o:gfxdata="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" strokecolor="#5b9bd5 [3204]" strokeweight=".5pt">
+                <v:stroke endarrow="block" joinstyle="miter"/>
+              </v:shape>
+            </w:pict>
+          </mc:Fallback>
+        </mc:AlternateContent>
+      </w:r>
+    </w:p>
+    <w:p>
+      <w:pPr>
+        <w:rPr>
+          <w:rFonts w:ascii="Helvetica" w:hAnsi="Helvetica"/>
+          <w:sz w:val="24"/>
+          <w:szCs w:val="24"/>
+        </w:rPr>
+      </w:pPr>
+      <w:r>
+        <w:rPr>
+          <w:rFonts w:ascii="Helvetica" w:hAnsi="Helvetica"/>
+          <w:noProof/>
+          <w:sz w:val="24"/>
+          <w:szCs w:val="24"/>
+          <w:lang w:eastAsia="en-IN"/>
+        </w:rPr>
+        <mc:AlternateContent>
+          <mc:Choice Requires="wps">
+            <w:drawing>
+              <wp:anchor distT="0" distB="0" distL="114300" distR="114300" simplePos="0" relativeHeight="251674624" behindDoc="1" locked="0" layoutInCell="1" allowOverlap="1">
+                <wp:simplePos x="0" y="0"/>
+                <wp:positionH relativeFrom="column">
+                  <wp:posOffset>4832235</wp:posOffset>
+                </wp:positionH>
+                <wp:positionV relativeFrom="paragraph">
+                  <wp:posOffset>49126</wp:posOffset>
+                </wp:positionV>
+                <wp:extent cx="0" cy="337820"/>
+                <wp:effectExtent l="76200" t="38100" r="57150" b="24130"/>
+                <wp:wrapNone/>
+                <wp:docPr id="20" name="Straight Arrow Connector 20"/>
+                <wp:cNvGraphicFramePr/>
+                <a:graphic xmlns:a="http://schemas.openxmlformats.org/drawingml/2006/main">
+                  <a:graphicData uri="http://schemas.microsoft.com/office/word/2010/wordprocessingShape">
+                    <wps:wsp>
+                      <wps:cNvCnPr/>
+                      <wps:spPr>
+                        <a:xfrm flipV="1">
+                          <a:off x="0" y="0"/>
+                          <a:ext cx="0" cy="337820"/>
+                        </a:xfrm>
+                        <a:prstGeom prst="straightConnector1">
+                          <a:avLst/>
+                        </a:prstGeom>
+                        <a:ln>
+                          <a:tailEnd type="triangle"/>
+                        </a:ln>
+                      </wps:spPr>
+                      <wps:style>
+                        <a:lnRef idx="1">
+                          <a:schemeClr val="accent1"/>
+                        </a:lnRef>
+                        <a:fillRef idx="0">
+                          <a:schemeClr val="accent1"/>
+                        </a:fillRef>
+                        <a:effectRef idx="0">
+                          <a:schemeClr val="accent1"/>
+                        </a:effectRef>
+                        <a:fontRef idx="minor">
+                          <a:schemeClr val="tx1"/>
+                        </a:fontRef>
+                      </wps:style>
+                      <wps:bodyPr/>
+                    </wps:wsp>
+                  </a:graphicData>
+                </a:graphic>
+              </wp:anchor>
+            </w:drawing>
+          </mc:Choice>
+          <mc:Fallback>
+            <w:pict>
+              <v:shape w14:anchorId="12561F6F" id="Straight Arrow Connector 20" o:spid="_x0000_s1026" type="#_x0000_t32" style="position:absolute;margin-left:380.5pt;margin-top:3.85pt;width:0;height:26.6pt;flip:y;z-index:-251641856;visibility:visible;mso-wrap-style:square;mso-wrap-distance-left:9pt;mso-wrap-distance-top:0;mso-wrap-distance-right:9pt;mso-wrap-distance-bottom:0;mso-position-horizontal:absolute;mso-position-horizontal-relative:text;mso-position-vertical:absolute;mso-position-vertical-relative:text" o:gfxdata="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" strokecolor="#5b9bd5 [3204]" strokeweight=".5pt">
+                <v:stroke endarrow="block" joinstyle="miter"/>
+              </v:shape>
+            </w:pict>
+          </mc:Fallback>
+        </mc:AlternateContent>
+      </w:r>
+      <w:r>
+        <w:rPr>
+          <w:rFonts w:ascii="Helvetica" w:hAnsi="Helvetica"/>
+          <w:noProof/>
+          <w:sz w:val="24"/>
+          <w:szCs w:val="24"/>
+          <w:lang w:eastAsia="en-IN"/>
+        </w:rPr>
+        <mc:AlternateContent>
+          <mc:Choice Requires="wps">
+            <w:drawing>
+              <wp:anchor distT="0" distB="0" distL="114300" distR="114300" simplePos="0" relativeHeight="251671552" behindDoc="0" locked="0" layoutInCell="1" allowOverlap="1">
+                <wp:simplePos x="0" y="0"/>
+                <wp:positionH relativeFrom="column">
+                  <wp:posOffset>3374923</wp:posOffset>
+                </wp:positionH>
+                <wp:positionV relativeFrom="paragraph">
+                  <wp:posOffset>48035</wp:posOffset>
+                </wp:positionV>
+                <wp:extent cx="0" cy="533400"/>
+                <wp:effectExtent l="76200" t="38100" r="57150" b="19050"/>
+                <wp:wrapNone/>
+                <wp:docPr id="17" name="Straight Arrow Connector 17"/>
+                <wp:cNvGraphicFramePr/>
+                <a:graphic xmlns:a="http://schemas.openxmlformats.org/drawingml/2006/main">
+                  <a:graphicData uri="http://schemas.microsoft.com/office/word/2010/wordprocessingShape">
+                    <wps:wsp>
+                      <wps:cNvCnPr/>
+                      <wps:spPr>
+                        <a:xfrm flipV="1">
+                          <a:off x="0" y="0"/>
+                          <a:ext cx="0" cy="533400"/>
+                        </a:xfrm>
+                        <a:prstGeom prst="straightConnector1">
+                          <a:avLst/>
+                        </a:prstGeom>
+                        <a:ln>
+                          <a:tailEnd type="triangle"/>
+                        </a:ln>
+                      </wps:spPr>
+                      <wps:style>
+                        <a:lnRef idx="1">
+                          <a:schemeClr val="accent1"/>
+                        </a:lnRef>
+                        <a:fillRef idx="0">
+                          <a:schemeClr val="accent1"/>
+                        </a:fillRef>
+                        <a:effectRef idx="0">
+                          <a:schemeClr val="accent1"/>
+                        </a:effectRef>
+                        <a:fontRef idx="minor">
+                          <a:schemeClr val="tx1"/>
+                        </a:fontRef>
+                      </wps:style>
+                      <wps:bodyPr/>
+                    </wps:wsp>
+                  </a:graphicData>
+                </a:graphic>
+              </wp:anchor>
+            </w:drawing>
+          </mc:Choice>
+          <mc:Fallback>
+            <w:pict>
+              <v:shape w14:anchorId="421F6767" id="Straight Arrow Connector 17" o:spid="_x0000_s1026" type="#_x0000_t32" style="position:absolute;margin-left:265.75pt;margin-top:3.8pt;width:0;height:42pt;flip:y;z-index:251671552;visibility:visible;mso-wrap-style:square;mso-wrap-distance-left:9pt;mso-wrap-distance-top:0;mso-wrap-distance-right:9pt;mso-wrap-distance-bottom:0;mso-position-horizontal:absolute;mso-position-horizontal-relative:text;mso-position-vertical:absolute;mso-position-vertical-relative:text" o:gfxdata="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" strokecolor="#5b9bd5 [3204]" strokeweight=".5pt">
+                <v:stroke endarrow="block" joinstyle="miter"/>
+              </v:shape>
+            </w:pict>
+          </mc:Fallback>
+        </mc:AlternateContent>
+      </w:r>
+    </w:p>
+    <w:p>
+      <w:pPr>
+        <w:tabs>
+          <w:tab w:val="left" w:pos="7663"/>
+        </w:tabs>
+        <w:rPr>
+          <w:rFonts w:ascii="Helvetica" w:hAnsi="Helvetica"/>
+          <w:i/>
+          <w:sz w:val="20"/>
+          <w:szCs w:val="20"/>
+        </w:rPr>
+      </w:pPr>
+      <w:r>
+        <w:rPr>
+          <w:rFonts w:ascii="Helvetica" w:hAnsi="Helvetica"/>
+          <w:sz w:val="24"/>
+          <w:szCs w:val="24"/>
+        </w:rPr>
+        <w:tab/>
+      </w:r>
+      <w:r>
+        <w:rPr>
+          <w:rFonts w:ascii="Helvetica" w:hAnsi="Helvetica"/>
+          <w:i/>
+          <w:color w:val="2E74B5" w:themeColor="accent1" w:themeShade="BF"/>
+          <w:sz w:val="20"/>
+          <w:szCs w:val="20"/>
+        </w:rPr>
+        <w:t>Brake</w:t>
+      </w:r>
+    </w:p>
+    <w:p>
+      <w:pPr>
+        <w:rPr>
+          <w:rFonts w:ascii="Helvetica" w:hAnsi="Helvetica"/>
+          <w:sz w:val="24"/>
+          <w:szCs w:val="24"/>
+        </w:rPr>
+      </w:pPr>
+      <w:r>
+        <w:rPr>
+          <w:rFonts w:ascii="Helvetica" w:hAnsi="Helvetica"/>
+          <w:noProof/>
+          <w:sz w:val="24"/>
+          <w:szCs w:val="24"/>
+          <w:lang w:eastAsia="en-IN"/>
+        </w:rPr>
+        <mc:AlternateContent>
+          <mc:Choice Requires="wps">
+            <w:drawing>
+              <wp:anchor distT="0" distB="0" distL="114300" distR="114300" simplePos="0" relativeHeight="251663360" behindDoc="0" locked="0" layoutInCell="1" allowOverlap="1">
+                <wp:simplePos x="0" y="0"/>
+                <wp:positionH relativeFrom="column">
+                  <wp:posOffset>2756848</wp:posOffset>
+                </wp:positionH>
+                <wp:positionV relativeFrom="paragraph">
+                  <wp:posOffset>5024</wp:posOffset>
+                </wp:positionV>
+                <wp:extent cx="1295400" cy="723900"/>
+                <wp:effectExtent l="0" t="0" r="19050" b="19050"/>
+                <wp:wrapNone/>
+                <wp:docPr id="6" name="Rounded Rectangle 6"/>
+                <wp:cNvGraphicFramePr/>
+                <a:graphic xmlns:a="http://schemas.openxmlformats.org/drawingml/2006/main">
+                  <a:graphicData uri="http://schemas.microsoft.com/office/word/2010/wordprocessingShape">
+                    <wps:wsp>
+                      <wps:cNvSpPr/>
+                      <wps:spPr>
+                        <a:xfrm>
+                          <a:off x="0" y="0"/>
+                          <a:ext cx="1295400" cy="723900"/>
+                        </a:xfrm>
+                        <a:prstGeom prst="roundRect">
+                          <a:avLst/>
+                        </a:prstGeom>
+                      </wps:spPr>
+                      <wps:style>
+                        <a:lnRef idx="2">
+                          <a:schemeClr val="accent6"/>
+                        </a:lnRef>
+                        <a:fillRef idx="1">
+                          <a:schemeClr val="lt1"/>
+                        </a:fillRef>
+                        <a:effectRef idx="0">
+                          <a:schemeClr val="accent6"/>
+                        </a:effectRef>
+                        <a:fontRef idx="minor">
+                          <a:schemeClr val="dk1"/>
+                        </a:fontRef>
+                      </wps:style>
+                      <wps:txbx>
+                        <w:txbxContent>
+                          <w:p>
+                            <w:pPr>
+                              <w:spacing w:after="0"/>
+                              <w:jc w:val="center"/>
+                              <w:rPr>
+                                <w:rFonts w:ascii="Helvetica" w:hAnsi="Helvetica" w:cs="Helvetica"/>
+                                <w:b/>
+                              </w:rPr>
+                            </w:pPr>
+                            <w:r>
+                              <w:rPr>
+                                <w:rFonts w:ascii="Helvetica" w:hAnsi="Helvetica" w:cs="Helvetica"/>
+                                <w:b/>
+                              </w:rPr>
+                              <w:t>Transmission</w:t>
+                            </w:r>
+                          </w:p>
+                          <w:p>
+                            <w:pPr>
+                              <w:spacing w:after="0"/>
+                              <w:jc w:val="center"/>
+                            </w:pPr>
+                            <w:r>
+                              <w:rPr>
+                                <w:rFonts w:ascii="Helvetica" w:hAnsi="Helvetica" w:cs="Helvetica"/>
+                                <w:b/>
+                              </w:rPr>
+                              <w:t>Control Unit (Stateflow</w:t>
+                            </w:r>
+                            <w:r>
+                              <w:t>)</w:t>
+                            </w:r>
+                          </w:p>
+                        </w:txbxContent>
+                      </wps:txbx>
+                      <wps:bodyPr rot="0" spcFirstLastPara="0" vertOverflow="overflow" horzOverflow="overflow" vert="horz" wrap="square" lIns="91440" tIns="45720" rIns="91440" bIns="45720" numCol="1" spcCol="0" rtlCol="0" fromWordArt="0" anchor="ctr" anchorCtr="0" forceAA="0" compatLnSpc="1">
+                        <a:prstTxWarp prst="textNoShape">
+                          <a:avLst/>
+                        </a:prstTxWarp>
+                        <a:noAutofit/>
+                      </wps:bodyPr>
+                    </wps:wsp>
+                  </a:graphicData>
+                </a:graphic>
+                <wp14:sizeRelV relativeFrom="margin">
+                  <wp14:pctHeight>0</wp14:pctHeight>
+                </wp14:sizeRelV>
+              </wp:anchor>
+            </w:drawing>
+          </mc:Choice>
+          <mc:Fallback>
+            <w:pict>
+              <v:roundrect id="Rounded Rectangle 6" o:spid="_x0000_s1030" style="position:absolute;margin-left:217.05pt;margin-top:.4pt;width:102pt;height:57pt;z-index:251663360;visibility:visible;mso-wrap-style:square;mso-height-percent:0;mso-wrap-distance-left:9pt;mso-wrap-distance-top:0;mso-wrap-distance-right:9pt;mso-wrap-distance-bottom:0;mso-position-horizontal:absolute;mso-position-horizontal-relative:text;mso-position-vertical:absolute;mso-position-vertical-relative:text;mso-height-percent:0;mso-height-relative:margin;v-text-anchor:middle" arcsize="10923f" o:gfxdata="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" fillcolor="white [3201]" strokecolor="#70ad47 [3209]" strokeweight="1pt">
+                <v:stroke joinstyle="miter"/>
+                <v:textbox>
+                  <w:txbxContent>
+                    <w:p>
+                      <w:pPr>
+                        <w:spacing w:after="0"/>
+                        <w:jc w:val="center"/>
+                        <w:rPr>
+                          <w:rFonts w:ascii="Helvetica" w:hAnsi="Helvetica" w:cs="Helvetica"/>
+                          <w:b/>
+                        </w:rPr>
+                      </w:pPr>
+                      <w:r>
+                        <w:rPr>
+                          <w:rFonts w:ascii="Helvetica" w:hAnsi="Helvetica" w:cs="Helvetica"/>
+                          <w:b/>
+                        </w:rPr>
+                        <w:t>Transmission</w:t>
+                      </w:r>
+                    </w:p>
+                    <w:p>
+                      <w:pPr>
+                        <w:spacing w:after="0"/>
+                        <w:jc w:val="center"/>
+                      </w:pPr>
+                      <w:r>
+                        <w:rPr>
+                          <w:rFonts w:ascii="Helvetica" w:hAnsi="Helvetica" w:cs="Helvetica"/>
+                          <w:b/>
+                        </w:rPr>
+                        <w:t>Control Unit (Stateflow</w:t>
+                      </w:r>
+                      <w:r>
+                        <w:t>)</w:t>
+                      </w:r>
+                    </w:p>
+                  </w:txbxContent>
+                </v:textbox>
+              </v:roundrect>
+            </w:pict>
+          </mc:Fallback>
+        </mc:AlternateContent>
+      </w:r>
+      <w:bookmarkStart w:id="0" w:name="_GoBack"/>
+      <w:bookmarkEnd w:id="0"/>
+    </w:p>
+    <w:p>
+      <w:pPr>
+        <w:rPr>
+          <w:rFonts w:ascii="Helvetica" w:hAnsi="Helvetica"/>
           <w:sz w:val="24"/>
           <w:szCs w:val="24"/>
         </w:rPr>
@@ -125,28 +1618,8 @@
           <w:sz w:val="24"/>
           <w:szCs w:val="24"/>
         </w:rPr>
-        <w:t xml:space="preserve">We implement the model as per the basic block diagram </w:t>
+        <w:t>We implement the model as per the basic block diagram above.We will be going for a 4 speed automatic transmission.</w:t>
       </w:r>
-      <w:proofErr w:type="spellStart"/>
-      <w:r>
-        <w:rPr>
-          <w:rFonts w:ascii="Helvetica" w:hAnsi="Helvetica"/>
-          <w:sz w:val="24"/>
-          <w:szCs w:val="24"/>
-        </w:rPr>
-        <w:t>above.We</w:t>
-      </w:r>
-      <w:proofErr w:type="spellEnd"/>
-      <w:r>
-        <w:rPr>
-          <w:rFonts w:ascii="Helvetica" w:hAnsi="Helvetica"/>
-          <w:sz w:val="24"/>
-          <w:szCs w:val="24"/>
-        </w:rPr>
-        <w:t xml:space="preserve"> will be going for a 4 speed automatic transmission.</w:t>
-      </w:r>
-      <w:bookmarkStart w:id="0" w:name="_GoBack"/>
-      <w:bookmarkEnd w:id="0"/>
     </w:p>
     <w:sectPr>
       <w:pgSz w:w="11906" w:h="16838"/>
@@ -579,6 +2052,104 @@
     <w:semiHidden/>
     <w:unhideWhenUsed/>
   </w:style>
+  <w:style w:type="character" w:styleId="CommentReference">
+    <w:name w:val="annotation reference"/>
+    <w:basedOn w:val="DefaultParagraphFont"/>
+    <w:uiPriority w:val="99"/>
+    <w:semiHidden/>
+    <w:unhideWhenUsed/>
+    <w:rsid w:val="00DB740C"/>
+    <w:rPr>
+      <w:sz w:val="16"/>
+      <w:szCs w:val="16"/>
+    </w:rPr>
+  </w:style>
+  <w:style w:type="paragraph" w:styleId="CommentText">
+    <w:name w:val="annotation text"/>
+    <w:basedOn w:val="Normal"/>
+    <w:link w:val="CommentTextChar"/>
+    <w:uiPriority w:val="99"/>
+    <w:semiHidden/>
+    <w:unhideWhenUsed/>
+    <w:rsid w:val="00DB740C"/>
+    <w:pPr>
+      <w:spacing w:line="240" w:lineRule="auto"/>
+    </w:pPr>
+    <w:rPr>
+      <w:sz w:val="20"/>
+      <w:szCs w:val="20"/>
+    </w:rPr>
+  </w:style>
+  <w:style w:type="character" w:customStyle="1" w:styleId="CommentTextChar">
+    <w:name w:val="Comment Text Char"/>
+    <w:basedOn w:val="DefaultParagraphFont"/>
+    <w:link w:val="CommentText"/>
+    <w:uiPriority w:val="99"/>
+    <w:semiHidden/>
+    <w:rsid w:val="00DB740C"/>
+    <w:rPr>
+      <w:sz w:val="20"/>
+      <w:szCs w:val="20"/>
+    </w:rPr>
+  </w:style>
+  <w:style w:type="paragraph" w:styleId="CommentSubject">
+    <w:name w:val="annotation subject"/>
+    <w:basedOn w:val="CommentText"/>
+    <w:next w:val="CommentText"/>
+    <w:link w:val="CommentSubjectChar"/>
+    <w:uiPriority w:val="99"/>
+    <w:semiHidden/>
+    <w:unhideWhenUsed/>
+    <w:rsid w:val="00DB740C"/>
+    <w:rPr>
+      <w:b/>
+      <w:bCs/>
+    </w:rPr>
+  </w:style>
+  <w:style w:type="character" w:customStyle="1" w:styleId="CommentSubjectChar">
+    <w:name w:val="Comment Subject Char"/>
+    <w:basedOn w:val="CommentTextChar"/>
+    <w:link w:val="CommentSubject"/>
+    <w:uiPriority w:val="99"/>
+    <w:semiHidden/>
+    <w:rsid w:val="00DB740C"/>
+    <w:rPr>
+      <w:b/>
+      <w:bCs/>
+      <w:sz w:val="20"/>
+      <w:szCs w:val="20"/>
+    </w:rPr>
+  </w:style>
+  <w:style w:type="paragraph" w:styleId="BalloonText">
+    <w:name w:val="Balloon Text"/>
+    <w:basedOn w:val="Normal"/>
+    <w:link w:val="BalloonTextChar"/>
+    <w:uiPriority w:val="99"/>
+    <w:semiHidden/>
+    <w:unhideWhenUsed/>
+    <w:rsid w:val="00DB740C"/>
+    <w:pPr>
+      <w:spacing w:after="0" w:line="240" w:lineRule="auto"/>
+    </w:pPr>
+    <w:rPr>
+      <w:rFonts w:ascii="Segoe UI" w:hAnsi="Segoe UI" w:cs="Segoe UI"/>
+      <w:sz w:val="18"/>
+      <w:szCs w:val="18"/>
+    </w:rPr>
+  </w:style>
+  <w:style w:type="character" w:customStyle="1" w:styleId="BalloonTextChar">
+    <w:name w:val="Balloon Text Char"/>
+    <w:basedOn w:val="DefaultParagraphFont"/>
+    <w:link w:val="BalloonText"/>
+    <w:uiPriority w:val="99"/>
+    <w:semiHidden/>
+    <w:rsid w:val="00DB740C"/>
+    <w:rPr>
+      <w:rFonts w:ascii="Segoe UI" w:hAnsi="Segoe UI" w:cs="Segoe UI"/>
+      <w:sz w:val="18"/>
+      <w:szCs w:val="18"/>
+    </w:rPr>
+  </w:style>
 </w:styles>
 </file>
 
@@ -848,7 +2419,7 @@
 </file>
 
 <file path=customXml/itemProps1.xml><?xml version="1.0" encoding="utf-8"?>
-<ds:datastoreItem xmlns:ds="http://schemas.openxmlformats.org/officeDocument/2006/customXml" ds:itemID="{845A2BE5-C7DC-4D99-B1A6-54FFFD0806BA}">
+<ds:datastoreItem xmlns:ds="http://schemas.openxmlformats.org/officeDocument/2006/customXml" ds:itemID="{9DEF1525-FB7F-4828-9133-2C37A981E2C6}">
   <ds:schemaRefs>
     <ds:schemaRef ds:uri="http://schemas.openxmlformats.org/officeDocument/2006/bibliography"/>
   </ds:schemaRefs>

</xml_diff>

<commit_message>
Added a few titles to report
</commit_message>
<xml_diff>
--- a/Report_Shivashis_2005420.docx
+++ b/Report_Shivashis_2005420.docx
@@ -777,7 +777,7 @@
           </mc:Choice>
           <mc:Fallback>
             <w:pict>
-              <v:shapetype w14:anchorId="17B3DFD8" id="_x0000_t34" coordsize="21600,21600" o:spt="34" o:oned="t" adj="10800" path="m,l@0,0@0,21600,21600,21600e" filled="f">
+              <v:shapetype w14:anchorId="29DC749F" id="_x0000_t34" coordsize="21600,21600" o:spt="34" o:oned="t" adj="10800" path="m,l@0,0@0,21600,21600,21600e" filled="f">
                 <v:stroke joinstyle="miter"/>
                 <v:formulas>
                   <v:f eqn="val #0"/>
@@ -858,7 +858,7 @@
           </mc:Choice>
           <mc:Fallback>
             <w:pict>
-              <v:shapetype w14:anchorId="166FAD1C" id="_x0000_t32" coordsize="21600,21600" o:spt="32" o:oned="t" path="m,l21600,21600e" filled="f">
+              <v:shapetype w14:anchorId="58403526" id="_x0000_t32" coordsize="21600,21600" o:spt="32" o:oned="t" path="m,l21600,21600e" filled="f">
                 <v:path arrowok="t" fillok="f" o:connecttype="none"/>
                 <o:lock v:ext="edit" shapetype="t"/>
               </v:shapetype>
@@ -940,7 +940,7 @@
           </mc:Choice>
           <mc:Fallback>
             <w:pict>
-              <v:shape w14:anchorId="402C7E73" id="Elbow Connector 16" o:spid="_x0000_s1026" type="#_x0000_t34" style="position:absolute;margin-left:320.3pt;margin-top:3.85pt;width:110.65pt;height:94.15pt;flip:x;z-index:251670528;visibility:visible;mso-wrap-style:square;mso-width-percent:0;mso-height-percent:0;mso-wrap-distance-left:9pt;mso-wrap-distance-top:0;mso-wrap-distance-right:9pt;mso-wrap-distance-bottom:0;mso-position-horizontal:absolute;mso-position-horizontal-relative:text;mso-position-vertical:absolute;mso-position-vertical-relative:text;mso-width-percent:0;mso-height-percent:0;mso-width-relative:margin;mso-height-relative:margin" o:gfxdata="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" adj="118" strokecolor="#5b9bd5 [3204]" strokeweight=".5pt">
+              <v:shape w14:anchorId="398252A2" id="Elbow Connector 16" o:spid="_x0000_s1026" type="#_x0000_t34" style="position:absolute;margin-left:320.3pt;margin-top:3.85pt;width:110.65pt;height:94.15pt;flip:x;z-index:251670528;visibility:visible;mso-wrap-style:square;mso-width-percent:0;mso-height-percent:0;mso-wrap-distance-left:9pt;mso-wrap-distance-top:0;mso-wrap-distance-right:9pt;mso-wrap-distance-bottom:0;mso-position-horizontal:absolute;mso-position-horizontal-relative:text;mso-position-vertical:absolute;mso-position-vertical-relative:text;mso-width-percent:0;mso-height-percent:0;mso-width-relative:margin;mso-height-relative:margin" o:gfxdata="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" adj="118" strokecolor="#5b9bd5 [3204]" strokeweight=".5pt">
                 <v:stroke endarrow="block"/>
               </v:shape>
             </w:pict>
@@ -1010,7 +1010,7 @@
           </mc:Choice>
           <mc:Fallback>
             <w:pict>
-              <v:shape w14:anchorId="2C1BA7EE" id="Straight Arrow Connector 15" o:spid="_x0000_s1026" type="#_x0000_t32" style="position:absolute;margin-left:417.25pt;margin-top:3.55pt;width:27.85pt;height:0;z-index:251669504;visibility:visible;mso-wrap-style:square;mso-wrap-distance-left:9pt;mso-wrap-distance-top:0;mso-wrap-distance-right:9pt;mso-wrap-distance-bottom:0;mso-position-horizontal:absolute;mso-position-horizontal-relative:text;mso-position-vertical:absolute;mso-position-vertical-relative:text" o:gfxdata="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" strokecolor="#5b9bd5 [3204]" strokeweight=".5pt">
+              <v:shape w14:anchorId="319B8C59" id="Straight Arrow Connector 15" o:spid="_x0000_s1026" type="#_x0000_t32" style="position:absolute;margin-left:417.25pt;margin-top:3.55pt;width:27.85pt;height:0;z-index:251669504;visibility:visible;mso-wrap-style:square;mso-wrap-distance-left:9pt;mso-wrap-distance-top:0;mso-wrap-distance-right:9pt;mso-wrap-distance-bottom:0;mso-position-horizontal:absolute;mso-position-horizontal-relative:text;mso-position-vertical:absolute;mso-position-vertical-relative:text" o:gfxdata="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" strokecolor="#5b9bd5 [3204]" strokeweight=".5pt">
                 <v:stroke endarrow="block" joinstyle="miter"/>
               </v:shape>
             </w:pict>
@@ -1080,7 +1080,7 @@
           </mc:Choice>
           <mc:Fallback>
             <w:pict>
-              <v:shape w14:anchorId="0B040EE8" id="Straight Arrow Connector 8" o:spid="_x0000_s1026" type="#_x0000_t32" style="position:absolute;margin-left:79.6pt;margin-top:4.85pt;width:32.85pt;height:.15pt;flip:y;z-index:251664384;visibility:visible;mso-wrap-style:square;mso-wrap-distance-left:9pt;mso-wrap-distance-top:0;mso-wrap-distance-right:9pt;mso-wrap-distance-bottom:0;mso-position-horizontal:absolute;mso-position-horizontal-relative:text;mso-position-vertical:absolute;mso-position-vertical-relative:text" o:gfxdata="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" strokecolor="#5b9bd5 [3204]" strokeweight=".5pt">
+              <v:shape w14:anchorId="5F17A304" id="Straight Arrow Connector 8" o:spid="_x0000_s1026" type="#_x0000_t32" style="position:absolute;margin-left:79.6pt;margin-top:4.85pt;width:32.85pt;height:.15pt;flip:y;z-index:251664384;visibility:visible;mso-wrap-style:square;mso-wrap-distance-left:9pt;mso-wrap-distance-top:0;mso-wrap-distance-right:9pt;mso-wrap-distance-bottom:0;mso-position-horizontal:absolute;mso-position-horizontal-relative:text;mso-position-vertical:absolute;mso-position-vertical-relative:text" o:gfxdata="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" strokecolor="#5b9bd5 [3204]" strokeweight=".5pt">
                 <v:stroke endarrow="block" joinstyle="miter"/>
               </v:shape>
             </w:pict>
@@ -1150,7 +1150,7 @@
           </mc:Choice>
           <mc:Fallback>
             <w:pict>
-              <v:shape w14:anchorId="77859C2D" id="Straight Arrow Connector 12" o:spid="_x0000_s1026" type="#_x0000_t32" style="position:absolute;margin-left:186.3pt;margin-top:4.5pt;width:35pt;height:.15pt;z-index:251665408;visibility:visible;mso-wrap-style:square;mso-wrap-distance-left:9pt;mso-wrap-distance-top:0;mso-wrap-distance-right:9pt;mso-wrap-distance-bottom:0;mso-position-horizontal:absolute;mso-position-horizontal-relative:text;mso-position-vertical:absolute;mso-position-vertical-relative:text" o:gfxdata="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" strokecolor="#5b9bd5 [3204]" strokeweight=".5pt">
+              <v:shape w14:anchorId="291DF759" id="Straight Arrow Connector 12" o:spid="_x0000_s1026" type="#_x0000_t32" style="position:absolute;margin-left:186.3pt;margin-top:4.5pt;width:35pt;height:.15pt;z-index:251665408;visibility:visible;mso-wrap-style:square;mso-wrap-distance-left:9pt;mso-wrap-distance-top:0;mso-wrap-distance-right:9pt;mso-wrap-distance-bottom:0;mso-position-horizontal:absolute;mso-position-horizontal-relative:text;mso-position-vertical:absolute;mso-position-vertical-relative:text" o:gfxdata="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" strokecolor="#5b9bd5 [3204]" strokeweight=".5pt">
                 <v:stroke endarrow="block" joinstyle="miter"/>
               </v:shape>
             </w:pict>
@@ -1220,7 +1220,7 @@
           </mc:Choice>
           <mc:Fallback>
             <w:pict>
-              <v:shape w14:anchorId="7D8997C4" id="Straight Arrow Connector 13" o:spid="_x0000_s1026" type="#_x0000_t32" style="position:absolute;margin-left:314.1pt;margin-top:5pt;width:27.85pt;height:0;z-index:251666432;visibility:visible;mso-wrap-style:square;mso-wrap-distance-left:9pt;mso-wrap-distance-top:0;mso-wrap-distance-right:9pt;mso-wrap-distance-bottom:0;mso-position-horizontal:absolute;mso-position-horizontal-relative:text;mso-position-vertical:absolute;mso-position-vertical-relative:text" o:gfxdata="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" strokecolor="#5b9bd5 [3204]" strokeweight=".5pt">
+              <v:shape w14:anchorId="142081EA" id="Straight Arrow Connector 13" o:spid="_x0000_s1026" type="#_x0000_t32" style="position:absolute;margin-left:314.1pt;margin-top:5pt;width:27.85pt;height:0;z-index:251666432;visibility:visible;mso-wrap-style:square;mso-wrap-distance-left:9pt;mso-wrap-distance-top:0;mso-wrap-distance-right:9pt;mso-wrap-distance-bottom:0;mso-position-horizontal:absolute;mso-position-horizontal-relative:text;mso-position-vertical:absolute;mso-position-vertical-relative:text" o:gfxdata="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" strokecolor="#5b9bd5 [3204]" strokeweight=".5pt">
                 <v:stroke endarrow="block" joinstyle="miter"/>
               </v:shape>
             </w:pict>
@@ -1299,7 +1299,7 @@
           </mc:Choice>
           <mc:Fallback>
             <w:pict>
-              <v:shape w14:anchorId="12561F6F" id="Straight Arrow Connector 20" o:spid="_x0000_s1026" type="#_x0000_t32" style="position:absolute;margin-left:380.5pt;margin-top:3.85pt;width:0;height:26.6pt;flip:y;z-index:-251641856;visibility:visible;mso-wrap-style:square;mso-wrap-distance-left:9pt;mso-wrap-distance-top:0;mso-wrap-distance-right:9pt;mso-wrap-distance-bottom:0;mso-position-horizontal:absolute;mso-position-horizontal-relative:text;mso-position-vertical:absolute;mso-position-vertical-relative:text" o:gfxdata="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" strokecolor="#5b9bd5 [3204]" strokeweight=".5pt">
+              <v:shape w14:anchorId="4E4CED0A" id="Straight Arrow Connector 20" o:spid="_x0000_s1026" type="#_x0000_t32" style="position:absolute;margin-left:380.5pt;margin-top:3.85pt;width:0;height:26.6pt;flip:y;z-index:-251641856;visibility:visible;mso-wrap-style:square;mso-wrap-distance-left:9pt;mso-wrap-distance-top:0;mso-wrap-distance-right:9pt;mso-wrap-distance-bottom:0;mso-position-horizontal:absolute;mso-position-horizontal-relative:text;mso-position-vertical:absolute;mso-position-vertical-relative:text" o:gfxdata="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" strokecolor="#5b9bd5 [3204]" strokeweight=".5pt">
                 <v:stroke endarrow="block" joinstyle="miter"/>
               </v:shape>
             </w:pict>
@@ -1369,7 +1369,7 @@
           </mc:Choice>
           <mc:Fallback>
             <w:pict>
-              <v:shape w14:anchorId="421F6767" id="Straight Arrow Connector 17" o:spid="_x0000_s1026" type="#_x0000_t32" style="position:absolute;margin-left:265.75pt;margin-top:3.8pt;width:0;height:42pt;flip:y;z-index:251671552;visibility:visible;mso-wrap-style:square;mso-wrap-distance-left:9pt;mso-wrap-distance-top:0;mso-wrap-distance-right:9pt;mso-wrap-distance-bottom:0;mso-position-horizontal:absolute;mso-position-horizontal-relative:text;mso-position-vertical:absolute;mso-position-vertical-relative:text" o:gfxdata="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" strokecolor="#5b9bd5 [3204]" strokeweight=".5pt">
+              <v:shape w14:anchorId="0559696C" id="Straight Arrow Connector 17" o:spid="_x0000_s1026" type="#_x0000_t32" style="position:absolute;margin-left:265.75pt;margin-top:3.8pt;width:0;height:42pt;flip:y;z-index:251671552;visibility:visible;mso-wrap-style:square;mso-wrap-distance-left:9pt;mso-wrap-distance-top:0;mso-wrap-distance-right:9pt;mso-wrap-distance-bottom:0;mso-position-horizontal:absolute;mso-position-horizontal-relative:text;mso-position-vertical:absolute;mso-position-vertical-relative:text" o:gfxdata="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" strokecolor="#5b9bd5 [3204]" strokeweight=".5pt">
                 <v:stroke endarrow="block" joinstyle="miter"/>
               </v:shape>
             </w:pict>
@@ -1565,61 +1565,761 @@
           </mc:Fallback>
         </mc:AlternateContent>
       </w:r>
+    </w:p>
+    <w:p>
+      <w:pPr>
+        <w:rPr>
+          <w:rFonts w:ascii="Helvetica" w:hAnsi="Helvetica"/>
+          <w:sz w:val="24"/>
+          <w:szCs w:val="24"/>
+        </w:rPr>
+      </w:pPr>
+    </w:p>
+    <w:p>
+      <w:pPr>
+        <w:rPr>
+          <w:rFonts w:ascii="Helvetica" w:hAnsi="Helvetica"/>
+          <w:sz w:val="24"/>
+          <w:szCs w:val="24"/>
+        </w:rPr>
+      </w:pPr>
+    </w:p>
+    <w:p>
+      <w:pPr>
+        <w:rPr>
+          <w:rFonts w:ascii="Helvetica" w:hAnsi="Helvetica"/>
+          <w:sz w:val="24"/>
+          <w:szCs w:val="24"/>
+        </w:rPr>
+      </w:pPr>
+    </w:p>
+    <w:p>
+      <w:pPr>
+        <w:rPr>
+          <w:rFonts w:ascii="Helvetica" w:hAnsi="Helvetica"/>
+          <w:sz w:val="24"/>
+          <w:szCs w:val="24"/>
+        </w:rPr>
+      </w:pPr>
+    </w:p>
+    <w:p>
+      <w:pPr>
+        <w:rPr>
+          <w:rFonts w:ascii="Helvetica" w:hAnsi="Helvetica"/>
+          <w:sz w:val="24"/>
+          <w:szCs w:val="24"/>
+        </w:rPr>
+      </w:pPr>
+      <w:r>
+        <w:rPr>
+          <w:rFonts w:ascii="Helvetica" w:hAnsi="Helvetica"/>
+          <w:sz w:val="24"/>
+          <w:szCs w:val="24"/>
+        </w:rPr>
+        <w:t>We implement the model as per the basic block diagram above.</w:t>
+      </w:r>
+      <w:r>
+        <w:rPr>
+          <w:rFonts w:ascii="Helvetica" w:hAnsi="Helvetica"/>
+          <w:sz w:val="24"/>
+          <w:szCs w:val="24"/>
+        </w:rPr>
+        <w:t xml:space="preserve"> </w:t>
+      </w:r>
+      <w:r>
+        <w:rPr>
+          <w:rFonts w:ascii="Helvetica" w:hAnsi="Helvetica"/>
+          <w:sz w:val="24"/>
+          <w:szCs w:val="24"/>
+        </w:rPr>
+        <w:t>We will be going for a 4 speed automatic transmission.</w:t>
+      </w:r>
+      <w:r>
+        <w:rPr>
+          <w:rFonts w:ascii="Helvetica" w:hAnsi="Helvetica"/>
+          <w:sz w:val="24"/>
+          <w:szCs w:val="24"/>
+        </w:rPr>
+        <w:t xml:space="preserve"> Here we implemented the model as per the block diagram. Transmission Control unit alone does not go well with differential equations hence we use stateflow representation to implement the gear shifting action.</w:t>
+      </w:r>
+    </w:p>
+    <w:p>
+      <w:r>
+        <w:rPr>
+          <w:rFonts w:ascii="Helvetica" w:hAnsi="Helvetica"/>
+          <w:sz w:val="24"/>
+          <w:szCs w:val="24"/>
+        </w:rPr>
+        <w:t>The rest of the blocks are modelled with Non-linear ordinary differential equations.</w:t>
+      </w:r>
+      <w:r>
+        <w:t xml:space="preserve"> </w:t>
+      </w:r>
+    </w:p>
+    <w:p>
+      <w:pPr>
+        <w:pStyle w:val="ListParagraph"/>
+        <w:numPr>
+          <w:ilvl w:val="0"/>
+          <w:numId w:val="1"/>
+        </w:numPr>
+        <w:rPr>
+          <w:rFonts w:ascii="Helvetica" w:hAnsi="Helvetica"/>
+          <w:sz w:val="24"/>
+          <w:szCs w:val="24"/>
+        </w:rPr>
+      </w:pPr>
+      <w:r>
+        <w:rPr>
+          <w:rFonts w:ascii="Helvetica" w:hAnsi="Helvetica"/>
+          <w:sz w:val="24"/>
+          <w:szCs w:val="24"/>
+        </w:rPr>
+        <w:t>The throttle opening is one of the inputs to the engine. The engine is connected to the impeller of the torque converter which couples it to the transmission.</w:t>
+      </w:r>
+      <w:r>
+        <w:rPr>
+          <w:rFonts w:ascii="Helvetica" w:hAnsi="Helvetica"/>
+          <w:sz w:val="24"/>
+          <w:szCs w:val="24"/>
+        </w:rPr>
+        <w:tab/>
+      </w:r>
+    </w:p>
+    <w:p>
+      <w:pPr>
+        <w:ind w:left="720"/>
+        <w:rPr>
+          <w:rFonts w:ascii="Helvetica" w:eastAsiaTheme="minorEastAsia" w:hAnsi="Helvetica" w:cs="Helvetica"/>
+          <w:sz w:val="24"/>
+          <w:szCs w:val="24"/>
+        </w:rPr>
+      </w:pPr>
+      <w:r>
+        <w:rPr>
+          <w:rFonts w:ascii="Helvetica" w:hAnsi="Helvetica"/>
+          <w:sz w:val="24"/>
+          <w:szCs w:val="24"/>
+        </w:rPr>
+        <w:t xml:space="preserve">           </w:t>
+      </w:r>
+      <w:r>
+        <w:rPr>
+          <w:rFonts w:ascii="Helvetica" w:hAnsi="Helvetica"/>
+          <w:b/>
+          <w:sz w:val="24"/>
+          <w:szCs w:val="24"/>
+        </w:rPr>
+        <w:t>Equation 1:</w:t>
+      </w:r>
+      <w:r>
+        <w:rPr>
+          <w:rFonts w:ascii="Helvetica" w:hAnsi="Helvetica" w:cs="Helvetica"/>
+          <w:b/>
+          <w:sz w:val="24"/>
+          <w:szCs w:val="24"/>
+        </w:rPr>
+        <w:t xml:space="preserve"> </w:t>
+      </w:r>
+      <w:r>
+        <w:rPr>
+          <w:rFonts w:ascii="Helvetica" w:hAnsi="Helvetica" w:cs="Helvetica"/>
+          <w:b/>
+          <w:sz w:val="24"/>
+          <w:szCs w:val="24"/>
+        </w:rPr>
+        <w:t xml:space="preserve">                         </w:t>
+      </w:r>
+      <w:r>
+        <w:rPr>
+          <w:rFonts w:ascii="Helvetica" w:hAnsi="Helvetica" w:cs="Helvetica"/>
+          <w:b/>
+          <w:sz w:val="24"/>
+          <w:szCs w:val="24"/>
+        </w:rPr>
+        <w:t xml:space="preserve">  </w:t>
+      </w:r>
+      <m:oMath>
+        <m:sSub>
+          <m:sSubPr>
+            <m:ctrlPr>
+              <w:rPr>
+                <w:rFonts w:ascii="Cambria Math" w:hAnsi="Cambria Math" w:cs="Helvetica"/>
+                <w:i/>
+                <w:sz w:val="24"/>
+                <w:szCs w:val="24"/>
+              </w:rPr>
+            </m:ctrlPr>
+          </m:sSubPr>
+          <m:e>
+            <m:r>
+              <w:rPr>
+                <w:rFonts w:ascii="Cambria Math" w:hAnsi="Cambria Math" w:cs="Helvetica"/>
+                <w:sz w:val="24"/>
+                <w:szCs w:val="24"/>
+              </w:rPr>
+              <m:t>I</m:t>
+            </m:r>
+          </m:e>
+          <m:sub>
+            <m:r>
+              <w:rPr>
+                <w:rFonts w:ascii="Cambria Math" w:hAnsi="Cambria Math" w:cs="Helvetica"/>
+                <w:sz w:val="24"/>
+                <w:szCs w:val="24"/>
+              </w:rPr>
+              <m:t>ei</m:t>
+            </m:r>
+          </m:sub>
+        </m:sSub>
+        <m:sSub>
+          <m:sSubPr>
+            <m:ctrlPr>
+              <w:rPr>
+                <w:rFonts w:ascii="Cambria Math" w:hAnsi="Cambria Math" w:cs="Helvetica"/>
+                <w:i/>
+                <w:sz w:val="24"/>
+                <w:szCs w:val="24"/>
+              </w:rPr>
+            </m:ctrlPr>
+          </m:sSubPr>
+          <m:e>
+            <m:r>
+              <w:rPr>
+                <w:rFonts w:ascii="Cambria Math" w:hAnsi="Cambria Math" w:cs="Helvetica"/>
+                <w:sz w:val="24"/>
+                <w:szCs w:val="24"/>
+              </w:rPr>
+              <m:t>N</m:t>
+            </m:r>
+          </m:e>
+          <m:sub>
+            <m:r>
+              <w:rPr>
+                <w:rFonts w:ascii="Cambria Math" w:hAnsi="Cambria Math" w:cs="Helvetica"/>
+                <w:sz w:val="24"/>
+                <w:szCs w:val="24"/>
+              </w:rPr>
+              <m:t>e</m:t>
+            </m:r>
+          </m:sub>
+        </m:sSub>
+        <m:r>
+          <w:rPr>
+            <w:rFonts w:ascii="Cambria Math" w:hAnsi="Cambria Math" w:cs="Helvetica"/>
+            <w:sz w:val="24"/>
+            <w:szCs w:val="24"/>
+          </w:rPr>
+          <m:t>=</m:t>
+        </m:r>
+        <m:sSub>
+          <m:sSubPr>
+            <m:ctrlPr>
+              <w:rPr>
+                <w:rFonts w:ascii="Cambria Math" w:hAnsi="Cambria Math" w:cs="Helvetica"/>
+                <w:i/>
+                <w:sz w:val="24"/>
+                <w:szCs w:val="24"/>
+              </w:rPr>
+            </m:ctrlPr>
+          </m:sSubPr>
+          <m:e>
+            <m:r>
+              <w:rPr>
+                <w:rFonts w:ascii="Cambria Math" w:hAnsi="Cambria Math" w:cs="Helvetica"/>
+                <w:sz w:val="24"/>
+                <w:szCs w:val="24"/>
+              </w:rPr>
+              <m:t>T</m:t>
+            </m:r>
+          </m:e>
+          <m:sub>
+            <m:r>
+              <w:rPr>
+                <w:rFonts w:ascii="Cambria Math" w:hAnsi="Cambria Math" w:cs="Helvetica"/>
+                <w:sz w:val="24"/>
+                <w:szCs w:val="24"/>
+              </w:rPr>
+              <m:t>e</m:t>
+            </m:r>
+          </m:sub>
+        </m:sSub>
+        <m:r>
+          <w:rPr>
+            <w:rFonts w:ascii="Cambria Math" w:hAnsi="Cambria Math" w:cs="Helvetica"/>
+            <w:sz w:val="24"/>
+            <w:szCs w:val="24"/>
+          </w:rPr>
+          <m:t>-</m:t>
+        </m:r>
+        <m:sSub>
+          <m:sSubPr>
+            <m:ctrlPr>
+              <w:rPr>
+                <w:rFonts w:ascii="Cambria Math" w:hAnsi="Cambria Math" w:cs="Helvetica"/>
+                <w:i/>
+                <w:sz w:val="24"/>
+                <w:szCs w:val="24"/>
+              </w:rPr>
+            </m:ctrlPr>
+          </m:sSubPr>
+          <m:e>
+            <m:r>
+              <w:rPr>
+                <w:rFonts w:ascii="Cambria Math" w:hAnsi="Cambria Math" w:cs="Helvetica"/>
+                <w:sz w:val="24"/>
+                <w:szCs w:val="24"/>
+              </w:rPr>
+              <m:t>T</m:t>
+            </m:r>
+          </m:e>
+          <m:sub>
+            <m:r>
+              <w:rPr>
+                <w:rFonts w:ascii="Cambria Math" w:hAnsi="Cambria Math" w:cs="Helvetica"/>
+                <w:sz w:val="24"/>
+                <w:szCs w:val="24"/>
+              </w:rPr>
+              <m:t>i</m:t>
+            </m:r>
+          </m:sub>
+        </m:sSub>
+      </m:oMath>
+    </w:p>
+    <w:p>
+      <w:pPr>
+        <w:ind w:left="720"/>
+        <w:rPr>
+          <w:rFonts w:ascii="Helvetica" w:eastAsiaTheme="minorEastAsia" w:hAnsi="Helvetica" w:cs="Helvetica"/>
+          <w:sz w:val="24"/>
+          <w:szCs w:val="24"/>
+        </w:rPr>
+      </w:pPr>
+      <m:oMathPara>
+        <m:oMath>
+          <m:sSub>
+            <m:sSubPr>
+              <m:ctrlPr>
+                <w:rPr>
+                  <w:rFonts w:ascii="Cambria Math" w:hAnsi="Cambria Math"/>
+                  <w:i/>
+                  <w:sz w:val="24"/>
+                  <w:szCs w:val="24"/>
+                </w:rPr>
+              </m:ctrlPr>
+            </m:sSubPr>
+            <m:e>
+              <m:r>
+                <w:rPr>
+                  <w:rFonts w:ascii="Cambria Math" w:hAnsi="Cambria Math"/>
+                  <w:sz w:val="24"/>
+                  <w:szCs w:val="24"/>
+                </w:rPr>
+                <m:t>N</m:t>
+              </m:r>
+            </m:e>
+            <m:sub>
+              <m:r>
+                <w:rPr>
+                  <w:rFonts w:ascii="Cambria Math" w:hAnsi="Cambria Math"/>
+                  <w:sz w:val="24"/>
+                  <w:szCs w:val="24"/>
+                </w:rPr>
+                <m:t>e</m:t>
+              </m:r>
+            </m:sub>
+          </m:sSub>
+          <m:r>
+            <w:rPr>
+              <w:rFonts w:ascii="Cambria Math" w:hAnsi="Cambria Math"/>
+              <w:sz w:val="24"/>
+              <w:szCs w:val="24"/>
+            </w:rPr>
+            <m:t>=engine speed</m:t>
+          </m:r>
+          <m:r>
+            <m:rPr>
+              <m:sty m:val="bi"/>
+            </m:rPr>
+            <w:rPr>
+              <w:rFonts w:ascii="Cambria Math" w:hAnsi="Cambria Math"/>
+              <w:sz w:val="24"/>
+              <w:szCs w:val="24"/>
+            </w:rPr>
+            <m:t xml:space="preserve"> , </m:t>
+          </m:r>
+          <m:sSub>
+            <m:sSubPr>
+              <m:ctrlPr>
+                <w:rPr>
+                  <w:rFonts w:ascii="Cambria Math" w:eastAsiaTheme="minorEastAsia" w:hAnsi="Cambria Math" w:cs="Helvetica"/>
+                  <w:i/>
+                  <w:sz w:val="24"/>
+                  <w:szCs w:val="24"/>
+                </w:rPr>
+              </m:ctrlPr>
+            </m:sSubPr>
+            <m:e>
+              <m:r>
+                <w:rPr>
+                  <w:rFonts w:ascii="Cambria Math" w:eastAsiaTheme="minorEastAsia" w:hAnsi="Cambria Math" w:cs="Helvetica"/>
+                  <w:sz w:val="24"/>
+                  <w:szCs w:val="24"/>
+                </w:rPr>
+                <m:t>I</m:t>
+              </m:r>
+            </m:e>
+            <m:sub>
+              <m:r>
+                <w:rPr>
+                  <w:rFonts w:ascii="Cambria Math" w:eastAsiaTheme="minorEastAsia" w:hAnsi="Cambria Math" w:cs="Helvetica"/>
+                  <w:sz w:val="24"/>
+                  <w:szCs w:val="24"/>
+                </w:rPr>
+                <m:t>ei</m:t>
+              </m:r>
+            </m:sub>
+          </m:sSub>
+          <m:r>
+            <w:rPr>
+              <w:rFonts w:ascii="Cambria Math" w:eastAsiaTheme="minorEastAsia" w:hAnsi="Cambria Math" w:cs="Helvetica"/>
+              <w:sz w:val="24"/>
+              <w:szCs w:val="24"/>
+            </w:rPr>
+            <m:t xml:space="preserve">=moment of inertia of engine and impeller, </m:t>
+          </m:r>
+        </m:oMath>
+      </m:oMathPara>
+    </w:p>
+    <w:p>
+      <w:pPr>
+        <w:ind w:left="720"/>
+        <w:rPr>
+          <w:rFonts w:ascii="Helvetica" w:eastAsiaTheme="minorEastAsia" w:hAnsi="Helvetica" w:cs="Helvetica"/>
+          <w:sz w:val="24"/>
+          <w:szCs w:val="24"/>
+        </w:rPr>
+      </w:pPr>
+      <m:oMathPara>
+        <m:oMath>
+          <m:sSub>
+            <m:sSubPr>
+              <m:ctrlPr>
+                <w:rPr>
+                  <w:rFonts w:ascii="Cambria Math" w:eastAsiaTheme="minorEastAsia" w:hAnsi="Cambria Math" w:cs="Helvetica"/>
+                  <w:i/>
+                  <w:sz w:val="24"/>
+                  <w:szCs w:val="24"/>
+                </w:rPr>
+              </m:ctrlPr>
+            </m:sSubPr>
+            <m:e>
+              <m:r>
+                <w:rPr>
+                  <w:rFonts w:ascii="Cambria Math" w:eastAsiaTheme="minorEastAsia" w:hAnsi="Cambria Math" w:cs="Helvetica"/>
+                  <w:sz w:val="24"/>
+                  <w:szCs w:val="24"/>
+                </w:rPr>
+                <m:t>T</m:t>
+              </m:r>
+            </m:e>
+            <m:sub>
+              <m:r>
+                <w:rPr>
+                  <w:rFonts w:ascii="Cambria Math" w:eastAsiaTheme="minorEastAsia" w:hAnsi="Cambria Math" w:cs="Helvetica"/>
+                  <w:sz w:val="24"/>
+                  <w:szCs w:val="24"/>
+                </w:rPr>
+                <m:t>e</m:t>
+              </m:r>
+            </m:sub>
+          </m:sSub>
+          <m:r>
+            <w:rPr>
+              <w:rFonts w:ascii="Cambria Math" w:eastAsiaTheme="minorEastAsia" w:hAnsi="Cambria Math" w:cs="Helvetica"/>
+              <w:sz w:val="24"/>
+              <w:szCs w:val="24"/>
+            </w:rPr>
+            <m:t xml:space="preserve">=engine torque and </m:t>
+          </m:r>
+          <m:sSub>
+            <m:sSubPr>
+              <m:ctrlPr>
+                <w:rPr>
+                  <w:rFonts w:ascii="Cambria Math" w:eastAsiaTheme="minorEastAsia" w:hAnsi="Cambria Math" w:cs="Helvetica"/>
+                  <w:i/>
+                  <w:sz w:val="24"/>
+                  <w:szCs w:val="24"/>
+                </w:rPr>
+              </m:ctrlPr>
+            </m:sSubPr>
+            <m:e>
+              <m:r>
+                <w:rPr>
+                  <w:rFonts w:ascii="Cambria Math" w:eastAsiaTheme="minorEastAsia" w:hAnsi="Cambria Math" w:cs="Helvetica"/>
+                  <w:sz w:val="24"/>
+                  <w:szCs w:val="24"/>
+                </w:rPr>
+                <m:t>T</m:t>
+              </m:r>
+            </m:e>
+            <m:sub>
+              <m:r>
+                <w:rPr>
+                  <w:rFonts w:ascii="Cambria Math" w:eastAsiaTheme="minorEastAsia" w:hAnsi="Cambria Math" w:cs="Helvetica"/>
+                  <w:sz w:val="24"/>
+                  <w:szCs w:val="24"/>
+                </w:rPr>
+                <m:t xml:space="preserve">i </m:t>
+              </m:r>
+            </m:sub>
+          </m:sSub>
+          <m:r>
+            <w:rPr>
+              <w:rFonts w:ascii="Cambria Math" w:eastAsiaTheme="minorEastAsia" w:hAnsi="Cambria Math" w:cs="Helvetica"/>
+              <w:sz w:val="24"/>
+              <w:szCs w:val="24"/>
+            </w:rPr>
+            <m:t>=impeller torque.</m:t>
+          </m:r>
+        </m:oMath>
+      </m:oMathPara>
+    </w:p>
+    <w:p>
+      <w:pPr>
+        <w:ind w:left="720"/>
+        <w:rPr>
+          <w:rFonts w:ascii="Helvetica" w:eastAsiaTheme="minorEastAsia" w:hAnsi="Helvetica" w:cs="Helvetica"/>
+          <w:sz w:val="24"/>
+          <w:szCs w:val="24"/>
+        </w:rPr>
+      </w:pPr>
+    </w:p>
+    <w:p>
+      <w:pPr>
+        <w:pStyle w:val="ListParagraph"/>
+        <w:numPr>
+          <w:ilvl w:val="0"/>
+          <w:numId w:val="1"/>
+        </w:numPr>
+        <w:rPr>
+          <w:rFonts w:ascii="Helvetica" w:hAnsi="Helvetica"/>
+          <w:sz w:val="24"/>
+          <w:szCs w:val="24"/>
+        </w:rPr>
+      </w:pPr>
+      <w:r>
+        <w:rPr>
+          <w:rFonts w:ascii="Helvetica" w:hAnsi="Helvetica"/>
+          <w:sz w:val="24"/>
+          <w:szCs w:val="24"/>
+        </w:rPr>
+        <w:t>The input-output characteristics of the torque converter can be expressed as functions of the engine speed and the turbine speed.</w:t>
+      </w:r>
+    </w:p>
+    <w:p>
+      <w:pPr>
+        <w:pStyle w:val="ListParagraph"/>
+        <w:numPr>
+          <w:ilvl w:val="0"/>
+          <w:numId w:val="1"/>
+        </w:numPr>
+        <w:rPr>
+          <w:rFonts w:ascii="Helvetica" w:hAnsi="Helvetica"/>
+          <w:sz w:val="24"/>
+          <w:szCs w:val="24"/>
+        </w:rPr>
+      </w:pPr>
+      <w:r>
+        <w:rPr>
+          <w:rFonts w:ascii="Helvetica" w:hAnsi="Helvetica"/>
+          <w:sz w:val="24"/>
+          <w:szCs w:val="24"/>
+        </w:rPr>
+        <w:t>The transmission model is implemented via static gear ratios, assuming small shift times</w:t>
+      </w:r>
+      <w:r>
+        <w:rPr>
+          <w:rFonts w:ascii="Helvetica" w:hAnsi="Helvetica"/>
+          <w:sz w:val="24"/>
+          <w:szCs w:val="24"/>
+        </w:rPr>
+        <w:t>.</w:t>
+      </w:r>
+    </w:p>
+    <w:p>
+      <w:pPr>
+        <w:pStyle w:val="ListParagraph"/>
+        <w:numPr>
+          <w:ilvl w:val="0"/>
+          <w:numId w:val="1"/>
+        </w:numPr>
+        <w:rPr>
+          <w:rFonts w:ascii="Helvetica" w:hAnsi="Helvetica"/>
+          <w:sz w:val="24"/>
+          <w:szCs w:val="24"/>
+        </w:rPr>
+      </w:pPr>
+      <w:r>
+        <w:rPr>
+          <w:rFonts w:ascii="Helvetica" w:hAnsi="Helvetica"/>
+          <w:sz w:val="24"/>
+          <w:szCs w:val="24"/>
+        </w:rPr>
+        <w:t>The final drive, inertia, and a dynamically varying load constitute the vehicle dynamics</w:t>
+      </w:r>
+      <w:r>
+        <w:rPr>
+          <w:rFonts w:ascii="Helvetica" w:hAnsi="Helvetica"/>
+          <w:sz w:val="24"/>
+          <w:szCs w:val="24"/>
+        </w:rPr>
+        <w:t>.</w:t>
+      </w:r>
+    </w:p>
+    <w:p>
+      <w:pPr>
+        <w:pStyle w:val="ListParagraph"/>
+        <w:numPr>
+          <w:ilvl w:val="0"/>
+          <w:numId w:val="1"/>
+        </w:numPr>
+        <w:rPr>
+          <w:rFonts w:ascii="Helvetica" w:hAnsi="Helvetica"/>
+          <w:sz w:val="24"/>
+          <w:szCs w:val="24"/>
+        </w:rPr>
+      </w:pPr>
+      <w:r>
+        <w:rPr>
+          <w:rFonts w:ascii="Helvetica" w:hAnsi="Helvetica"/>
+          <w:sz w:val="24"/>
+          <w:szCs w:val="24"/>
+        </w:rPr>
+        <w:lastRenderedPageBreak/>
+        <w:t>The load torque includes both the road load and brake torque. The road load is the sum of frictional and aerodynamic losses</w:t>
+      </w:r>
+      <w:r>
+        <w:rPr>
+          <w:rFonts w:ascii="Helvetica" w:hAnsi="Helvetica"/>
+          <w:sz w:val="24"/>
+          <w:szCs w:val="24"/>
+        </w:rPr>
+        <w:t>.</w:t>
+      </w:r>
+    </w:p>
+    <w:p>
+      <w:pPr>
+        <w:rPr>
+          <w:rFonts w:ascii="Helvetica" w:eastAsiaTheme="minorEastAsia" w:hAnsi="Helvetica" w:cs="Helvetica"/>
+          <w:sz w:val="24"/>
+          <w:szCs w:val="24"/>
+        </w:rPr>
+      </w:pPr>
+      <w:r>
+        <w:rPr>
+          <w:rFonts w:ascii="Helvetica" w:eastAsiaTheme="minorEastAsia" w:hAnsi="Helvetica" w:cs="Helvetica"/>
+          <w:sz w:val="24"/>
+          <w:szCs w:val="24"/>
+        </w:rPr>
+        <w:t xml:space="preserve">  </w:t>
+      </w:r>
       <w:bookmarkStart w:id="0" w:name="_GoBack"/>
       <w:bookmarkEnd w:id="0"/>
     </w:p>
     <w:p>
       <w:pPr>
-        <w:rPr>
-          <w:rFonts w:ascii="Helvetica" w:hAnsi="Helvetica"/>
-          <w:sz w:val="24"/>
-          <w:szCs w:val="24"/>
-        </w:rPr>
-      </w:pPr>
-    </w:p>
-    <w:p>
-      <w:pPr>
-        <w:rPr>
-          <w:rFonts w:ascii="Helvetica" w:hAnsi="Helvetica"/>
-          <w:sz w:val="24"/>
-          <w:szCs w:val="24"/>
-        </w:rPr>
-      </w:pPr>
-    </w:p>
-    <w:p>
-      <w:pPr>
-        <w:rPr>
-          <w:rFonts w:ascii="Helvetica" w:hAnsi="Helvetica"/>
-          <w:sz w:val="24"/>
-          <w:szCs w:val="24"/>
-        </w:rPr>
-      </w:pPr>
-    </w:p>
-    <w:p>
-      <w:pPr>
-        <w:rPr>
-          <w:rFonts w:ascii="Helvetica" w:hAnsi="Helvetica"/>
-          <w:sz w:val="24"/>
-          <w:szCs w:val="24"/>
-        </w:rPr>
-      </w:pPr>
-    </w:p>
-    <w:p>
-      <w:pPr>
-        <w:rPr>
-          <w:rFonts w:ascii="Helvetica" w:hAnsi="Helvetica"/>
-          <w:sz w:val="24"/>
-          <w:szCs w:val="24"/>
-        </w:rPr>
-      </w:pPr>
-      <w:r>
-        <w:rPr>
-          <w:rFonts w:ascii="Helvetica" w:hAnsi="Helvetica"/>
-          <w:sz w:val="24"/>
-          <w:szCs w:val="24"/>
-        </w:rPr>
-        <w:t>We implement the model as per the basic block diagram above.We will be going for a 4 speed automatic transmission.</w:t>
-      </w:r>
+        <w:ind w:left="720"/>
+        <w:rPr>
+          <w:rFonts w:ascii="Helvetica" w:eastAsiaTheme="minorEastAsia" w:hAnsi="Helvetica" w:cs="Helvetica"/>
+          <w:sz w:val="24"/>
+          <w:szCs w:val="24"/>
+        </w:rPr>
+      </w:pPr>
+    </w:p>
+    <w:p>
+      <w:pPr>
+        <w:ind w:left="720"/>
+        <w:rPr>
+          <w:rFonts w:ascii="Helvetica" w:eastAsiaTheme="minorEastAsia" w:hAnsi="Helvetica" w:cs="Helvetica"/>
+          <w:b/>
+          <w:sz w:val="24"/>
+          <w:szCs w:val="24"/>
+        </w:rPr>
+      </w:pPr>
+    </w:p>
+    <w:p>
+      <w:pPr>
+        <w:ind w:left="720"/>
+        <w:rPr>
+          <w:rFonts w:ascii="Helvetica" w:eastAsiaTheme="minorEastAsia" w:hAnsi="Helvetica" w:cs="Helvetica"/>
+          <w:sz w:val="24"/>
+          <w:szCs w:val="24"/>
+        </w:rPr>
+      </w:pPr>
+    </w:p>
+    <w:p>
+      <w:pPr>
+        <w:ind w:left="720"/>
+        <w:rPr>
+          <w:rFonts w:ascii="Helvetica" w:eastAsiaTheme="minorEastAsia" w:hAnsi="Helvetica" w:cs="Helvetica"/>
+          <w:sz w:val="24"/>
+          <w:szCs w:val="24"/>
+        </w:rPr>
+      </w:pPr>
+    </w:p>
+    <w:p>
+      <w:pPr>
+        <w:ind w:left="720"/>
+        <w:rPr>
+          <w:rFonts w:ascii="Helvetica" w:eastAsiaTheme="minorEastAsia" w:hAnsi="Helvetica" w:cs="Helvetica"/>
+          <w:sz w:val="24"/>
+          <w:szCs w:val="24"/>
+        </w:rPr>
+      </w:pPr>
+    </w:p>
+    <w:p>
+      <w:pPr>
+        <w:ind w:left="720"/>
+        <w:rPr>
+          <w:rFonts w:ascii="Helvetica" w:eastAsiaTheme="minorEastAsia" w:hAnsi="Helvetica" w:cs="Helvetica"/>
+          <w:sz w:val="24"/>
+          <w:szCs w:val="24"/>
+        </w:rPr>
+      </w:pPr>
+    </w:p>
+    <w:p>
+      <w:pPr>
+        <w:ind w:left="720"/>
+        <w:rPr>
+          <w:rFonts w:ascii="Helvetica" w:eastAsiaTheme="minorEastAsia" w:hAnsi="Helvetica"/>
+          <w:b/>
+          <w:sz w:val="24"/>
+          <w:szCs w:val="24"/>
+        </w:rPr>
+      </w:pPr>
+    </w:p>
+    <w:p>
+      <w:pPr>
+        <w:ind w:left="720"/>
+        <w:rPr>
+          <w:rFonts w:ascii="Helvetica" w:eastAsiaTheme="minorEastAsia" w:hAnsi="Helvetica"/>
+          <w:b/>
+          <w:sz w:val="24"/>
+          <w:szCs w:val="24"/>
+        </w:rPr>
+      </w:pPr>
+    </w:p>
+    <w:p>
+      <w:pPr>
+        <w:ind w:left="720"/>
+        <w:rPr>
+          <w:rFonts w:ascii="Helvetica" w:eastAsiaTheme="minorEastAsia" w:hAnsi="Helvetica"/>
+          <w:b/>
+          <w:sz w:val="24"/>
+          <w:szCs w:val="24"/>
+        </w:rPr>
+      </w:pPr>
     </w:p>
     <w:sectPr>
       <w:pgSz w:w="11906" w:h="16838"/>
@@ -1629,6 +2329,103 @@
     </w:sectPr>
   </w:body>
 </w:document>
+</file>
+
+<file path=word/numbering.xml><?xml version="1.0" encoding="utf-8"?>
+<w:numbering xmlns:wpc="http://schemas.microsoft.com/office/word/2010/wordprocessingCanvas" xmlns:cx="http://schemas.microsoft.com/office/drawing/2014/chartex" xmlns:cx1="http://schemas.microsoft.com/office/drawing/2015/9/8/chartex" xmlns:mc="http://schemas.openxmlformats.org/markup-compatibility/2006" xmlns:o="urn:schemas-microsoft-com:office:office" xmlns:r="http://schemas.openxmlformats.org/officeDocument/2006/relationships" xmlns:m="http://schemas.openxmlformats.org/officeDocument/2006/math" xmlns:v="urn:schemas-microsoft-com:vml" xmlns:wp14="http://schemas.microsoft.com/office/word/2010/wordprocessingDrawing" xmlns:wp="http://schemas.openxmlformats.org/drawingml/2006/wordprocessingDrawing" xmlns:w10="urn:schemas-microsoft-com:office:word" xmlns:w="http://schemas.openxmlformats.org/wordprocessingml/2006/main" xmlns:w14="http://schemas.microsoft.com/office/word/2010/wordml" xmlns:w15="http://schemas.microsoft.com/office/word/2012/wordml" xmlns:w16se="http://schemas.microsoft.com/office/word/2015/wordml/symex" xmlns:wpg="http://schemas.microsoft.com/office/word/2010/wordprocessingGroup" xmlns:wpi="http://schemas.microsoft.com/office/word/2010/wordprocessingInk" xmlns:wne="http://schemas.microsoft.com/office/word/2006/wordml" xmlns:wps="http://schemas.microsoft.com/office/word/2010/wordprocessingShape" mc:Ignorable="w14 w15 w16se wp14">
+  <w:abstractNum w:abstractNumId="0" w15:restartNumberingAfterBreak="0">
+    <w:nsid w:val="35857D96"/>
+    <w:multiLevelType w:val="hybridMultilevel"/>
+    <w:tmpl w:val="76E247D2"/>
+    <w:lvl w:ilvl="0" w:tplc="40090011">
+      <w:start w:val="1"/>
+      <w:numFmt w:val="decimal"/>
+      <w:lvlText w:val="%1)"/>
+      <w:lvlJc w:val="left"/>
+      <w:pPr>
+        <w:ind w:left="720" w:hanging="360"/>
+      </w:pPr>
+      <w:rPr>
+        <w:rFonts w:hint="default"/>
+      </w:rPr>
+    </w:lvl>
+    <w:lvl w:ilvl="1" w:tplc="40090019">
+      <w:start w:val="1"/>
+      <w:numFmt w:val="lowerLetter"/>
+      <w:lvlText w:val="%2."/>
+      <w:lvlJc w:val="left"/>
+      <w:pPr>
+        <w:ind w:left="1440" w:hanging="360"/>
+      </w:pPr>
+    </w:lvl>
+    <w:lvl w:ilvl="2" w:tplc="4009001B" w:tentative="1">
+      <w:start w:val="1"/>
+      <w:numFmt w:val="lowerRoman"/>
+      <w:lvlText w:val="%3."/>
+      <w:lvlJc w:val="right"/>
+      <w:pPr>
+        <w:ind w:left="2160" w:hanging="180"/>
+      </w:pPr>
+    </w:lvl>
+    <w:lvl w:ilvl="3" w:tplc="4009000F" w:tentative="1">
+      <w:start w:val="1"/>
+      <w:numFmt w:val="decimal"/>
+      <w:lvlText w:val="%4."/>
+      <w:lvlJc w:val="left"/>
+      <w:pPr>
+        <w:ind w:left="2880" w:hanging="360"/>
+      </w:pPr>
+    </w:lvl>
+    <w:lvl w:ilvl="4" w:tplc="40090019" w:tentative="1">
+      <w:start w:val="1"/>
+      <w:numFmt w:val="lowerLetter"/>
+      <w:lvlText w:val="%5."/>
+      <w:lvlJc w:val="left"/>
+      <w:pPr>
+        <w:ind w:left="3600" w:hanging="360"/>
+      </w:pPr>
+    </w:lvl>
+    <w:lvl w:ilvl="5" w:tplc="4009001B" w:tentative="1">
+      <w:start w:val="1"/>
+      <w:numFmt w:val="lowerRoman"/>
+      <w:lvlText w:val="%6."/>
+      <w:lvlJc w:val="right"/>
+      <w:pPr>
+        <w:ind w:left="4320" w:hanging="180"/>
+      </w:pPr>
+    </w:lvl>
+    <w:lvl w:ilvl="6" w:tplc="4009000F" w:tentative="1">
+      <w:start w:val="1"/>
+      <w:numFmt w:val="decimal"/>
+      <w:lvlText w:val="%7."/>
+      <w:lvlJc w:val="left"/>
+      <w:pPr>
+        <w:ind w:left="5040" w:hanging="360"/>
+      </w:pPr>
+    </w:lvl>
+    <w:lvl w:ilvl="7" w:tplc="40090019" w:tentative="1">
+      <w:start w:val="1"/>
+      <w:numFmt w:val="lowerLetter"/>
+      <w:lvlText w:val="%8."/>
+      <w:lvlJc w:val="left"/>
+      <w:pPr>
+        <w:ind w:left="5760" w:hanging="360"/>
+      </w:pPr>
+    </w:lvl>
+    <w:lvl w:ilvl="8" w:tplc="4009001B" w:tentative="1">
+      <w:start w:val="1"/>
+      <w:numFmt w:val="lowerRoman"/>
+      <w:lvlText w:val="%9."/>
+      <w:lvlJc w:val="right"/>
+      <w:pPr>
+        <w:ind w:left="6480" w:hanging="180"/>
+      </w:pPr>
+    </w:lvl>
+  </w:abstractNum>
+  <w:num w:numId="1">
+    <w:abstractNumId w:val="0"/>
+  </w:num>
+</w:numbering>
 </file>
 
 <file path=word/styles.xml><?xml version="1.0" encoding="utf-8"?>
@@ -2150,6 +2947,27 @@
       <w:szCs w:val="18"/>
     </w:rPr>
   </w:style>
+  <w:style w:type="paragraph" w:styleId="ListParagraph">
+    <w:name w:val="List Paragraph"/>
+    <w:basedOn w:val="Normal"/>
+    <w:uiPriority w:val="34"/>
+    <w:qFormat/>
+    <w:rsid w:val="00102E34"/>
+    <w:pPr>
+      <w:ind w:left="720"/>
+      <w:contextualSpacing/>
+    </w:pPr>
+  </w:style>
+  <w:style w:type="character" w:styleId="PlaceholderText">
+    <w:name w:val="Placeholder Text"/>
+    <w:basedOn w:val="DefaultParagraphFont"/>
+    <w:uiPriority w:val="99"/>
+    <w:semiHidden/>
+    <w:rsid w:val="00102E34"/>
+    <w:rPr>
+      <w:color w:val="808080"/>
+    </w:rPr>
+  </w:style>
 </w:styles>
 </file>
 
@@ -2419,7 +3237,7 @@
 </file>
 
 <file path=customXml/itemProps1.xml><?xml version="1.0" encoding="utf-8"?>
-<ds:datastoreItem xmlns:ds="http://schemas.openxmlformats.org/officeDocument/2006/customXml" ds:itemID="{9DEF1525-FB7F-4828-9133-2C37A981E2C6}">
+<ds:datastoreItem xmlns:ds="http://schemas.openxmlformats.org/officeDocument/2006/customXml" ds:itemID="{E9A83BCD-704D-47B5-981E-5F1604807366}">
   <ds:schemaRefs>
     <ds:schemaRef ds:uri="http://schemas.openxmlformats.org/officeDocument/2006/bibliography"/>
   </ds:schemaRefs>

</xml_diff>

<commit_message>
wrote the equations in the report
</commit_message>
<xml_diff>
--- a/Report_Shivashis_2005420.docx
+++ b/Report_Shivashis_2005420.docx
@@ -777,7 +777,7 @@
           </mc:Choice>
           <mc:Fallback>
             <w:pict>
-              <v:shapetype w14:anchorId="29DC749F" id="_x0000_t34" coordsize="21600,21600" o:spt="34" o:oned="t" adj="10800" path="m,l@0,0@0,21600,21600,21600e" filled="f">
+              <v:shapetype w14:anchorId="390C797D" id="_x0000_t34" coordsize="21600,21600" o:spt="34" o:oned="t" adj="10800" path="m,l@0,0@0,21600,21600,21600e" filled="f">
                 <v:stroke joinstyle="miter"/>
                 <v:formulas>
                   <v:f eqn="val #0"/>
@@ -858,7 +858,7 @@
           </mc:Choice>
           <mc:Fallback>
             <w:pict>
-              <v:shapetype w14:anchorId="58403526" id="_x0000_t32" coordsize="21600,21600" o:spt="32" o:oned="t" path="m,l21600,21600e" filled="f">
+              <v:shapetype w14:anchorId="71BF9B9E" id="_x0000_t32" coordsize="21600,21600" o:spt="32" o:oned="t" path="m,l21600,21600e" filled="f">
                 <v:path arrowok="t" fillok="f" o:connecttype="none"/>
                 <o:lock v:ext="edit" shapetype="t"/>
               </v:shapetype>
@@ -940,7 +940,7 @@
           </mc:Choice>
           <mc:Fallback>
             <w:pict>
-              <v:shape w14:anchorId="398252A2" id="Elbow Connector 16" o:spid="_x0000_s1026" type="#_x0000_t34" style="position:absolute;margin-left:320.3pt;margin-top:3.85pt;width:110.65pt;height:94.15pt;flip:x;z-index:251670528;visibility:visible;mso-wrap-style:square;mso-width-percent:0;mso-height-percent:0;mso-wrap-distance-left:9pt;mso-wrap-distance-top:0;mso-wrap-distance-right:9pt;mso-wrap-distance-bottom:0;mso-position-horizontal:absolute;mso-position-horizontal-relative:text;mso-position-vertical:absolute;mso-position-vertical-relative:text;mso-width-percent:0;mso-height-percent:0;mso-width-relative:margin;mso-height-relative:margin" o:gfxdata="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" adj="118" strokecolor="#5b9bd5 [3204]" strokeweight=".5pt">
+              <v:shape w14:anchorId="68C67BF5" id="Elbow Connector 16" o:spid="_x0000_s1026" type="#_x0000_t34" style="position:absolute;margin-left:320.3pt;margin-top:3.85pt;width:110.65pt;height:94.15pt;flip:x;z-index:251670528;visibility:visible;mso-wrap-style:square;mso-width-percent:0;mso-height-percent:0;mso-wrap-distance-left:9pt;mso-wrap-distance-top:0;mso-wrap-distance-right:9pt;mso-wrap-distance-bottom:0;mso-position-horizontal:absolute;mso-position-horizontal-relative:text;mso-position-vertical:absolute;mso-position-vertical-relative:text;mso-width-percent:0;mso-height-percent:0;mso-width-relative:margin;mso-height-relative:margin" o:gfxdata="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" adj="118" strokecolor="#5b9bd5 [3204]" strokeweight=".5pt">
                 <v:stroke endarrow="block"/>
               </v:shape>
             </w:pict>
@@ -1010,7 +1010,7 @@
           </mc:Choice>
           <mc:Fallback>
             <w:pict>
-              <v:shape w14:anchorId="319B8C59" id="Straight Arrow Connector 15" o:spid="_x0000_s1026" type="#_x0000_t32" style="position:absolute;margin-left:417.25pt;margin-top:3.55pt;width:27.85pt;height:0;z-index:251669504;visibility:visible;mso-wrap-style:square;mso-wrap-distance-left:9pt;mso-wrap-distance-top:0;mso-wrap-distance-right:9pt;mso-wrap-distance-bottom:0;mso-position-horizontal:absolute;mso-position-horizontal-relative:text;mso-position-vertical:absolute;mso-position-vertical-relative:text" o:gfxdata="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" strokecolor="#5b9bd5 [3204]" strokeweight=".5pt">
+              <v:shape w14:anchorId="63B208B8" id="Straight Arrow Connector 15" o:spid="_x0000_s1026" type="#_x0000_t32" style="position:absolute;margin-left:417.25pt;margin-top:3.55pt;width:27.85pt;height:0;z-index:251669504;visibility:visible;mso-wrap-style:square;mso-wrap-distance-left:9pt;mso-wrap-distance-top:0;mso-wrap-distance-right:9pt;mso-wrap-distance-bottom:0;mso-position-horizontal:absolute;mso-position-horizontal-relative:text;mso-position-vertical:absolute;mso-position-vertical-relative:text" o:gfxdata="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" strokecolor="#5b9bd5 [3204]" strokeweight=".5pt">
                 <v:stroke endarrow="block" joinstyle="miter"/>
               </v:shape>
             </w:pict>
@@ -1080,7 +1080,7 @@
           </mc:Choice>
           <mc:Fallback>
             <w:pict>
-              <v:shape w14:anchorId="5F17A304" id="Straight Arrow Connector 8" o:spid="_x0000_s1026" type="#_x0000_t32" style="position:absolute;margin-left:79.6pt;margin-top:4.85pt;width:32.85pt;height:.15pt;flip:y;z-index:251664384;visibility:visible;mso-wrap-style:square;mso-wrap-distance-left:9pt;mso-wrap-distance-top:0;mso-wrap-distance-right:9pt;mso-wrap-distance-bottom:0;mso-position-horizontal:absolute;mso-position-horizontal-relative:text;mso-position-vertical:absolute;mso-position-vertical-relative:text" o:gfxdata="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" strokecolor="#5b9bd5 [3204]" strokeweight=".5pt">
+              <v:shape w14:anchorId="1A3F9395" id="Straight Arrow Connector 8" o:spid="_x0000_s1026" type="#_x0000_t32" style="position:absolute;margin-left:79.6pt;margin-top:4.85pt;width:32.85pt;height:.15pt;flip:y;z-index:251664384;visibility:visible;mso-wrap-style:square;mso-wrap-distance-left:9pt;mso-wrap-distance-top:0;mso-wrap-distance-right:9pt;mso-wrap-distance-bottom:0;mso-position-horizontal:absolute;mso-position-horizontal-relative:text;mso-position-vertical:absolute;mso-position-vertical-relative:text" o:gfxdata="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" strokecolor="#5b9bd5 [3204]" strokeweight=".5pt">
                 <v:stroke endarrow="block" joinstyle="miter"/>
               </v:shape>
             </w:pict>
@@ -1150,7 +1150,7 @@
           </mc:Choice>
           <mc:Fallback>
             <w:pict>
-              <v:shape w14:anchorId="291DF759" id="Straight Arrow Connector 12" o:spid="_x0000_s1026" type="#_x0000_t32" style="position:absolute;margin-left:186.3pt;margin-top:4.5pt;width:35pt;height:.15pt;z-index:251665408;visibility:visible;mso-wrap-style:square;mso-wrap-distance-left:9pt;mso-wrap-distance-top:0;mso-wrap-distance-right:9pt;mso-wrap-distance-bottom:0;mso-position-horizontal:absolute;mso-position-horizontal-relative:text;mso-position-vertical:absolute;mso-position-vertical-relative:text" o:gfxdata="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" strokecolor="#5b9bd5 [3204]" strokeweight=".5pt">
+              <v:shape w14:anchorId="12191002" id="Straight Arrow Connector 12" o:spid="_x0000_s1026" type="#_x0000_t32" style="position:absolute;margin-left:186.3pt;margin-top:4.5pt;width:35pt;height:.15pt;z-index:251665408;visibility:visible;mso-wrap-style:square;mso-wrap-distance-left:9pt;mso-wrap-distance-top:0;mso-wrap-distance-right:9pt;mso-wrap-distance-bottom:0;mso-position-horizontal:absolute;mso-position-horizontal-relative:text;mso-position-vertical:absolute;mso-position-vertical-relative:text" o:gfxdata="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" strokecolor="#5b9bd5 [3204]" strokeweight=".5pt">
                 <v:stroke endarrow="block" joinstyle="miter"/>
               </v:shape>
             </w:pict>
@@ -1220,7 +1220,7 @@
           </mc:Choice>
           <mc:Fallback>
             <w:pict>
-              <v:shape w14:anchorId="142081EA" id="Straight Arrow Connector 13" o:spid="_x0000_s1026" type="#_x0000_t32" style="position:absolute;margin-left:314.1pt;margin-top:5pt;width:27.85pt;height:0;z-index:251666432;visibility:visible;mso-wrap-style:square;mso-wrap-distance-left:9pt;mso-wrap-distance-top:0;mso-wrap-distance-right:9pt;mso-wrap-distance-bottom:0;mso-position-horizontal:absolute;mso-position-horizontal-relative:text;mso-position-vertical:absolute;mso-position-vertical-relative:text" o:gfxdata="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" strokecolor="#5b9bd5 [3204]" strokeweight=".5pt">
+              <v:shape w14:anchorId="77DD7141" id="Straight Arrow Connector 13" o:spid="_x0000_s1026" type="#_x0000_t32" style="position:absolute;margin-left:314.1pt;margin-top:5pt;width:27.85pt;height:0;z-index:251666432;visibility:visible;mso-wrap-style:square;mso-wrap-distance-left:9pt;mso-wrap-distance-top:0;mso-wrap-distance-right:9pt;mso-wrap-distance-bottom:0;mso-position-horizontal:absolute;mso-position-horizontal-relative:text;mso-position-vertical:absolute;mso-position-vertical-relative:text" o:gfxdata="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" strokecolor="#5b9bd5 [3204]" strokeweight=".5pt">
                 <v:stroke endarrow="block" joinstyle="miter"/>
               </v:shape>
             </w:pict>
@@ -1299,7 +1299,7 @@
           </mc:Choice>
           <mc:Fallback>
             <w:pict>
-              <v:shape w14:anchorId="4E4CED0A" id="Straight Arrow Connector 20" o:spid="_x0000_s1026" type="#_x0000_t32" style="position:absolute;margin-left:380.5pt;margin-top:3.85pt;width:0;height:26.6pt;flip:y;z-index:-251641856;visibility:visible;mso-wrap-style:square;mso-wrap-distance-left:9pt;mso-wrap-distance-top:0;mso-wrap-distance-right:9pt;mso-wrap-distance-bottom:0;mso-position-horizontal:absolute;mso-position-horizontal-relative:text;mso-position-vertical:absolute;mso-position-vertical-relative:text" o:gfxdata="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" strokecolor="#5b9bd5 [3204]" strokeweight=".5pt">
+              <v:shape w14:anchorId="1A9A4C66" id="Straight Arrow Connector 20" o:spid="_x0000_s1026" type="#_x0000_t32" style="position:absolute;margin-left:380.5pt;margin-top:3.85pt;width:0;height:26.6pt;flip:y;z-index:-251641856;visibility:visible;mso-wrap-style:square;mso-wrap-distance-left:9pt;mso-wrap-distance-top:0;mso-wrap-distance-right:9pt;mso-wrap-distance-bottom:0;mso-position-horizontal:absolute;mso-position-horizontal-relative:text;mso-position-vertical:absolute;mso-position-vertical-relative:text" o:gfxdata="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" strokecolor="#5b9bd5 [3204]" strokeweight=".5pt">
                 <v:stroke endarrow="block" joinstyle="miter"/>
               </v:shape>
             </w:pict>
@@ -1369,7 +1369,7 @@
           </mc:Choice>
           <mc:Fallback>
             <w:pict>
-              <v:shape w14:anchorId="0559696C" id="Straight Arrow Connector 17" o:spid="_x0000_s1026" type="#_x0000_t32" style="position:absolute;margin-left:265.75pt;margin-top:3.8pt;width:0;height:42pt;flip:y;z-index:251671552;visibility:visible;mso-wrap-style:square;mso-wrap-distance-left:9pt;mso-wrap-distance-top:0;mso-wrap-distance-right:9pt;mso-wrap-distance-bottom:0;mso-position-horizontal:absolute;mso-position-horizontal-relative:text;mso-position-vertical:absolute;mso-position-vertical-relative:text" o:gfxdata="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" strokecolor="#5b9bd5 [3204]" strokeweight=".5pt">
+              <v:shape w14:anchorId="20266B3B" id="Straight Arrow Connector 17" o:spid="_x0000_s1026" type="#_x0000_t32" style="position:absolute;margin-left:265.75pt;margin-top:3.8pt;width:0;height:42pt;flip:y;z-index:251671552;visibility:visible;mso-wrap-style:square;mso-wrap-distance-left:9pt;mso-wrap-distance-top:0;mso-wrap-distance-right:9pt;mso-wrap-distance-bottom:0;mso-position-horizontal:absolute;mso-position-horizontal-relative:text;mso-position-vertical:absolute;mso-position-vertical-relative:text" o:gfxdata="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" strokecolor="#5b9bd5 [3204]" strokeweight=".5pt">
                 <v:stroke endarrow="block" joinstyle="miter"/>
               </v:shape>
             </w:pict>
@@ -1690,36 +1690,20 @@
       <w:pPr>
         <w:ind w:left="720"/>
         <w:rPr>
-          <w:rFonts w:ascii="Helvetica" w:eastAsiaTheme="minorEastAsia" w:hAnsi="Helvetica" w:cs="Helvetica"/>
-          <w:sz w:val="24"/>
-          <w:szCs w:val="24"/>
-        </w:rPr>
-      </w:pPr>
-      <w:r>
-        <w:rPr>
-          <w:rFonts w:ascii="Helvetica" w:hAnsi="Helvetica"/>
-          <w:sz w:val="24"/>
-          <w:szCs w:val="24"/>
-        </w:rPr>
-        <w:t xml:space="preserve">           </w:t>
-      </w:r>
-      <w:r>
-        <w:rPr>
-          <w:rFonts w:ascii="Helvetica" w:hAnsi="Helvetica"/>
-          <w:b/>
-          <w:sz w:val="24"/>
-          <w:szCs w:val="24"/>
-        </w:rPr>
-        <w:t>Equation 1:</w:t>
-      </w:r>
-      <w:r>
-        <w:rPr>
           <w:rFonts w:ascii="Helvetica" w:hAnsi="Helvetica" w:cs="Helvetica"/>
           <w:b/>
           <w:sz w:val="24"/>
           <w:szCs w:val="24"/>
         </w:rPr>
-        <w:t xml:space="preserve"> </w:t>
+      </w:pPr>
+      <w:r>
+        <w:rPr>
+          <w:rFonts w:ascii="Helvetica" w:hAnsi="Helvetica"/>
+          <w:b/>
+          <w:sz w:val="24"/>
+          <w:szCs w:val="24"/>
+        </w:rPr>
+        <w:t>Equation 1:</w:t>
       </w:r>
       <w:r>
         <w:rPr>
@@ -1728,7 +1712,7 @@
           <w:sz w:val="24"/>
           <w:szCs w:val="24"/>
         </w:rPr>
-        <w:t xml:space="preserve">                         </w:t>
+        <w:t xml:space="preserve"> </w:t>
       </w:r>
       <w:r>
         <w:rPr>
@@ -1737,121 +1721,527 @@
           <w:sz w:val="24"/>
           <w:szCs w:val="24"/>
         </w:rPr>
+        <w:t xml:space="preserve">               </w:t>
+      </w:r>
+    </w:p>
+    <w:p>
+      <w:pPr>
+        <w:ind w:left="720"/>
+        <w:jc w:val="center"/>
+        <w:rPr>
+          <w:rFonts w:ascii="Helvetica" w:eastAsiaTheme="minorEastAsia" w:hAnsi="Helvetica" w:cs="Helvetica"/>
+          <w:sz w:val="24"/>
+          <w:szCs w:val="24"/>
+        </w:rPr>
+      </w:pPr>
+      <m:oMathPara>
+        <m:oMathParaPr>
+          <m:jc m:val="left"/>
+        </m:oMathParaPr>
+        <m:oMath>
+          <m:sSub>
+            <m:sSubPr>
+              <m:ctrlPr>
+                <w:rPr>
+                  <w:rFonts w:ascii="Cambria Math" w:hAnsi="Cambria Math" w:cs="Helvetica"/>
+                  <w:i/>
+                  <w:sz w:val="24"/>
+                  <w:szCs w:val="24"/>
+                </w:rPr>
+              </m:ctrlPr>
+            </m:sSubPr>
+            <m:e>
+              <m:r>
+                <w:rPr>
+                  <w:rFonts w:ascii="Cambria Math" w:hAnsi="Cambria Math" w:cs="Helvetica"/>
+                  <w:sz w:val="24"/>
+                  <w:szCs w:val="24"/>
+                </w:rPr>
+                <m:t>I</m:t>
+              </m:r>
+            </m:e>
+            <m:sub>
+              <m:r>
+                <w:rPr>
+                  <w:rFonts w:ascii="Cambria Math" w:hAnsi="Cambria Math" w:cs="Helvetica"/>
+                  <w:sz w:val="24"/>
+                  <w:szCs w:val="24"/>
+                </w:rPr>
+                <m:t>ei</m:t>
+              </m:r>
+            </m:sub>
+          </m:sSub>
+          <m:sSub>
+            <m:sSubPr>
+              <m:ctrlPr>
+                <w:rPr>
+                  <w:rFonts w:ascii="Cambria Math" w:hAnsi="Cambria Math" w:cs="Helvetica"/>
+                  <w:i/>
+                  <w:sz w:val="24"/>
+                  <w:szCs w:val="24"/>
+                </w:rPr>
+              </m:ctrlPr>
+            </m:sSubPr>
+            <m:e>
+              <m:r>
+                <w:rPr>
+                  <w:rFonts w:ascii="Cambria Math" w:hAnsi="Cambria Math" w:cs="Helvetica"/>
+                  <w:sz w:val="24"/>
+                  <w:szCs w:val="24"/>
+                </w:rPr>
+                <m:t>N</m:t>
+              </m:r>
+            </m:e>
+            <m:sub>
+              <m:r>
+                <w:rPr>
+                  <w:rFonts w:ascii="Cambria Math" w:hAnsi="Cambria Math" w:cs="Helvetica"/>
+                  <w:sz w:val="24"/>
+                  <w:szCs w:val="24"/>
+                </w:rPr>
+                <m:t>e</m:t>
+              </m:r>
+            </m:sub>
+          </m:sSub>
+          <m:r>
+            <w:rPr>
+              <w:rFonts w:ascii="Cambria Math" w:hAnsi="Cambria Math" w:cs="Helvetica"/>
+              <w:sz w:val="24"/>
+              <w:szCs w:val="24"/>
+            </w:rPr>
+            <m:t>=</m:t>
+          </m:r>
+          <m:sSub>
+            <m:sSubPr>
+              <m:ctrlPr>
+                <w:rPr>
+                  <w:rFonts w:ascii="Cambria Math" w:hAnsi="Cambria Math" w:cs="Helvetica"/>
+                  <w:i/>
+                  <w:sz w:val="24"/>
+                  <w:szCs w:val="24"/>
+                </w:rPr>
+              </m:ctrlPr>
+            </m:sSubPr>
+            <m:e>
+              <m:r>
+                <w:rPr>
+                  <w:rFonts w:ascii="Cambria Math" w:hAnsi="Cambria Math" w:cs="Helvetica"/>
+                  <w:sz w:val="24"/>
+                  <w:szCs w:val="24"/>
+                </w:rPr>
+                <m:t>T</m:t>
+              </m:r>
+            </m:e>
+            <m:sub>
+              <m:r>
+                <w:rPr>
+                  <w:rFonts w:ascii="Cambria Math" w:hAnsi="Cambria Math" w:cs="Helvetica"/>
+                  <w:sz w:val="24"/>
+                  <w:szCs w:val="24"/>
+                </w:rPr>
+                <m:t>e</m:t>
+              </m:r>
+            </m:sub>
+          </m:sSub>
+          <m:r>
+            <w:rPr>
+              <w:rFonts w:ascii="Cambria Math" w:hAnsi="Cambria Math" w:cs="Helvetica"/>
+              <w:sz w:val="24"/>
+              <w:szCs w:val="24"/>
+            </w:rPr>
+            <m:t>-</m:t>
+          </m:r>
+          <m:sSub>
+            <m:sSubPr>
+              <m:ctrlPr>
+                <w:rPr>
+                  <w:rFonts w:ascii="Cambria Math" w:hAnsi="Cambria Math" w:cs="Helvetica"/>
+                  <w:i/>
+                  <w:sz w:val="24"/>
+                  <w:szCs w:val="24"/>
+                </w:rPr>
+              </m:ctrlPr>
+            </m:sSubPr>
+            <m:e>
+              <m:r>
+                <w:rPr>
+                  <w:rFonts w:ascii="Cambria Math" w:hAnsi="Cambria Math" w:cs="Helvetica"/>
+                  <w:sz w:val="24"/>
+                  <w:szCs w:val="24"/>
+                </w:rPr>
+                <m:t>T</m:t>
+              </m:r>
+            </m:e>
+            <m:sub>
+              <m:r>
+                <w:rPr>
+                  <w:rFonts w:ascii="Cambria Math" w:hAnsi="Cambria Math" w:cs="Helvetica"/>
+                  <w:sz w:val="24"/>
+                  <w:szCs w:val="24"/>
+                </w:rPr>
+                <m:t>i</m:t>
+              </m:r>
+            </m:sub>
+          </m:sSub>
+        </m:oMath>
+      </m:oMathPara>
+    </w:p>
+    <w:p>
+      <w:pPr>
+        <w:ind w:left="720"/>
+        <w:jc w:val="center"/>
+        <w:rPr>
+          <w:rFonts w:ascii="Helvetica" w:eastAsiaTheme="minorEastAsia" w:hAnsi="Helvetica" w:cs="Helvetica"/>
+          <w:sz w:val="24"/>
+          <w:szCs w:val="24"/>
+        </w:rPr>
+      </w:pPr>
+      <m:oMathPara>
+        <m:oMathParaPr>
+          <m:jc m:val="left"/>
+        </m:oMathParaPr>
+        <m:oMath>
+          <m:sSub>
+            <m:sSubPr>
+              <m:ctrlPr>
+                <w:rPr>
+                  <w:rFonts w:ascii="Cambria Math" w:hAnsi="Cambria Math"/>
+                  <w:i/>
+                  <w:sz w:val="24"/>
+                  <w:szCs w:val="24"/>
+                </w:rPr>
+              </m:ctrlPr>
+            </m:sSubPr>
+            <m:e>
+              <m:r>
+                <w:rPr>
+                  <w:rFonts w:ascii="Cambria Math" w:hAnsi="Cambria Math"/>
+                  <w:sz w:val="24"/>
+                  <w:szCs w:val="24"/>
+                </w:rPr>
+                <m:t>N</m:t>
+              </m:r>
+            </m:e>
+            <m:sub>
+              <m:r>
+                <w:rPr>
+                  <w:rFonts w:ascii="Cambria Math" w:hAnsi="Cambria Math"/>
+                  <w:sz w:val="24"/>
+                  <w:szCs w:val="24"/>
+                </w:rPr>
+                <m:t>e</m:t>
+              </m:r>
+            </m:sub>
+          </m:sSub>
+          <m:r>
+            <w:rPr>
+              <w:rFonts w:ascii="Cambria Math" w:hAnsi="Cambria Math"/>
+              <w:sz w:val="24"/>
+              <w:szCs w:val="24"/>
+            </w:rPr>
+            <m:t>=engine speed</m:t>
+          </m:r>
+          <m:r>
+            <m:rPr>
+              <m:sty m:val="bi"/>
+            </m:rPr>
+            <w:rPr>
+              <w:rFonts w:ascii="Cambria Math" w:hAnsi="Cambria Math"/>
+              <w:sz w:val="24"/>
+              <w:szCs w:val="24"/>
+            </w:rPr>
+            <m:t xml:space="preserve"> , </m:t>
+          </m:r>
+          <m:sSub>
+            <m:sSubPr>
+              <m:ctrlPr>
+                <w:rPr>
+                  <w:rFonts w:ascii="Cambria Math" w:eastAsiaTheme="minorEastAsia" w:hAnsi="Cambria Math" w:cs="Helvetica"/>
+                  <w:i/>
+                  <w:sz w:val="24"/>
+                  <w:szCs w:val="24"/>
+                </w:rPr>
+              </m:ctrlPr>
+            </m:sSubPr>
+            <m:e>
+              <m:r>
+                <w:rPr>
+                  <w:rFonts w:ascii="Cambria Math" w:eastAsiaTheme="minorEastAsia" w:hAnsi="Cambria Math" w:cs="Helvetica"/>
+                  <w:sz w:val="24"/>
+                  <w:szCs w:val="24"/>
+                </w:rPr>
+                <m:t>I</m:t>
+              </m:r>
+            </m:e>
+            <m:sub>
+              <m:r>
+                <w:rPr>
+                  <w:rFonts w:ascii="Cambria Math" w:eastAsiaTheme="minorEastAsia" w:hAnsi="Cambria Math" w:cs="Helvetica"/>
+                  <w:sz w:val="24"/>
+                  <w:szCs w:val="24"/>
+                </w:rPr>
+                <m:t>ei</m:t>
+              </m:r>
+            </m:sub>
+          </m:sSub>
+          <m:r>
+            <w:rPr>
+              <w:rFonts w:ascii="Cambria Math" w:eastAsiaTheme="minorEastAsia" w:hAnsi="Cambria Math" w:cs="Helvetica"/>
+              <w:sz w:val="24"/>
+              <w:szCs w:val="24"/>
+            </w:rPr>
+            <m:t>=moment of inertia of engine and impeller</m:t>
+          </m:r>
+          <m:r>
+            <w:rPr>
+              <w:rFonts w:ascii="Cambria Math" w:eastAsiaTheme="minorEastAsia" w:hAnsi="Cambria Math" w:cs="Helvetica"/>
+              <w:sz w:val="24"/>
+              <w:szCs w:val="24"/>
+            </w:rPr>
+            <m:t>,</m:t>
+          </m:r>
+        </m:oMath>
+      </m:oMathPara>
+    </w:p>
+    <w:p>
+      <w:pPr>
+        <w:ind w:left="720"/>
+        <w:jc w:val="center"/>
+        <w:rPr>
+          <w:rFonts w:ascii="Helvetica" w:eastAsiaTheme="minorEastAsia" w:hAnsi="Helvetica" w:cs="Helvetica"/>
+          <w:sz w:val="24"/>
+          <w:szCs w:val="24"/>
+        </w:rPr>
+      </w:pPr>
+      <m:oMathPara>
+        <m:oMathParaPr>
+          <m:jc m:val="left"/>
+        </m:oMathParaPr>
+        <m:oMath>
+          <m:sSub>
+            <m:sSubPr>
+              <m:ctrlPr>
+                <w:rPr>
+                  <w:rFonts w:ascii="Cambria Math" w:eastAsiaTheme="minorEastAsia" w:hAnsi="Cambria Math" w:cs="Helvetica"/>
+                  <w:i/>
+                  <w:sz w:val="24"/>
+                  <w:szCs w:val="24"/>
+                </w:rPr>
+              </m:ctrlPr>
+            </m:sSubPr>
+            <m:e>
+              <m:r>
+                <w:rPr>
+                  <w:rFonts w:ascii="Cambria Math" w:eastAsiaTheme="minorEastAsia" w:hAnsi="Cambria Math" w:cs="Helvetica"/>
+                  <w:sz w:val="24"/>
+                  <w:szCs w:val="24"/>
+                </w:rPr>
+                <m:t>T</m:t>
+              </m:r>
+            </m:e>
+            <m:sub>
+              <m:r>
+                <w:rPr>
+                  <w:rFonts w:ascii="Cambria Math" w:eastAsiaTheme="minorEastAsia" w:hAnsi="Cambria Math" w:cs="Helvetica"/>
+                  <w:sz w:val="24"/>
+                  <w:szCs w:val="24"/>
+                </w:rPr>
+                <m:t>e</m:t>
+              </m:r>
+            </m:sub>
+          </m:sSub>
+          <m:r>
+            <w:rPr>
+              <w:rFonts w:ascii="Cambria Math" w:eastAsiaTheme="minorEastAsia" w:hAnsi="Cambria Math" w:cs="Helvetica"/>
+              <w:sz w:val="24"/>
+              <w:szCs w:val="24"/>
+            </w:rPr>
+            <m:t xml:space="preserve">=engine torque and </m:t>
+          </m:r>
+          <m:sSub>
+            <m:sSubPr>
+              <m:ctrlPr>
+                <w:rPr>
+                  <w:rFonts w:ascii="Cambria Math" w:eastAsiaTheme="minorEastAsia" w:hAnsi="Cambria Math" w:cs="Helvetica"/>
+                  <w:i/>
+                  <w:sz w:val="24"/>
+                  <w:szCs w:val="24"/>
+                </w:rPr>
+              </m:ctrlPr>
+            </m:sSubPr>
+            <m:e>
+              <m:r>
+                <w:rPr>
+                  <w:rFonts w:ascii="Cambria Math" w:eastAsiaTheme="minorEastAsia" w:hAnsi="Cambria Math" w:cs="Helvetica"/>
+                  <w:sz w:val="24"/>
+                  <w:szCs w:val="24"/>
+                </w:rPr>
+                <m:t>T</m:t>
+              </m:r>
+            </m:e>
+            <m:sub>
+              <m:r>
+                <w:rPr>
+                  <w:rFonts w:ascii="Cambria Math" w:eastAsiaTheme="minorEastAsia" w:hAnsi="Cambria Math" w:cs="Helvetica"/>
+                  <w:sz w:val="24"/>
+                  <w:szCs w:val="24"/>
+                </w:rPr>
+                <m:t xml:space="preserve">i </m:t>
+              </m:r>
+            </m:sub>
+          </m:sSub>
+          <m:r>
+            <w:rPr>
+              <w:rFonts w:ascii="Cambria Math" w:eastAsiaTheme="minorEastAsia" w:hAnsi="Cambria Math" w:cs="Helvetica"/>
+              <w:sz w:val="24"/>
+              <w:szCs w:val="24"/>
+            </w:rPr>
+            <m:t>=impeller torque</m:t>
+          </m:r>
+          <m:r>
+            <w:rPr>
+              <w:rFonts w:ascii="Cambria Math" w:eastAsiaTheme="minorEastAsia" w:hAnsi="Cambria Math" w:cs="Helvetica"/>
+              <w:sz w:val="24"/>
+              <w:szCs w:val="24"/>
+            </w:rPr>
+            <m:t>.</m:t>
+          </m:r>
+        </m:oMath>
+      </m:oMathPara>
+    </w:p>
+    <w:p>
+      <w:pPr>
+        <w:ind w:left="720"/>
+        <w:rPr>
+          <w:rFonts w:ascii="Helvetica" w:eastAsiaTheme="minorEastAsia" w:hAnsi="Helvetica" w:cs="Helvetica"/>
+          <w:sz w:val="24"/>
+          <w:szCs w:val="24"/>
+        </w:rPr>
+      </w:pPr>
+    </w:p>
+    <w:p>
+      <w:pPr>
+        <w:pStyle w:val="ListParagraph"/>
+        <w:numPr>
+          <w:ilvl w:val="0"/>
+          <w:numId w:val="1"/>
+        </w:numPr>
+        <w:rPr>
+          <w:rFonts w:ascii="Helvetica" w:hAnsi="Helvetica"/>
+          <w:sz w:val="24"/>
+          <w:szCs w:val="24"/>
+        </w:rPr>
+      </w:pPr>
+      <w:r>
+        <w:rPr>
+          <w:rFonts w:ascii="Helvetica" w:hAnsi="Helvetica"/>
+          <w:sz w:val="24"/>
+          <w:szCs w:val="24"/>
+        </w:rPr>
+        <w:t>The input-output characteristics of the torque converter can be expressed as functions of the engine speed and the turbine speed.</w:t>
+      </w:r>
+    </w:p>
+    <w:p>
+      <w:pPr>
+        <w:ind w:left="720"/>
+        <w:rPr>
+          <w:rFonts w:ascii="Helvetica" w:hAnsi="Helvetica"/>
+          <w:sz w:val="24"/>
+          <w:szCs w:val="24"/>
+        </w:rPr>
+      </w:pPr>
+      <w:r>
+        <w:rPr>
+          <w:rFonts w:ascii="Helvetica" w:hAnsi="Helvetica"/>
+          <w:sz w:val="24"/>
+          <w:szCs w:val="24"/>
+        </w:rPr>
+        <w:t xml:space="preserve">        </w:t>
+      </w:r>
+    </w:p>
+    <w:p>
+      <w:pPr>
+        <w:rPr>
+          <w:rFonts w:ascii="Helvetica" w:hAnsi="Helvetica" w:cs="Helvetica"/>
+          <w:b/>
+          <w:sz w:val="24"/>
+          <w:szCs w:val="24"/>
+        </w:rPr>
+      </w:pPr>
+      <w:r>
+        <w:rPr>
+          <w:rFonts w:ascii="Helvetica" w:hAnsi="Helvetica"/>
+          <w:b/>
+          <w:sz w:val="24"/>
+          <w:szCs w:val="24"/>
+        </w:rPr>
+        <w:lastRenderedPageBreak/>
+        <w:t xml:space="preserve">          </w:t>
+      </w:r>
+      <w:r>
+        <w:rPr>
+          <w:rFonts w:ascii="Helvetica" w:hAnsi="Helvetica"/>
+          <w:b/>
+          <w:sz w:val="24"/>
+          <w:szCs w:val="24"/>
+        </w:rPr>
+        <w:t>Equation 2</w:t>
+      </w:r>
+      <w:r>
+        <w:rPr>
+          <w:rFonts w:ascii="Helvetica" w:hAnsi="Helvetica"/>
+          <w:b/>
+          <w:sz w:val="24"/>
+          <w:szCs w:val="24"/>
+        </w:rPr>
+        <w:t>:</w:t>
+      </w:r>
+      <w:r>
+        <w:rPr>
+          <w:rFonts w:ascii="Helvetica" w:hAnsi="Helvetica" w:cs="Helvetica"/>
+          <w:b/>
+          <w:sz w:val="24"/>
+          <w:szCs w:val="24"/>
+        </w:rPr>
+        <w:t xml:space="preserve"> </w:t>
+      </w:r>
+      <w:r>
+        <w:rPr>
+          <w:rFonts w:ascii="Helvetica" w:hAnsi="Helvetica" w:cs="Helvetica"/>
+          <w:b/>
+          <w:sz w:val="24"/>
+          <w:szCs w:val="24"/>
+        </w:rPr>
         <w:t xml:space="preserve">  </w:t>
       </w:r>
+    </w:p>
+    <w:p>
+      <w:pPr>
+        <w:rPr>
+          <w:rFonts w:ascii="Helvetica" w:eastAsiaTheme="minorEastAsia" w:hAnsi="Helvetica" w:cs="Helvetica"/>
+          <w:sz w:val="24"/>
+          <w:szCs w:val="24"/>
+        </w:rPr>
+      </w:pPr>
+      <w:r>
+        <w:rPr>
+          <w:rFonts w:ascii="Helvetica" w:hAnsi="Helvetica" w:cs="Helvetica"/>
+          <w:b/>
+          <w:sz w:val="24"/>
+          <w:szCs w:val="24"/>
+        </w:rPr>
+        <w:t xml:space="preserve">           </w:t>
+      </w:r>
+      <w:r>
+        <w:rPr>
+          <w:rFonts w:ascii="Helvetica" w:hAnsi="Helvetica" w:cs="Helvetica"/>
+          <w:b/>
+          <w:sz w:val="24"/>
+          <w:szCs w:val="24"/>
+        </w:rPr>
+        <w:t xml:space="preserve"> </w:t>
+      </w:r>
       <m:oMath>
-        <m:sSub>
-          <m:sSubPr>
-            <m:ctrlPr>
-              <w:rPr>
-                <w:rFonts w:ascii="Cambria Math" w:hAnsi="Cambria Math" w:cs="Helvetica"/>
-                <w:i/>
-                <w:sz w:val="24"/>
-                <w:szCs w:val="24"/>
-              </w:rPr>
-            </m:ctrlPr>
-          </m:sSubPr>
-          <m:e>
-            <m:r>
-              <w:rPr>
-                <w:rFonts w:ascii="Cambria Math" w:hAnsi="Cambria Math" w:cs="Helvetica"/>
-                <w:sz w:val="24"/>
-                <w:szCs w:val="24"/>
-              </w:rPr>
-              <m:t>I</m:t>
-            </m:r>
-          </m:e>
-          <m:sub>
-            <m:r>
-              <w:rPr>
-                <w:rFonts w:ascii="Cambria Math" w:hAnsi="Cambria Math" w:cs="Helvetica"/>
-                <w:sz w:val="24"/>
-                <w:szCs w:val="24"/>
-              </w:rPr>
-              <m:t>ei</m:t>
-            </m:r>
-          </m:sub>
-        </m:sSub>
-        <m:sSub>
-          <m:sSubPr>
-            <m:ctrlPr>
-              <w:rPr>
-                <w:rFonts w:ascii="Cambria Math" w:hAnsi="Cambria Math" w:cs="Helvetica"/>
-                <w:i/>
-                <w:sz w:val="24"/>
-                <w:szCs w:val="24"/>
-              </w:rPr>
-            </m:ctrlPr>
-          </m:sSubPr>
-          <m:e>
-            <m:r>
-              <w:rPr>
-                <w:rFonts w:ascii="Cambria Math" w:hAnsi="Cambria Math" w:cs="Helvetica"/>
-                <w:sz w:val="24"/>
-                <w:szCs w:val="24"/>
-              </w:rPr>
-              <m:t>N</m:t>
-            </m:r>
-          </m:e>
-          <m:sub>
-            <m:r>
-              <w:rPr>
-                <w:rFonts w:ascii="Cambria Math" w:hAnsi="Cambria Math" w:cs="Helvetica"/>
-                <w:sz w:val="24"/>
-                <w:szCs w:val="24"/>
-              </w:rPr>
-              <m:t>e</m:t>
-            </m:r>
-          </m:sub>
-        </m:sSub>
-        <m:r>
-          <w:rPr>
-            <w:rFonts w:ascii="Cambria Math" w:hAnsi="Cambria Math" w:cs="Helvetica"/>
-            <w:sz w:val="24"/>
-            <w:szCs w:val="24"/>
-          </w:rPr>
-          <m:t>=</m:t>
-        </m:r>
-        <m:sSub>
-          <m:sSubPr>
-            <m:ctrlPr>
-              <w:rPr>
-                <w:rFonts w:ascii="Cambria Math" w:hAnsi="Cambria Math" w:cs="Helvetica"/>
-                <w:i/>
-                <w:sz w:val="24"/>
-                <w:szCs w:val="24"/>
-              </w:rPr>
-            </m:ctrlPr>
-          </m:sSubPr>
-          <m:e>
-            <m:r>
-              <w:rPr>
-                <w:rFonts w:ascii="Cambria Math" w:hAnsi="Cambria Math" w:cs="Helvetica"/>
-                <w:sz w:val="24"/>
-                <w:szCs w:val="24"/>
-              </w:rPr>
-              <m:t>T</m:t>
-            </m:r>
-          </m:e>
-          <m:sub>
-            <m:r>
-              <w:rPr>
-                <w:rFonts w:ascii="Cambria Math" w:hAnsi="Cambria Math" w:cs="Helvetica"/>
-                <w:sz w:val="24"/>
-                <w:szCs w:val="24"/>
-              </w:rPr>
-              <m:t>e</m:t>
-            </m:r>
-          </m:sub>
-        </m:sSub>
-        <m:r>
-          <w:rPr>
-            <w:rFonts w:ascii="Cambria Math" w:hAnsi="Cambria Math" w:cs="Helvetica"/>
-            <w:sz w:val="24"/>
-            <w:szCs w:val="24"/>
-          </w:rPr>
-          <m:t>-</m:t>
-        </m:r>
         <m:sSub>
           <m:sSubPr>
             <m:ctrlPr>
@@ -1884,24 +2274,890 @@
             </m:r>
           </m:sub>
         </m:sSub>
+        <m:r>
+          <w:rPr>
+            <w:rFonts w:ascii="Cambria Math" w:hAnsi="Cambria Math" w:cs="Helvetica"/>
+            <w:sz w:val="24"/>
+            <w:szCs w:val="24"/>
+          </w:rPr>
+          <m:t>=</m:t>
+        </m:r>
+        <m:f>
+          <m:fPr>
+            <m:ctrlPr>
+              <w:rPr>
+                <w:rFonts w:ascii="Cambria Math" w:hAnsi="Cambria Math" w:cs="Helvetica"/>
+                <w:i/>
+                <w:sz w:val="24"/>
+                <w:szCs w:val="24"/>
+              </w:rPr>
+            </m:ctrlPr>
+          </m:fPr>
+          <m:num>
+            <m:sSup>
+              <m:sSupPr>
+                <m:ctrlPr>
+                  <w:rPr>
+                    <w:rFonts w:ascii="Cambria Math" w:hAnsi="Cambria Math" w:cs="Helvetica"/>
+                    <w:i/>
+                    <w:sz w:val="24"/>
+                    <w:szCs w:val="24"/>
+                  </w:rPr>
+                </m:ctrlPr>
+              </m:sSupPr>
+              <m:e>
+                <m:eqArr>
+                  <m:eqArrPr>
+                    <m:ctrlPr>
+                      <w:rPr>
+                        <w:rFonts w:ascii="Cambria Math" w:hAnsi="Cambria Math" w:cs="Helvetica"/>
+                        <w:i/>
+                        <w:sz w:val="24"/>
+                        <w:szCs w:val="24"/>
+                      </w:rPr>
+                    </m:ctrlPr>
+                  </m:eqArrPr>
+                  <m:e>
+                    <m:sSub>
+                      <m:sSubPr>
+                        <m:ctrlPr>
+                          <w:rPr>
+                            <w:rFonts w:ascii="Cambria Math" w:hAnsi="Cambria Math" w:cs="Helvetica"/>
+                            <w:i/>
+                            <w:sz w:val="24"/>
+                            <w:szCs w:val="24"/>
+                          </w:rPr>
+                        </m:ctrlPr>
+                      </m:sSubPr>
+                      <m:e>
+                        <m:r>
+                          <w:rPr>
+                            <w:rFonts w:ascii="Cambria Math" w:hAnsi="Cambria Math" w:cs="Helvetica"/>
+                            <w:sz w:val="24"/>
+                            <w:szCs w:val="24"/>
+                          </w:rPr>
+                          <m:t>N</m:t>
+                        </m:r>
+                      </m:e>
+                      <m:sub>
+                        <m:r>
+                          <w:rPr>
+                            <w:rFonts w:ascii="Cambria Math" w:hAnsi="Cambria Math" w:cs="Helvetica"/>
+                            <w:sz w:val="24"/>
+                            <w:szCs w:val="24"/>
+                          </w:rPr>
+                          <m:t>e</m:t>
+                        </m:r>
+                      </m:sub>
+                    </m:sSub>
+                  </m:e>
+                  <m:e>
+                    <m:r>
+                      <w:rPr>
+                        <w:rFonts w:ascii="Cambria Math" w:hAnsi="Cambria Math" w:cs="Helvetica"/>
+                        <w:sz w:val="24"/>
+                        <w:szCs w:val="24"/>
+                      </w:rPr>
+                      <m:t xml:space="preserve"> </m:t>
+                    </m:r>
+                  </m:e>
+                </m:eqArr>
+              </m:e>
+              <m:sup>
+                <m:r>
+                  <w:rPr>
+                    <w:rFonts w:ascii="Cambria Math" w:hAnsi="Cambria Math" w:cs="Helvetica"/>
+                    <w:sz w:val="24"/>
+                    <w:szCs w:val="24"/>
+                  </w:rPr>
+                  <m:t>2</m:t>
+                </m:r>
+              </m:sup>
+            </m:sSup>
+          </m:num>
+          <m:den>
+            <m:sSup>
+              <m:sSupPr>
+                <m:ctrlPr>
+                  <w:rPr>
+                    <w:rFonts w:ascii="Cambria Math" w:hAnsi="Cambria Math" w:cs="Helvetica"/>
+                    <w:i/>
+                    <w:sz w:val="24"/>
+                    <w:szCs w:val="24"/>
+                  </w:rPr>
+                </m:ctrlPr>
+              </m:sSupPr>
+              <m:e>
+                <m:r>
+                  <w:rPr>
+                    <w:rFonts w:ascii="Cambria Math" w:hAnsi="Cambria Math" w:cs="Helvetica"/>
+                    <w:sz w:val="24"/>
+                    <w:szCs w:val="24"/>
+                  </w:rPr>
+                  <m:t>K</m:t>
+                </m:r>
+              </m:e>
+              <m:sup>
+                <m:r>
+                  <w:rPr>
+                    <w:rFonts w:ascii="Cambria Math" w:hAnsi="Cambria Math" w:cs="Helvetica"/>
+                    <w:sz w:val="24"/>
+                    <w:szCs w:val="24"/>
+                  </w:rPr>
+                  <m:t>2</m:t>
+                </m:r>
+              </m:sup>
+            </m:sSup>
+          </m:den>
+        </m:f>
+        <m:r>
+          <w:rPr>
+            <w:rFonts w:ascii="Cambria Math" w:hAnsi="Cambria Math" w:cs="Helvetica"/>
+            <w:sz w:val="24"/>
+            <w:szCs w:val="24"/>
+          </w:rPr>
+          <m:t xml:space="preserve"> </m:t>
+        </m:r>
       </m:oMath>
-    </w:p>
-    <w:p>
-      <w:pPr>
-        <w:ind w:left="720"/>
+      <w:r>
         <w:rPr>
           <w:rFonts w:ascii="Helvetica" w:eastAsiaTheme="minorEastAsia" w:hAnsi="Helvetica" w:cs="Helvetica"/>
           <w:sz w:val="24"/>
           <w:szCs w:val="24"/>
         </w:rPr>
+        <w:t xml:space="preserve">     </w:t>
+      </w:r>
+      <m:oMath>
+        <m:r>
+          <w:rPr>
+            <w:rFonts w:ascii="Cambria Math" w:eastAsiaTheme="minorEastAsia" w:hAnsi="Cambria Math" w:cs="Helvetica"/>
+            <w:sz w:val="24"/>
+            <w:szCs w:val="24"/>
+          </w:rPr>
+          <m:t>K=</m:t>
+        </m:r>
+        <m:sSub>
+          <m:sSubPr>
+            <m:ctrlPr>
+              <w:rPr>
+                <w:rFonts w:ascii="Cambria Math" w:eastAsiaTheme="minorEastAsia" w:hAnsi="Cambria Math" w:cs="Helvetica"/>
+                <w:i/>
+                <w:sz w:val="24"/>
+                <w:szCs w:val="24"/>
+              </w:rPr>
+            </m:ctrlPr>
+          </m:sSubPr>
+          <m:e>
+            <m:r>
+              <w:rPr>
+                <w:rFonts w:ascii="Cambria Math" w:eastAsiaTheme="minorEastAsia" w:hAnsi="Cambria Math" w:cs="Helvetica"/>
+                <w:sz w:val="24"/>
+                <w:szCs w:val="24"/>
+              </w:rPr>
+              <m:t>f</m:t>
+            </m:r>
+          </m:e>
+          <m:sub>
+            <m:r>
+              <w:rPr>
+                <w:rFonts w:ascii="Cambria Math" w:eastAsiaTheme="minorEastAsia" w:hAnsi="Cambria Math" w:cs="Helvetica"/>
+                <w:sz w:val="24"/>
+                <w:szCs w:val="24"/>
+              </w:rPr>
+              <m:t>2</m:t>
+            </m:r>
+          </m:sub>
+        </m:sSub>
+        <m:r>
+          <w:rPr>
+            <w:rFonts w:ascii="Cambria Math" w:eastAsiaTheme="minorEastAsia" w:hAnsi="Cambria Math" w:cs="Helvetica"/>
+            <w:sz w:val="24"/>
+            <w:szCs w:val="24"/>
+          </w:rPr>
+          <m:t>*</m:t>
+        </m:r>
+        <m:f>
+          <m:fPr>
+            <m:ctrlPr>
+              <w:rPr>
+                <w:rFonts w:ascii="Cambria Math" w:eastAsiaTheme="minorEastAsia" w:hAnsi="Cambria Math" w:cs="Helvetica"/>
+                <w:i/>
+                <w:sz w:val="24"/>
+                <w:szCs w:val="24"/>
+              </w:rPr>
+            </m:ctrlPr>
+          </m:fPr>
+          <m:num>
+            <m:sSub>
+              <m:sSubPr>
+                <m:ctrlPr>
+                  <w:rPr>
+                    <w:rFonts w:ascii="Cambria Math" w:eastAsiaTheme="minorEastAsia" w:hAnsi="Cambria Math" w:cs="Helvetica"/>
+                    <w:i/>
+                    <w:sz w:val="24"/>
+                    <w:szCs w:val="24"/>
+                  </w:rPr>
+                </m:ctrlPr>
+              </m:sSubPr>
+              <m:e>
+                <m:r>
+                  <w:rPr>
+                    <w:rFonts w:ascii="Cambria Math" w:eastAsiaTheme="minorEastAsia" w:hAnsi="Cambria Math" w:cs="Helvetica"/>
+                    <w:sz w:val="24"/>
+                    <w:szCs w:val="24"/>
+                  </w:rPr>
+                  <m:t>N</m:t>
+                </m:r>
+              </m:e>
+              <m:sub>
+                <m:r>
+                  <w:rPr>
+                    <w:rFonts w:ascii="Cambria Math" w:eastAsiaTheme="minorEastAsia" w:hAnsi="Cambria Math" w:cs="Helvetica"/>
+                    <w:sz w:val="24"/>
+                    <w:szCs w:val="24"/>
+                  </w:rPr>
+                  <m:t>in</m:t>
+                </m:r>
+              </m:sub>
+            </m:sSub>
+          </m:num>
+          <m:den>
+            <m:sSub>
+              <m:sSubPr>
+                <m:ctrlPr>
+                  <w:rPr>
+                    <w:rFonts w:ascii="Cambria Math" w:eastAsiaTheme="minorEastAsia" w:hAnsi="Cambria Math" w:cs="Helvetica"/>
+                    <w:i/>
+                    <w:sz w:val="24"/>
+                    <w:szCs w:val="24"/>
+                  </w:rPr>
+                </m:ctrlPr>
+              </m:sSubPr>
+              <m:e>
+                <m:r>
+                  <w:rPr>
+                    <w:rFonts w:ascii="Cambria Math" w:eastAsiaTheme="minorEastAsia" w:hAnsi="Cambria Math" w:cs="Helvetica"/>
+                    <w:sz w:val="24"/>
+                    <w:szCs w:val="24"/>
+                  </w:rPr>
+                  <m:t>N</m:t>
+                </m:r>
+              </m:e>
+              <m:sub>
+                <m:r>
+                  <w:rPr>
+                    <w:rFonts w:ascii="Cambria Math" w:eastAsiaTheme="minorEastAsia" w:hAnsi="Cambria Math" w:cs="Helvetica"/>
+                    <w:sz w:val="24"/>
+                    <w:szCs w:val="24"/>
+                  </w:rPr>
+                  <m:t>e</m:t>
+                </m:r>
+              </m:sub>
+            </m:sSub>
+          </m:den>
+        </m:f>
+        <m:r>
+          <w:rPr>
+            <w:rFonts w:ascii="Cambria Math" w:eastAsiaTheme="minorEastAsia" w:hAnsi="Cambria Math" w:cs="Helvetica"/>
+            <w:sz w:val="24"/>
+            <w:szCs w:val="24"/>
+          </w:rPr>
+          <m:t>=K-factor.</m:t>
+        </m:r>
+      </m:oMath>
+    </w:p>
+    <w:p>
+      <w:pPr>
+        <w:rPr>
+          <w:rFonts w:ascii="Helvetica" w:eastAsiaTheme="minorEastAsia" w:hAnsi="Helvetica" w:cs="Helvetica"/>
+          <w:sz w:val="24"/>
+          <w:szCs w:val="24"/>
+        </w:rPr>
       </w:pPr>
       <m:oMathPara>
+        <m:oMathParaPr>
+          <m:jc m:val="left"/>
+        </m:oMathParaPr>
+        <m:oMath>
+          <m:r>
+            <w:rPr>
+              <w:rFonts w:ascii="Cambria Math" w:eastAsiaTheme="minorEastAsia" w:hAnsi="Cambria Math" w:cs="Helvetica"/>
+              <w:sz w:val="24"/>
+              <w:szCs w:val="24"/>
+            </w:rPr>
+            <m:t xml:space="preserve">             </m:t>
+          </m:r>
+          <m:sSub>
+            <m:sSubPr>
+              <m:ctrlPr>
+                <w:rPr>
+                  <w:rFonts w:ascii="Cambria Math" w:eastAsiaTheme="minorEastAsia" w:hAnsi="Cambria Math" w:cs="Helvetica"/>
+                  <w:i/>
+                  <w:sz w:val="24"/>
+                  <w:szCs w:val="24"/>
+                </w:rPr>
+              </m:ctrlPr>
+            </m:sSubPr>
+            <m:e>
+              <m:r>
+                <w:rPr>
+                  <w:rFonts w:ascii="Cambria Math" w:eastAsiaTheme="minorEastAsia" w:hAnsi="Cambria Math" w:cs="Helvetica"/>
+                  <w:sz w:val="24"/>
+                  <w:szCs w:val="24"/>
+                </w:rPr>
+                <m:t xml:space="preserve"> </m:t>
+              </m:r>
+              <m:r>
+                <w:rPr>
+                  <w:rFonts w:ascii="Cambria Math" w:eastAsiaTheme="minorEastAsia" w:hAnsi="Cambria Math" w:cs="Helvetica"/>
+                  <w:sz w:val="24"/>
+                  <w:szCs w:val="24"/>
+                </w:rPr>
+                <m:t>N</m:t>
+              </m:r>
+            </m:e>
+            <m:sub>
+              <m:r>
+                <w:rPr>
+                  <w:rFonts w:ascii="Cambria Math" w:eastAsiaTheme="minorEastAsia" w:hAnsi="Cambria Math" w:cs="Helvetica"/>
+                  <w:sz w:val="24"/>
+                  <w:szCs w:val="24"/>
+                </w:rPr>
+                <m:t>i</m:t>
+              </m:r>
+            </m:sub>
+          </m:sSub>
+          <m:r>
+            <w:rPr>
+              <w:rFonts w:ascii="Cambria Math" w:eastAsiaTheme="minorEastAsia" w:hAnsi="Cambria Math" w:cs="Helvetica"/>
+              <w:sz w:val="24"/>
+              <w:szCs w:val="24"/>
+            </w:rPr>
+            <m:t xml:space="preserve">=speed of turbine </m:t>
+          </m:r>
+          <m:d>
+            <m:dPr>
+              <m:ctrlPr>
+                <w:rPr>
+                  <w:rFonts w:ascii="Cambria Math" w:eastAsiaTheme="minorEastAsia" w:hAnsi="Cambria Math" w:cs="Helvetica"/>
+                  <w:i/>
+                  <w:sz w:val="24"/>
+                  <w:szCs w:val="24"/>
+                </w:rPr>
+              </m:ctrlPr>
+            </m:dPr>
+            <m:e>
+              <m:r>
+                <w:rPr>
+                  <w:rFonts w:ascii="Cambria Math" w:eastAsiaTheme="minorEastAsia" w:hAnsi="Cambria Math" w:cs="Helvetica"/>
+                  <w:sz w:val="24"/>
+                  <w:szCs w:val="24"/>
+                </w:rPr>
+                <m:t>torque converter output</m:t>
+              </m:r>
+            </m:e>
+          </m:d>
+          <m:r>
+            <w:rPr>
+              <w:rFonts w:ascii="Cambria Math" w:eastAsiaTheme="minorEastAsia" w:hAnsi="Cambria Math" w:cs="Helvetica"/>
+              <w:sz w:val="24"/>
+              <w:szCs w:val="24"/>
+            </w:rPr>
+            <m:t>=transmission speed RPM</m:t>
+          </m:r>
+        </m:oMath>
+      </m:oMathPara>
+    </w:p>
+    <w:p>
+      <w:pPr>
+        <w:rPr>
+          <w:rFonts w:ascii="Helvetica" w:eastAsiaTheme="minorEastAsia" w:hAnsi="Helvetica" w:cs="Helvetica"/>
+          <w:sz w:val="24"/>
+          <w:szCs w:val="24"/>
+        </w:rPr>
+      </w:pPr>
+      <w:r>
+        <w:rPr>
+          <w:rFonts w:ascii="Helvetica" w:eastAsiaTheme="minorEastAsia" w:hAnsi="Helvetica" w:cs="Helvetica"/>
+          <w:sz w:val="24"/>
+          <w:szCs w:val="24"/>
+        </w:rPr>
+        <w:t xml:space="preserve">           </w:t>
+      </w:r>
+      <m:oMath>
+        <m:sSub>
+          <m:sSubPr>
+            <m:ctrlPr>
+              <w:rPr>
+                <w:rFonts w:ascii="Cambria Math" w:hAnsi="Cambria Math"/>
+                <w:i/>
+                <w:sz w:val="24"/>
+                <w:szCs w:val="24"/>
+              </w:rPr>
+            </m:ctrlPr>
+          </m:sSubPr>
+          <m:e>
+            <m:r>
+              <w:rPr>
+                <w:rFonts w:ascii="Cambria Math" w:hAnsi="Cambria Math"/>
+                <w:sz w:val="24"/>
+                <w:szCs w:val="24"/>
+              </w:rPr>
+              <m:t>R</m:t>
+            </m:r>
+          </m:e>
+          <m:sub>
+            <m:r>
+              <w:rPr>
+                <w:rFonts w:ascii="Cambria Math" w:hAnsi="Cambria Math"/>
+                <w:sz w:val="24"/>
+                <w:szCs w:val="24"/>
+              </w:rPr>
+              <m:t>TQ</m:t>
+            </m:r>
+          </m:sub>
+        </m:sSub>
+        <m:r>
+          <w:rPr>
+            <w:rFonts w:ascii="Cambria Math" w:hAnsi="Cambria Math"/>
+            <w:sz w:val="24"/>
+            <w:szCs w:val="24"/>
+          </w:rPr>
+          <m:t>=</m:t>
+        </m:r>
+        <m:sSub>
+          <m:sSubPr>
+            <m:ctrlPr>
+              <w:rPr>
+                <w:rFonts w:ascii="Cambria Math" w:hAnsi="Cambria Math"/>
+                <w:i/>
+                <w:sz w:val="24"/>
+                <w:szCs w:val="24"/>
+              </w:rPr>
+            </m:ctrlPr>
+          </m:sSubPr>
+          <m:e>
+            <m:r>
+              <w:rPr>
+                <w:rFonts w:ascii="Cambria Math" w:hAnsi="Cambria Math"/>
+                <w:sz w:val="24"/>
+                <w:szCs w:val="24"/>
+              </w:rPr>
+              <m:t>f</m:t>
+            </m:r>
+          </m:e>
+          <m:sub>
+            <m:r>
+              <w:rPr>
+                <w:rFonts w:ascii="Cambria Math" w:hAnsi="Cambria Math"/>
+                <w:sz w:val="24"/>
+                <w:szCs w:val="24"/>
+              </w:rPr>
+              <m:t>3</m:t>
+            </m:r>
+          </m:sub>
+        </m:sSub>
+        <m:r>
+          <m:rPr>
+            <m:sty m:val="bi"/>
+          </m:rPr>
+          <w:rPr>
+            <w:rFonts w:ascii="Cambria Math" w:hAnsi="Cambria Math"/>
+            <w:sz w:val="24"/>
+            <w:szCs w:val="24"/>
+          </w:rPr>
+          <m:t xml:space="preserve">* </m:t>
+        </m:r>
+        <m:f>
+          <m:fPr>
+            <m:ctrlPr>
+              <w:rPr>
+                <w:rFonts w:ascii="Cambria Math" w:eastAsiaTheme="minorEastAsia" w:hAnsi="Cambria Math" w:cs="Helvetica"/>
+                <w:i/>
+                <w:sz w:val="24"/>
+                <w:szCs w:val="24"/>
+              </w:rPr>
+            </m:ctrlPr>
+          </m:fPr>
+          <m:num>
+            <m:sSub>
+              <m:sSubPr>
+                <m:ctrlPr>
+                  <w:rPr>
+                    <w:rFonts w:ascii="Cambria Math" w:eastAsiaTheme="minorEastAsia" w:hAnsi="Cambria Math" w:cs="Helvetica"/>
+                    <w:i/>
+                    <w:sz w:val="24"/>
+                    <w:szCs w:val="24"/>
+                  </w:rPr>
+                </m:ctrlPr>
+              </m:sSubPr>
+              <m:e>
+                <m:r>
+                  <w:rPr>
+                    <w:rFonts w:ascii="Cambria Math" w:eastAsiaTheme="minorEastAsia" w:hAnsi="Cambria Math" w:cs="Helvetica"/>
+                    <w:sz w:val="24"/>
+                    <w:szCs w:val="24"/>
+                  </w:rPr>
+                  <m:t>N</m:t>
+                </m:r>
+              </m:e>
+              <m:sub>
+                <m:r>
+                  <w:rPr>
+                    <w:rFonts w:ascii="Cambria Math" w:eastAsiaTheme="minorEastAsia" w:hAnsi="Cambria Math" w:cs="Helvetica"/>
+                    <w:sz w:val="24"/>
+                    <w:szCs w:val="24"/>
+                  </w:rPr>
+                  <m:t>in</m:t>
+                </m:r>
+              </m:sub>
+            </m:sSub>
+          </m:num>
+          <m:den>
+            <m:sSub>
+              <m:sSubPr>
+                <m:ctrlPr>
+                  <w:rPr>
+                    <w:rFonts w:ascii="Cambria Math" w:eastAsiaTheme="minorEastAsia" w:hAnsi="Cambria Math" w:cs="Helvetica"/>
+                    <w:i/>
+                    <w:sz w:val="24"/>
+                    <w:szCs w:val="24"/>
+                  </w:rPr>
+                </m:ctrlPr>
+              </m:sSubPr>
+              <m:e>
+                <m:r>
+                  <w:rPr>
+                    <w:rFonts w:ascii="Cambria Math" w:eastAsiaTheme="minorEastAsia" w:hAnsi="Cambria Math" w:cs="Helvetica"/>
+                    <w:sz w:val="24"/>
+                    <w:szCs w:val="24"/>
+                  </w:rPr>
+                  <m:t>N</m:t>
+                </m:r>
+              </m:e>
+              <m:sub>
+                <m:r>
+                  <w:rPr>
+                    <w:rFonts w:ascii="Cambria Math" w:eastAsiaTheme="minorEastAsia" w:hAnsi="Cambria Math" w:cs="Helvetica"/>
+                    <w:sz w:val="24"/>
+                    <w:szCs w:val="24"/>
+                  </w:rPr>
+                  <m:t>e</m:t>
+                </m:r>
+              </m:sub>
+            </m:sSub>
+          </m:den>
+        </m:f>
+        <m:r>
+          <m:rPr>
+            <m:sty m:val="bi"/>
+          </m:rPr>
+          <w:rPr>
+            <w:rFonts w:ascii="Cambria Math" w:hAnsi="Cambria Math"/>
+            <w:sz w:val="24"/>
+            <w:szCs w:val="24"/>
+          </w:rPr>
+          <m:t>=</m:t>
+        </m:r>
+        <m:r>
+          <w:rPr>
+            <w:rFonts w:ascii="Cambria Math" w:hAnsi="Cambria Math"/>
+            <w:sz w:val="24"/>
+            <w:szCs w:val="24"/>
+          </w:rPr>
+          <m:t>Torque Ratio</m:t>
+        </m:r>
+        <m:r>
+          <w:rPr>
+            <w:rFonts w:ascii="Cambria Math" w:hAnsi="Cambria Math"/>
+            <w:sz w:val="24"/>
+            <w:szCs w:val="24"/>
+          </w:rPr>
+          <m:t>.</m:t>
+        </m:r>
+      </m:oMath>
+    </w:p>
+    <w:p>
+      <w:pPr>
+        <w:rPr>
+          <w:rFonts w:ascii="Helvetica" w:eastAsiaTheme="minorEastAsia" w:hAnsi="Helvetica" w:cs="Helvetica"/>
+          <w:sz w:val="24"/>
+          <w:szCs w:val="24"/>
+        </w:rPr>
+      </w:pPr>
+    </w:p>
+    <w:p>
+      <w:pPr>
+        <w:pStyle w:val="ListParagraph"/>
+        <w:numPr>
+          <w:ilvl w:val="0"/>
+          <w:numId w:val="1"/>
+        </w:numPr>
+        <w:rPr>
+          <w:rFonts w:ascii="Helvetica" w:hAnsi="Helvetica"/>
+          <w:sz w:val="24"/>
+          <w:szCs w:val="24"/>
+        </w:rPr>
+      </w:pPr>
+      <w:r>
+        <w:rPr>
+          <w:rFonts w:ascii="Helvetica" w:hAnsi="Helvetica"/>
+          <w:sz w:val="24"/>
+          <w:szCs w:val="24"/>
+        </w:rPr>
+        <w:t>The transmission model is implemented via static gear ratios, assuming small shift times</w:t>
+      </w:r>
+      <w:r>
+        <w:rPr>
+          <w:rFonts w:ascii="Helvetica" w:hAnsi="Helvetica"/>
+          <w:sz w:val="24"/>
+          <w:szCs w:val="24"/>
+        </w:rPr>
+        <w:t>.</w:t>
+      </w:r>
+    </w:p>
+    <w:p>
+      <w:pPr>
+        <w:ind w:left="360"/>
+        <w:rPr>
+          <w:rFonts w:ascii="Helvetica" w:eastAsiaTheme="minorEastAsia" w:hAnsi="Helvetica" w:cs="Helvetica"/>
+          <w:sz w:val="24"/>
+          <w:szCs w:val="24"/>
+        </w:rPr>
+      </w:pPr>
+      <w:r>
+        <w:rPr>
+          <w:rFonts w:ascii="Helvetica" w:hAnsi="Helvetica"/>
+          <w:sz w:val="24"/>
+          <w:szCs w:val="24"/>
+        </w:rPr>
+        <w:t xml:space="preserve">     </w:t>
+      </w:r>
+      <w:r>
+        <w:rPr>
+          <w:rFonts w:ascii="Helvetica" w:hAnsi="Helvetica"/>
+          <w:b/>
+          <w:sz w:val="24"/>
+          <w:szCs w:val="24"/>
+        </w:rPr>
+        <w:t>Equation 3</w:t>
+      </w:r>
+      <w:r>
+        <w:rPr>
+          <w:rFonts w:ascii="Helvetica" w:hAnsi="Helvetica"/>
+          <w:b/>
+          <w:sz w:val="24"/>
+          <w:szCs w:val="24"/>
+        </w:rPr>
+        <w:t>:</w:t>
+      </w:r>
+      <w:r>
+        <w:rPr>
+          <w:rFonts w:ascii="Helvetica" w:hAnsi="Helvetica" w:cs="Helvetica"/>
+          <w:b/>
+          <w:sz w:val="24"/>
+          <w:szCs w:val="24"/>
+        </w:rPr>
+        <w:t xml:space="preserve"> </w:t>
+      </w:r>
+      <w:r>
+        <w:rPr>
+          <w:rFonts w:ascii="Helvetica" w:hAnsi="Helvetica" w:cs="Helvetica"/>
+          <w:b/>
+          <w:sz w:val="24"/>
+          <w:szCs w:val="24"/>
+        </w:rPr>
+        <w:t xml:space="preserve">                         </w:t>
+      </w:r>
+      <w:r>
+        <w:rPr>
+          <w:rFonts w:ascii="Helvetica" w:hAnsi="Helvetica" w:cs="Helvetica"/>
+          <w:b/>
+          <w:sz w:val="24"/>
+          <w:szCs w:val="24"/>
+        </w:rPr>
+        <w:t xml:space="preserve">  </w:t>
+      </w:r>
+    </w:p>
+    <w:p>
+      <w:pPr>
+        <w:ind w:left="360"/>
+        <w:rPr>
+          <w:rFonts w:ascii="Helvetica" w:eastAsiaTheme="minorEastAsia" w:hAnsi="Helvetica" w:cs="Helvetica"/>
+          <w:sz w:val="24"/>
+          <w:szCs w:val="24"/>
+        </w:rPr>
+      </w:pPr>
+      <w:r>
+        <w:rPr>
+          <w:rFonts w:ascii="Helvetica" w:eastAsiaTheme="minorEastAsia" w:hAnsi="Helvetica" w:cs="Helvetica"/>
+          <w:sz w:val="24"/>
+          <w:szCs w:val="24"/>
+        </w:rPr>
+        <w:t xml:space="preserve">      </w:t>
+      </w:r>
+      <m:oMath>
+        <m:sSub>
+          <m:sSubPr>
+            <m:ctrlPr>
+              <w:rPr>
+                <w:rFonts w:ascii="Cambria Math" w:hAnsi="Cambria Math"/>
+                <w:i/>
+                <w:sz w:val="24"/>
+                <w:szCs w:val="24"/>
+              </w:rPr>
+            </m:ctrlPr>
+          </m:sSubPr>
+          <m:e>
+            <m:r>
+              <w:rPr>
+                <w:rFonts w:ascii="Cambria Math" w:hAnsi="Cambria Math"/>
+                <w:sz w:val="24"/>
+                <w:szCs w:val="24"/>
+              </w:rPr>
+              <m:t>R</m:t>
+            </m:r>
+          </m:e>
+          <m:sub>
+            <m:r>
+              <w:rPr>
+                <w:rFonts w:ascii="Cambria Math" w:hAnsi="Cambria Math"/>
+                <w:sz w:val="24"/>
+                <w:szCs w:val="24"/>
+              </w:rPr>
+              <m:t>TR</m:t>
+            </m:r>
+          </m:sub>
+        </m:sSub>
+        <m:r>
+          <w:rPr>
+            <w:rFonts w:ascii="Cambria Math" w:hAnsi="Cambria Math"/>
+            <w:sz w:val="24"/>
+            <w:szCs w:val="24"/>
+          </w:rPr>
+          <m:t>=</m:t>
+        </m:r>
+        <m:r>
+          <m:rPr>
+            <m:sty m:val="bi"/>
+          </m:rPr>
+          <w:rPr>
+            <w:rFonts w:ascii="Cambria Math" w:hAnsi="Cambria Math"/>
+            <w:sz w:val="24"/>
+            <w:szCs w:val="24"/>
+          </w:rPr>
+          <m:t xml:space="preserve"> </m:t>
+        </m:r>
+        <m:r>
+          <m:rPr>
+            <m:sty m:val="bi"/>
+          </m:rPr>
+          <w:rPr>
+            <w:rFonts w:ascii="Cambria Math" w:hAnsi="Cambria Math"/>
+            <w:sz w:val="24"/>
+            <w:szCs w:val="24"/>
+          </w:rPr>
+          <m:t xml:space="preserve"> </m:t>
+        </m:r>
+        <m:sSub>
+          <m:sSubPr>
+            <m:ctrlPr>
+              <w:rPr>
+                <w:rFonts w:ascii="Cambria Math" w:eastAsiaTheme="minorEastAsia" w:hAnsi="Cambria Math" w:cs="Helvetica"/>
+                <w:i/>
+                <w:sz w:val="24"/>
+                <w:szCs w:val="24"/>
+              </w:rPr>
+            </m:ctrlPr>
+          </m:sSubPr>
+          <m:e>
+            <m:r>
+              <w:rPr>
+                <w:rFonts w:ascii="Cambria Math" w:eastAsiaTheme="minorEastAsia" w:hAnsi="Cambria Math" w:cs="Helvetica"/>
+                <w:sz w:val="24"/>
+                <w:szCs w:val="24"/>
+              </w:rPr>
+              <m:t>f</m:t>
+            </m:r>
+          </m:e>
+          <m:sub>
+            <m:r>
+              <w:rPr>
+                <w:rFonts w:ascii="Cambria Math" w:eastAsiaTheme="minorEastAsia" w:hAnsi="Cambria Math" w:cs="Helvetica"/>
+                <w:sz w:val="24"/>
+                <w:szCs w:val="24"/>
+              </w:rPr>
+              <m:t>4</m:t>
+            </m:r>
+          </m:sub>
+        </m:sSub>
+        <m:d>
+          <m:dPr>
+            <m:ctrlPr>
+              <w:rPr>
+                <w:rFonts w:ascii="Cambria Math" w:eastAsiaTheme="minorEastAsia" w:hAnsi="Cambria Math" w:cs="Helvetica"/>
+                <w:i/>
+                <w:sz w:val="24"/>
+                <w:szCs w:val="24"/>
+              </w:rPr>
+            </m:ctrlPr>
+          </m:dPr>
+          <m:e>
+            <m:r>
+              <w:rPr>
+                <w:rFonts w:ascii="Cambria Math" w:eastAsiaTheme="minorEastAsia" w:hAnsi="Cambria Math" w:cs="Helvetica"/>
+                <w:sz w:val="24"/>
+                <w:szCs w:val="24"/>
+              </w:rPr>
+              <m:t>gear</m:t>
+            </m:r>
+          </m:e>
+        </m:d>
+        <m:r>
+          <w:rPr>
+            <w:rFonts w:ascii="Cambria Math" w:eastAsiaTheme="minorEastAsia" w:hAnsi="Cambria Math" w:cs="Helvetica"/>
+            <w:sz w:val="24"/>
+            <w:szCs w:val="24"/>
+          </w:rPr>
+          <m:t>=</m:t>
+        </m:r>
+        <m:r>
+          <w:rPr>
+            <w:rFonts w:ascii="Cambria Math" w:eastAsiaTheme="minorEastAsia" w:hAnsi="Cambria Math" w:cs="Helvetica"/>
+            <w:sz w:val="24"/>
+            <w:szCs w:val="24"/>
+          </w:rPr>
+          <m:t>transmission ratio</m:t>
+        </m:r>
+        <m:r>
+          <w:rPr>
+            <w:rFonts w:ascii="Cambria Math" w:eastAsiaTheme="minorEastAsia" w:hAnsi="Cambria Math" w:cs="Helvetica"/>
+            <w:sz w:val="24"/>
+            <w:szCs w:val="24"/>
+          </w:rPr>
+          <m:t>.</m:t>
+        </m:r>
+      </m:oMath>
+    </w:p>
+    <w:p>
+      <w:pPr>
+        <w:jc w:val="center"/>
+        <w:rPr>
+          <w:rFonts w:ascii="Helvetica" w:eastAsiaTheme="minorEastAsia" w:hAnsi="Helvetica" w:cs="Helvetica"/>
+          <w:sz w:val="24"/>
+          <w:szCs w:val="24"/>
+        </w:rPr>
+      </w:pPr>
+      <m:oMathPara>
+        <m:oMathParaPr>
+          <m:jc m:val="left"/>
+        </m:oMathParaPr>
         <m:oMath>
           <m:sSub>
             <m:sSubPr>
               <m:ctrlPr>
                 <w:rPr>
-                  <w:rFonts w:ascii="Cambria Math" w:hAnsi="Cambria Math"/>
+                  <w:rFonts w:ascii="Cambria Math" w:eastAsiaTheme="minorEastAsia" w:hAnsi="Cambria Math" w:cs="Helvetica"/>
                   <w:i/>
                   <w:sz w:val="24"/>
                   <w:szCs w:val="24"/>
@@ -1911,21 +3167,673 @@
             <m:e>
               <m:r>
                 <w:rPr>
-                  <w:rFonts w:ascii="Cambria Math" w:hAnsi="Cambria Math"/>
-                  <w:sz w:val="24"/>
-                  <w:szCs w:val="24"/>
-                </w:rPr>
-                <m:t>N</m:t>
+                  <w:rFonts w:ascii="Cambria Math" w:eastAsiaTheme="minorEastAsia" w:hAnsi="Cambria Math" w:cs="Helvetica"/>
+                  <w:sz w:val="24"/>
+                  <w:szCs w:val="24"/>
+                </w:rPr>
+                <m:t xml:space="preserve">              </m:t>
+              </m:r>
+              <m:r>
+                <w:rPr>
+                  <w:rFonts w:ascii="Cambria Math" w:eastAsiaTheme="minorEastAsia" w:hAnsi="Cambria Math" w:cs="Helvetica"/>
+                  <w:sz w:val="24"/>
+                  <w:szCs w:val="24"/>
+                </w:rPr>
+                <m:t>T</m:t>
               </m:r>
             </m:e>
             <m:sub>
               <m:r>
                 <w:rPr>
+                  <w:rFonts w:ascii="Cambria Math" w:eastAsiaTheme="minorEastAsia" w:hAnsi="Cambria Math" w:cs="Helvetica"/>
+                  <w:sz w:val="24"/>
+                  <w:szCs w:val="24"/>
+                </w:rPr>
+                <m:t>out</m:t>
+              </m:r>
+            </m:sub>
+          </m:sSub>
+          <m:r>
+            <w:rPr>
+              <w:rFonts w:ascii="Cambria Math" w:eastAsiaTheme="minorEastAsia" w:hAnsi="Cambria Math" w:cs="Helvetica"/>
+              <w:sz w:val="24"/>
+              <w:szCs w:val="24"/>
+            </w:rPr>
+            <m:t xml:space="preserve">= </m:t>
+          </m:r>
+          <m:sSub>
+            <m:sSubPr>
+              <m:ctrlPr>
+                <w:rPr>
+                  <w:rFonts w:ascii="Cambria Math" w:eastAsiaTheme="minorEastAsia" w:hAnsi="Cambria Math" w:cs="Helvetica"/>
+                  <w:i/>
+                  <w:sz w:val="24"/>
+                  <w:szCs w:val="24"/>
+                </w:rPr>
+              </m:ctrlPr>
+            </m:sSubPr>
+            <m:e>
+              <m:r>
+                <w:rPr>
+                  <w:rFonts w:ascii="Cambria Math" w:eastAsiaTheme="minorEastAsia" w:hAnsi="Cambria Math" w:cs="Helvetica"/>
+                  <w:sz w:val="24"/>
+                  <w:szCs w:val="24"/>
+                </w:rPr>
+                <m:t>R</m:t>
+              </m:r>
+            </m:e>
+            <m:sub>
+              <m:r>
+                <w:rPr>
+                  <w:rFonts w:ascii="Cambria Math" w:eastAsiaTheme="minorEastAsia" w:hAnsi="Cambria Math" w:cs="Helvetica"/>
+                  <w:sz w:val="24"/>
+                  <w:szCs w:val="24"/>
+                </w:rPr>
+                <m:t>TR</m:t>
+              </m:r>
+              <m:r>
+                <w:rPr>
+                  <w:rFonts w:ascii="Cambria Math" w:eastAsiaTheme="minorEastAsia" w:hAnsi="Cambria Math" w:cs="Helvetica"/>
+                  <w:sz w:val="24"/>
+                  <w:szCs w:val="24"/>
+                </w:rPr>
+                <m:t xml:space="preserve"> </m:t>
+              </m:r>
+            </m:sub>
+          </m:sSub>
+          <m:r>
+            <w:rPr>
+              <w:rFonts w:ascii="Cambria Math" w:eastAsiaTheme="minorEastAsia" w:hAnsi="Cambria Math" w:cs="Helvetica"/>
+              <w:sz w:val="24"/>
+              <w:szCs w:val="24"/>
+            </w:rPr>
+            <m:t>*</m:t>
+          </m:r>
+          <m:sSub>
+            <m:sSubPr>
+              <m:ctrlPr>
+                <w:rPr>
+                  <w:rFonts w:ascii="Cambria Math" w:eastAsiaTheme="minorEastAsia" w:hAnsi="Cambria Math" w:cs="Helvetica"/>
+                  <w:i/>
+                  <w:sz w:val="24"/>
+                  <w:szCs w:val="24"/>
+                </w:rPr>
+              </m:ctrlPr>
+            </m:sSubPr>
+            <m:e>
+              <m:r>
+                <w:rPr>
+                  <w:rFonts w:ascii="Cambria Math" w:eastAsiaTheme="minorEastAsia" w:hAnsi="Cambria Math" w:cs="Helvetica"/>
+                  <w:sz w:val="24"/>
+                  <w:szCs w:val="24"/>
+                </w:rPr>
+                <m:t>T</m:t>
+              </m:r>
+            </m:e>
+            <m:sub>
+              <m:r>
+                <w:rPr>
+                  <w:rFonts w:ascii="Cambria Math" w:eastAsiaTheme="minorEastAsia" w:hAnsi="Cambria Math" w:cs="Helvetica"/>
+                  <w:sz w:val="24"/>
+                  <w:szCs w:val="24"/>
+                </w:rPr>
+                <m:t>in</m:t>
+              </m:r>
+            </m:sub>
+          </m:sSub>
+        </m:oMath>
+      </m:oMathPara>
+    </w:p>
+    <w:p>
+      <w:pPr>
+        <w:jc w:val="center"/>
+        <w:rPr>
+          <w:rFonts w:ascii="Helvetica" w:eastAsiaTheme="minorEastAsia" w:hAnsi="Helvetica" w:cs="Helvetica"/>
+          <w:sz w:val="24"/>
+          <w:szCs w:val="24"/>
+        </w:rPr>
+      </w:pPr>
+      <m:oMathPara>
+        <m:oMathParaPr>
+          <m:jc m:val="left"/>
+        </m:oMathParaPr>
+        <m:oMath>
+          <m:r>
+            <w:rPr>
+              <w:rFonts w:ascii="Cambria Math" w:eastAsiaTheme="minorEastAsia" w:hAnsi="Cambria Math" w:cs="Helvetica"/>
+              <w:sz w:val="24"/>
+              <w:szCs w:val="24"/>
+            </w:rPr>
+            <m:t xml:space="preserve">              </m:t>
+          </m:r>
+          <m:sSub>
+            <m:sSubPr>
+              <m:ctrlPr>
+                <w:rPr>
+                  <w:rFonts w:ascii="Cambria Math" w:eastAsiaTheme="minorEastAsia" w:hAnsi="Cambria Math" w:cs="Helvetica"/>
+                  <w:i/>
+                  <w:sz w:val="24"/>
+                  <w:szCs w:val="24"/>
+                </w:rPr>
+              </m:ctrlPr>
+            </m:sSubPr>
+            <m:e>
+              <m:r>
+                <w:rPr>
+                  <w:rFonts w:ascii="Cambria Math" w:eastAsiaTheme="minorEastAsia" w:hAnsi="Cambria Math" w:cs="Helvetica"/>
+                  <w:sz w:val="24"/>
+                  <w:szCs w:val="24"/>
+                </w:rPr>
+                <m:t>N</m:t>
+              </m:r>
+            </m:e>
+            <m:sub>
+              <m:r>
+                <w:rPr>
+                  <w:rFonts w:ascii="Cambria Math" w:eastAsiaTheme="minorEastAsia" w:hAnsi="Cambria Math" w:cs="Helvetica"/>
+                  <w:sz w:val="24"/>
+                  <w:szCs w:val="24"/>
+                </w:rPr>
+                <m:t xml:space="preserve">out </m:t>
+              </m:r>
+            </m:sub>
+          </m:sSub>
+          <m:r>
+            <w:rPr>
+              <w:rFonts w:ascii="Cambria Math" w:eastAsiaTheme="minorEastAsia" w:hAnsi="Cambria Math" w:cs="Helvetica"/>
+              <w:sz w:val="24"/>
+              <w:szCs w:val="24"/>
+            </w:rPr>
+            <m:t xml:space="preserve">= </m:t>
+          </m:r>
+          <m:sSub>
+            <m:sSubPr>
+              <m:ctrlPr>
+                <w:rPr>
+                  <w:rFonts w:ascii="Cambria Math" w:eastAsiaTheme="minorEastAsia" w:hAnsi="Cambria Math" w:cs="Helvetica"/>
+                  <w:i/>
+                  <w:sz w:val="24"/>
+                  <w:szCs w:val="24"/>
+                </w:rPr>
+              </m:ctrlPr>
+            </m:sSubPr>
+            <m:e>
+              <m:r>
+                <w:rPr>
+                  <w:rFonts w:ascii="Cambria Math" w:eastAsiaTheme="minorEastAsia" w:hAnsi="Cambria Math" w:cs="Helvetica"/>
+                  <w:sz w:val="24"/>
+                  <w:szCs w:val="24"/>
+                </w:rPr>
+                <m:t>R</m:t>
+              </m:r>
+            </m:e>
+            <m:sub>
+              <m:r>
+                <w:rPr>
+                  <w:rFonts w:ascii="Cambria Math" w:eastAsiaTheme="minorEastAsia" w:hAnsi="Cambria Math" w:cs="Helvetica"/>
+                  <w:sz w:val="24"/>
+                  <w:szCs w:val="24"/>
+                </w:rPr>
+                <m:t xml:space="preserve">TR </m:t>
+              </m:r>
+            </m:sub>
+          </m:sSub>
+          <m:r>
+            <w:rPr>
+              <w:rFonts w:ascii="Cambria Math" w:eastAsiaTheme="minorEastAsia" w:hAnsi="Cambria Math" w:cs="Helvetica"/>
+              <w:sz w:val="24"/>
+              <w:szCs w:val="24"/>
+            </w:rPr>
+            <m:t>*</m:t>
+          </m:r>
+          <m:sSub>
+            <m:sSubPr>
+              <m:ctrlPr>
+                <w:rPr>
+                  <w:rFonts w:ascii="Cambria Math" w:eastAsiaTheme="minorEastAsia" w:hAnsi="Cambria Math" w:cs="Helvetica"/>
+                  <w:i/>
+                  <w:sz w:val="24"/>
+                  <w:szCs w:val="24"/>
+                </w:rPr>
+              </m:ctrlPr>
+            </m:sSubPr>
+            <m:e>
+              <m:r>
+                <w:rPr>
+                  <w:rFonts w:ascii="Cambria Math" w:eastAsiaTheme="minorEastAsia" w:hAnsi="Cambria Math" w:cs="Helvetica"/>
+                  <w:sz w:val="24"/>
+                  <w:szCs w:val="24"/>
+                </w:rPr>
+                <m:t>N</m:t>
+              </m:r>
+            </m:e>
+            <m:sub>
+              <m:r>
+                <w:rPr>
+                  <w:rFonts w:ascii="Cambria Math" w:eastAsiaTheme="minorEastAsia" w:hAnsi="Cambria Math" w:cs="Helvetica"/>
+                  <w:sz w:val="24"/>
+                  <w:szCs w:val="24"/>
+                </w:rPr>
+                <m:t>in</m:t>
+              </m:r>
+            </m:sub>
+          </m:sSub>
+        </m:oMath>
+      </m:oMathPara>
+    </w:p>
+    <w:p>
+      <w:pPr>
+        <w:jc w:val="center"/>
+        <w:rPr>
+          <w:rFonts w:ascii="Helvetica" w:eastAsiaTheme="minorEastAsia" w:hAnsi="Helvetica" w:cs="Helvetica"/>
+          <w:sz w:val="24"/>
+          <w:szCs w:val="24"/>
+        </w:rPr>
+      </w:pPr>
+      <m:oMathPara>
+        <m:oMathParaPr>
+          <m:jc m:val="left"/>
+        </m:oMathParaPr>
+        <m:oMath>
+          <m:sSub>
+            <m:sSubPr>
+              <m:ctrlPr>
+                <w:rPr>
+                  <w:rFonts w:ascii="Cambria Math" w:eastAsiaTheme="minorEastAsia" w:hAnsi="Cambria Math" w:cs="Helvetica"/>
+                  <w:i/>
+                  <w:sz w:val="24"/>
+                  <w:szCs w:val="24"/>
+                </w:rPr>
+              </m:ctrlPr>
+            </m:sSubPr>
+            <m:e>
+              <m:r>
+                <w:rPr>
+                  <w:rFonts w:ascii="Cambria Math" w:eastAsiaTheme="minorEastAsia" w:hAnsi="Cambria Math" w:cs="Helvetica"/>
+                  <w:sz w:val="24"/>
+                  <w:szCs w:val="24"/>
+                </w:rPr>
+                <m:t xml:space="preserve">              </m:t>
+              </m:r>
+              <m:r>
+                <w:rPr>
+                  <w:rFonts w:ascii="Cambria Math" w:eastAsiaTheme="minorEastAsia" w:hAnsi="Cambria Math" w:cs="Helvetica"/>
+                  <w:sz w:val="24"/>
+                  <w:szCs w:val="24"/>
+                </w:rPr>
+                <m:t>T</m:t>
+              </m:r>
+            </m:e>
+            <m:sub>
+              <m:r>
+                <w:rPr>
+                  <w:rFonts w:ascii="Cambria Math" w:eastAsiaTheme="minorEastAsia" w:hAnsi="Cambria Math" w:cs="Helvetica"/>
+                  <w:sz w:val="24"/>
+                  <w:szCs w:val="24"/>
+                </w:rPr>
+                <m:t>in</m:t>
+              </m:r>
+            </m:sub>
+          </m:sSub>
+          <m:r>
+            <w:rPr>
+              <w:rFonts w:ascii="Cambria Math" w:eastAsiaTheme="minorEastAsia" w:hAnsi="Cambria Math" w:cs="Helvetica"/>
+              <w:sz w:val="24"/>
+              <w:szCs w:val="24"/>
+            </w:rPr>
+            <m:t>,</m:t>
+          </m:r>
+          <m:sSub>
+            <m:sSubPr>
+              <m:ctrlPr>
+                <w:rPr>
+                  <w:rFonts w:ascii="Cambria Math" w:eastAsiaTheme="minorEastAsia" w:hAnsi="Cambria Math" w:cs="Helvetica"/>
+                  <w:i/>
+                  <w:sz w:val="24"/>
+                  <w:szCs w:val="24"/>
+                </w:rPr>
+              </m:ctrlPr>
+            </m:sSubPr>
+            <m:e>
+              <m:r>
+                <w:rPr>
+                  <w:rFonts w:ascii="Cambria Math" w:eastAsiaTheme="minorEastAsia" w:hAnsi="Cambria Math" w:cs="Helvetica"/>
+                  <w:sz w:val="24"/>
+                  <w:szCs w:val="24"/>
+                </w:rPr>
+                <m:t>T</m:t>
+              </m:r>
+            </m:e>
+            <m:sub>
+              <m:r>
+                <w:rPr>
+                  <w:rFonts w:ascii="Cambria Math" w:eastAsiaTheme="minorEastAsia" w:hAnsi="Cambria Math" w:cs="Helvetica"/>
+                  <w:sz w:val="24"/>
+                  <w:szCs w:val="24"/>
+                </w:rPr>
+                <m:t>out</m:t>
+              </m:r>
+            </m:sub>
+          </m:sSub>
+          <m:r>
+            <w:rPr>
+              <w:rFonts w:ascii="Cambria Math" w:eastAsiaTheme="minorEastAsia" w:hAnsi="Cambria Math" w:cs="Helvetica"/>
+              <w:sz w:val="24"/>
+              <w:szCs w:val="24"/>
+            </w:rPr>
+            <m:t>=transmission input and output torques</m:t>
+          </m:r>
+          <m:r>
+            <w:rPr>
+              <w:rFonts w:ascii="Cambria Math" w:eastAsiaTheme="minorEastAsia" w:hAnsi="Cambria Math" w:cs="Helvetica"/>
+              <w:sz w:val="24"/>
+              <w:szCs w:val="24"/>
+            </w:rPr>
+            <m:t>.</m:t>
+          </m:r>
+        </m:oMath>
+      </m:oMathPara>
+    </w:p>
+    <w:p>
+      <w:pPr>
+        <w:jc w:val="center"/>
+        <w:rPr>
+          <w:rFonts w:ascii="Helvetica" w:eastAsiaTheme="minorEastAsia" w:hAnsi="Helvetica" w:cs="Helvetica"/>
+          <w:sz w:val="24"/>
+          <w:szCs w:val="24"/>
+        </w:rPr>
+      </w:pPr>
+      <m:oMathPara>
+        <m:oMathParaPr>
+          <m:jc m:val="left"/>
+        </m:oMathParaPr>
+        <m:oMath>
+          <m:sSub>
+            <m:sSubPr>
+              <m:ctrlPr>
+                <w:rPr>
+                  <w:rFonts w:ascii="Cambria Math" w:eastAsiaTheme="minorEastAsia" w:hAnsi="Cambria Math" w:cs="Helvetica"/>
+                  <w:i/>
+                  <w:sz w:val="24"/>
+                  <w:szCs w:val="24"/>
+                </w:rPr>
+              </m:ctrlPr>
+            </m:sSubPr>
+            <m:e>
+              <m:r>
+                <w:rPr>
+                  <w:rFonts w:ascii="Cambria Math" w:eastAsiaTheme="minorEastAsia" w:hAnsi="Cambria Math" w:cs="Helvetica"/>
+                  <w:sz w:val="24"/>
+                  <w:szCs w:val="24"/>
+                </w:rPr>
+                <m:t xml:space="preserve">              </m:t>
+              </m:r>
+              <m:r>
+                <w:rPr>
+                  <w:rFonts w:ascii="Cambria Math" w:eastAsiaTheme="minorEastAsia" w:hAnsi="Cambria Math" w:cs="Helvetica"/>
+                  <w:sz w:val="24"/>
+                  <w:szCs w:val="24"/>
+                </w:rPr>
+                <m:t>N</m:t>
+              </m:r>
+            </m:e>
+            <m:sub>
+              <m:r>
+                <w:rPr>
+                  <w:rFonts w:ascii="Cambria Math" w:eastAsiaTheme="minorEastAsia" w:hAnsi="Cambria Math" w:cs="Helvetica"/>
+                  <w:sz w:val="24"/>
+                  <w:szCs w:val="24"/>
+                </w:rPr>
+                <m:t>in</m:t>
+              </m:r>
+            </m:sub>
+          </m:sSub>
+          <m:r>
+            <w:rPr>
+              <w:rFonts w:ascii="Cambria Math" w:eastAsiaTheme="minorEastAsia" w:hAnsi="Cambria Math" w:cs="Helvetica"/>
+              <w:sz w:val="24"/>
+              <w:szCs w:val="24"/>
+            </w:rPr>
+            <m:t>,</m:t>
+          </m:r>
+          <m:sSub>
+            <m:sSubPr>
+              <m:ctrlPr>
+                <w:rPr>
+                  <w:rFonts w:ascii="Cambria Math" w:eastAsiaTheme="minorEastAsia" w:hAnsi="Cambria Math" w:cs="Helvetica"/>
+                  <w:i/>
+                  <w:sz w:val="24"/>
+                  <w:szCs w:val="24"/>
+                </w:rPr>
+              </m:ctrlPr>
+            </m:sSubPr>
+            <m:e>
+              <m:r>
+                <w:rPr>
+                  <w:rFonts w:ascii="Cambria Math" w:eastAsiaTheme="minorEastAsia" w:hAnsi="Cambria Math" w:cs="Helvetica"/>
+                  <w:sz w:val="24"/>
+                  <w:szCs w:val="24"/>
+                </w:rPr>
+                <m:t>N</m:t>
+              </m:r>
+            </m:e>
+            <m:sub>
+              <m:r>
+                <w:rPr>
+                  <w:rFonts w:ascii="Cambria Math" w:eastAsiaTheme="minorEastAsia" w:hAnsi="Cambria Math" w:cs="Helvetica"/>
+                  <w:sz w:val="24"/>
+                  <w:szCs w:val="24"/>
+                </w:rPr>
+                <m:t>out</m:t>
+              </m:r>
+            </m:sub>
+          </m:sSub>
+          <m:r>
+            <w:rPr>
+              <w:rFonts w:ascii="Cambria Math" w:eastAsiaTheme="minorEastAsia" w:hAnsi="Cambria Math" w:cs="Helvetica"/>
+              <w:sz w:val="24"/>
+              <w:szCs w:val="24"/>
+            </w:rPr>
+            <m:t xml:space="preserve">=transmission input and output </m:t>
+          </m:r>
+          <m:r>
+            <w:rPr>
+              <w:rFonts w:ascii="Cambria Math" w:eastAsiaTheme="minorEastAsia" w:hAnsi="Cambria Math" w:cs="Helvetica"/>
+              <w:sz w:val="24"/>
+              <w:szCs w:val="24"/>
+            </w:rPr>
+            <m:t>speed(RPM)</m:t>
+          </m:r>
+          <m:r>
+            <w:rPr>
+              <w:rFonts w:ascii="Cambria Math" w:eastAsiaTheme="minorEastAsia" w:hAnsi="Cambria Math" w:cs="Helvetica"/>
+              <w:sz w:val="24"/>
+              <w:szCs w:val="24"/>
+            </w:rPr>
+            <m:t>.</m:t>
+          </m:r>
+        </m:oMath>
+      </m:oMathPara>
+    </w:p>
+    <w:p>
+      <w:pPr>
+        <w:jc w:val="center"/>
+        <w:rPr>
+          <w:rFonts w:ascii="Helvetica" w:eastAsiaTheme="minorEastAsia" w:hAnsi="Helvetica" w:cs="Helvetica"/>
+          <w:sz w:val="24"/>
+          <w:szCs w:val="24"/>
+        </w:rPr>
+      </w:pPr>
+    </w:p>
+    <w:p>
+      <w:pPr>
+        <w:pStyle w:val="ListParagraph"/>
+        <w:numPr>
+          <w:ilvl w:val="0"/>
+          <w:numId w:val="1"/>
+        </w:numPr>
+        <w:rPr>
+          <w:rFonts w:ascii="Helvetica" w:hAnsi="Helvetica"/>
+          <w:sz w:val="24"/>
+          <w:szCs w:val="24"/>
+        </w:rPr>
+      </w:pPr>
+      <w:r>
+        <w:rPr>
+          <w:rFonts w:ascii="Helvetica" w:hAnsi="Helvetica"/>
+          <w:sz w:val="24"/>
+          <w:szCs w:val="24"/>
+        </w:rPr>
+        <w:t>The final drive, inertia, and a dynamically varying load constitute the vehicle dynamics</w:t>
+      </w:r>
+      <w:r>
+        <w:rPr>
+          <w:rFonts w:ascii="Helvetica" w:hAnsi="Helvetica"/>
+          <w:sz w:val="24"/>
+          <w:szCs w:val="24"/>
+        </w:rPr>
+        <w:t>.</w:t>
+      </w:r>
+    </w:p>
+    <w:p>
+      <w:pPr>
+        <w:ind w:left="720"/>
+        <w:rPr>
+          <w:rFonts w:ascii="Helvetica" w:eastAsiaTheme="minorEastAsia" w:hAnsi="Helvetica" w:cs="Helvetica"/>
+          <w:sz w:val="24"/>
+          <w:szCs w:val="24"/>
+        </w:rPr>
+      </w:pPr>
+      <w:r>
+        <w:rPr>
+          <w:rFonts w:ascii="Helvetica" w:hAnsi="Helvetica"/>
+          <w:b/>
+          <w:sz w:val="24"/>
+          <w:szCs w:val="24"/>
+        </w:rPr>
+        <w:t>Equation 4</w:t>
+      </w:r>
+      <w:r>
+        <w:rPr>
+          <w:rFonts w:ascii="Helvetica" w:hAnsi="Helvetica"/>
+          <w:b/>
+          <w:sz w:val="24"/>
+          <w:szCs w:val="24"/>
+        </w:rPr>
+        <w:t>:</w:t>
+      </w:r>
+      <w:r>
+        <w:rPr>
+          <w:rFonts w:ascii="Helvetica" w:hAnsi="Helvetica" w:cs="Helvetica"/>
+          <w:b/>
+          <w:sz w:val="24"/>
+          <w:szCs w:val="24"/>
+        </w:rPr>
+        <w:t xml:space="preserve"> </w:t>
+      </w:r>
+      <w:r>
+        <w:rPr>
+          <w:rFonts w:ascii="Helvetica" w:hAnsi="Helvetica" w:cs="Helvetica"/>
+          <w:b/>
+          <w:sz w:val="24"/>
+          <w:szCs w:val="24"/>
+        </w:rPr>
+        <w:t xml:space="preserve">                         </w:t>
+      </w:r>
+      <w:r>
+        <w:rPr>
+          <w:rFonts w:ascii="Helvetica" w:hAnsi="Helvetica" w:cs="Helvetica"/>
+          <w:b/>
+          <w:sz w:val="24"/>
+          <w:szCs w:val="24"/>
+        </w:rPr>
+        <w:t xml:space="preserve">  </w:t>
+      </w:r>
+    </w:p>
+    <w:p>
+      <w:pPr>
+        <w:ind w:left="720"/>
+        <w:jc w:val="center"/>
+        <w:rPr>
+          <w:rFonts w:ascii="Helvetica" w:eastAsiaTheme="minorEastAsia" w:hAnsi="Helvetica" w:cs="Helvetica"/>
+          <w:sz w:val="24"/>
+          <w:szCs w:val="24"/>
+        </w:rPr>
+      </w:pPr>
+      <m:oMathPara>
+        <m:oMathParaPr>
+          <m:jc m:val="left"/>
+        </m:oMathParaPr>
+        <m:oMath>
+          <m:r>
+            <w:rPr>
+              <w:rFonts w:ascii="Cambria Math" w:hAnsi="Cambria Math"/>
+              <w:sz w:val="24"/>
+              <w:szCs w:val="24"/>
+            </w:rPr>
+            <m:t xml:space="preserve"> </m:t>
+          </m:r>
+          <m:sSub>
+            <m:sSubPr>
+              <m:ctrlPr>
+                <w:rPr>
                   <w:rFonts w:ascii="Cambria Math" w:hAnsi="Cambria Math"/>
-                  <w:sz w:val="24"/>
-                  <w:szCs w:val="24"/>
-                </w:rPr>
-                <m:t>e</m:t>
+                  <w:i/>
+                  <w:sz w:val="24"/>
+                  <w:szCs w:val="24"/>
+                </w:rPr>
+              </m:ctrlPr>
+            </m:sSubPr>
+            <m:e>
+              <m:r>
+                <w:rPr>
+                  <w:rFonts w:ascii="Cambria Math" w:hAnsi="Cambria Math"/>
+                  <w:sz w:val="24"/>
+                  <w:szCs w:val="24"/>
+                </w:rPr>
+                <m:t>I</m:t>
+              </m:r>
+            </m:e>
+            <m:sub>
+              <m:r>
+                <w:rPr>
+                  <w:rFonts w:ascii="Cambria Math" w:hAnsi="Cambria Math"/>
+                  <w:sz w:val="24"/>
+                  <w:szCs w:val="24"/>
+                </w:rPr>
+                <m:t>v</m:t>
+              </m:r>
+            </m:sub>
+          </m:sSub>
+          <m:sSub>
+            <m:sSubPr>
+              <m:ctrlPr>
+                <w:rPr>
+                  <w:rFonts w:ascii="Cambria Math" w:hAnsi="Cambria Math"/>
+                  <w:i/>
+                  <w:sz w:val="24"/>
+                  <w:szCs w:val="24"/>
+                </w:rPr>
+              </m:ctrlPr>
+            </m:sSubPr>
+            <m:e>
+              <m:r>
+                <w:rPr>
+                  <w:rFonts w:ascii="Cambria Math" w:hAnsi="Cambria Math"/>
+                  <w:sz w:val="24"/>
+                  <w:szCs w:val="24"/>
+                </w:rPr>
+                <m:t>N</m:t>
+              </m:r>
+            </m:e>
+            <m:sub>
+              <m:r>
+                <w:rPr>
+                  <w:rFonts w:ascii="Cambria Math" w:hAnsi="Cambria Math"/>
+                  <w:sz w:val="24"/>
+                  <w:szCs w:val="24"/>
+                </w:rPr>
+                <m:t>w</m:t>
               </m:r>
             </m:sub>
           </m:sSub>
@@ -1935,7 +3843,7 @@
               <w:sz w:val="24"/>
               <w:szCs w:val="24"/>
             </w:rPr>
-            <m:t>=engine speed</m:t>
+            <m:t>=</m:t>
           </m:r>
           <m:r>
             <m:rPr>
@@ -1946,7 +3854,7 @@
               <w:sz w:val="24"/>
               <w:szCs w:val="24"/>
             </w:rPr>
-            <m:t xml:space="preserve"> , </m:t>
+            <m:t xml:space="preserve">  </m:t>
           </m:r>
           <m:sSub>
             <m:sSubPr>
@@ -1966,7 +3874,7 @@
                   <w:sz w:val="24"/>
                   <w:szCs w:val="24"/>
                 </w:rPr>
-                <m:t>I</m:t>
+                <m:t>R</m:t>
               </m:r>
             </m:e>
             <m:sub>
@@ -1976,7 +3884,7 @@
                   <w:sz w:val="24"/>
                   <w:szCs w:val="24"/>
                 </w:rPr>
-                <m:t>ei</m:t>
+                <m:t>fd</m:t>
               </m:r>
             </m:sub>
           </m:sSub>
@@ -1986,22 +3894,8 @@
               <w:sz w:val="24"/>
               <w:szCs w:val="24"/>
             </w:rPr>
-            <m:t xml:space="preserve">=moment of inertia of engine and impeller, </m:t>
+            <m:t>(</m:t>
           </m:r>
-        </m:oMath>
-      </m:oMathPara>
-    </w:p>
-    <w:p>
-      <w:pPr>
-        <w:ind w:left="720"/>
-        <w:rPr>
-          <w:rFonts w:ascii="Helvetica" w:eastAsiaTheme="minorEastAsia" w:hAnsi="Helvetica" w:cs="Helvetica"/>
-          <w:sz w:val="24"/>
-          <w:szCs w:val="24"/>
-        </w:rPr>
-      </w:pPr>
-      <m:oMathPara>
-        <m:oMath>
           <m:sSub>
             <m:sSubPr>
               <m:ctrlPr>
@@ -2030,7 +3924,7 @@
                   <w:sz w:val="24"/>
                   <w:szCs w:val="24"/>
                 </w:rPr>
-                <m:t>e</m:t>
+                <m:t>out</m:t>
               </m:r>
             </m:sub>
           </m:sSub>
@@ -2040,7 +3934,7 @@
               <w:sz w:val="24"/>
               <w:szCs w:val="24"/>
             </w:rPr>
-            <m:t xml:space="preserve">=engine torque and </m:t>
+            <m:t>-</m:t>
           </m:r>
           <m:sSub>
             <m:sSubPr>
@@ -2070,7 +3964,7 @@
                   <w:sz w:val="24"/>
                   <w:szCs w:val="24"/>
                 </w:rPr>
-                <m:t xml:space="preserve">i </m:t>
+                <m:t>load</m:t>
               </m:r>
             </m:sub>
           </m:sSub>
@@ -2080,14 +3974,359 @@
               <w:sz w:val="24"/>
               <w:szCs w:val="24"/>
             </w:rPr>
-            <m:t>=impeller torque.</m:t>
+            <m:t>)</m:t>
           </m:r>
         </m:oMath>
       </m:oMathPara>
     </w:p>
     <w:p>
       <w:pPr>
-        <w:ind w:left="720"/>
+        <w:rPr>
+          <w:rFonts w:ascii="Helvetica" w:eastAsiaTheme="minorEastAsia" w:hAnsi="Helvetica" w:cs="Helvetica"/>
+          <w:sz w:val="24"/>
+          <w:szCs w:val="24"/>
+        </w:rPr>
+      </w:pPr>
+      <w:r>
+        <w:rPr>
+          <w:rFonts w:ascii="Helvetica" w:eastAsiaTheme="minorEastAsia" w:hAnsi="Helvetica" w:cs="Helvetica"/>
+          <w:sz w:val="24"/>
+          <w:szCs w:val="24"/>
+        </w:rPr>
+        <w:t xml:space="preserve">          </w:t>
+      </w:r>
+      <m:oMath>
+        <m:r>
+          <w:rPr>
+            <w:rFonts w:ascii="Cambria Math" w:eastAsiaTheme="minorEastAsia" w:hAnsi="Cambria Math" w:cs="Helvetica"/>
+            <w:sz w:val="24"/>
+            <w:szCs w:val="24"/>
+          </w:rPr>
+          <m:t xml:space="preserve">  </m:t>
+        </m:r>
+        <m:sSub>
+          <m:sSubPr>
+            <m:ctrlPr>
+              <w:rPr>
+                <w:rFonts w:ascii="Cambria Math" w:eastAsiaTheme="minorEastAsia" w:hAnsi="Cambria Math" w:cs="Helvetica"/>
+                <w:i/>
+                <w:sz w:val="24"/>
+                <w:szCs w:val="24"/>
+              </w:rPr>
+            </m:ctrlPr>
+          </m:sSubPr>
+          <m:e>
+            <m:r>
+              <w:rPr>
+                <w:rFonts w:ascii="Cambria Math" w:eastAsiaTheme="minorEastAsia" w:hAnsi="Cambria Math" w:cs="Helvetica"/>
+                <w:sz w:val="24"/>
+                <w:szCs w:val="24"/>
+              </w:rPr>
+              <m:t>I</m:t>
+            </m:r>
+          </m:e>
+          <m:sub>
+            <m:r>
+              <w:rPr>
+                <w:rFonts w:ascii="Cambria Math" w:eastAsiaTheme="minorEastAsia" w:hAnsi="Cambria Math" w:cs="Helvetica"/>
+                <w:sz w:val="24"/>
+                <w:szCs w:val="24"/>
+              </w:rPr>
+              <m:t>v</m:t>
+            </m:r>
+          </m:sub>
+        </m:sSub>
+        <m:r>
+          <w:rPr>
+            <w:rFonts w:ascii="Cambria Math" w:eastAsiaTheme="minorEastAsia" w:hAnsi="Cambria Math" w:cs="Helvetica"/>
+            <w:sz w:val="24"/>
+            <w:szCs w:val="24"/>
+          </w:rPr>
+          <m:t>=</m:t>
+        </m:r>
+        <m:r>
+          <w:rPr>
+            <w:rFonts w:ascii="Cambria Math" w:eastAsiaTheme="minorEastAsia" w:hAnsi="Cambria Math" w:cs="Helvetica"/>
+            <w:sz w:val="24"/>
+            <w:szCs w:val="24"/>
+          </w:rPr>
+          <m:t xml:space="preserve">vehicle inertia , </m:t>
+        </m:r>
+        <m:sSub>
+          <m:sSubPr>
+            <m:ctrlPr>
+              <w:rPr>
+                <w:rFonts w:ascii="Cambria Math" w:eastAsiaTheme="minorEastAsia" w:hAnsi="Cambria Math" w:cs="Helvetica"/>
+                <w:i/>
+                <w:sz w:val="24"/>
+                <w:szCs w:val="24"/>
+              </w:rPr>
+            </m:ctrlPr>
+          </m:sSubPr>
+          <m:e>
+            <m:r>
+              <w:rPr>
+                <w:rFonts w:ascii="Cambria Math" w:eastAsiaTheme="minorEastAsia" w:hAnsi="Cambria Math" w:cs="Helvetica"/>
+                <w:sz w:val="24"/>
+                <w:szCs w:val="24"/>
+              </w:rPr>
+              <m:t>N</m:t>
+            </m:r>
+          </m:e>
+          <m:sub>
+            <m:r>
+              <w:rPr>
+                <w:rFonts w:ascii="Cambria Math" w:eastAsiaTheme="minorEastAsia" w:hAnsi="Cambria Math" w:cs="Helvetica"/>
+                <w:sz w:val="24"/>
+                <w:szCs w:val="24"/>
+              </w:rPr>
+              <m:t>w</m:t>
+            </m:r>
+          </m:sub>
+        </m:sSub>
+        <m:r>
+          <w:rPr>
+            <w:rFonts w:ascii="Cambria Math" w:eastAsiaTheme="minorEastAsia" w:hAnsi="Cambria Math" w:cs="Helvetica"/>
+            <w:sz w:val="24"/>
+            <w:szCs w:val="24"/>
+          </w:rPr>
+          <m:t>=wheel speed</m:t>
+        </m:r>
+        <m:d>
+          <m:dPr>
+            <m:ctrlPr>
+              <w:rPr>
+                <w:rFonts w:ascii="Cambria Math" w:eastAsiaTheme="minorEastAsia" w:hAnsi="Cambria Math" w:cs="Helvetica"/>
+                <w:i/>
+                <w:sz w:val="24"/>
+                <w:szCs w:val="24"/>
+              </w:rPr>
+            </m:ctrlPr>
+          </m:dPr>
+          <m:e>
+            <m:r>
+              <w:rPr>
+                <w:rFonts w:ascii="Cambria Math" w:eastAsiaTheme="minorEastAsia" w:hAnsi="Cambria Math" w:cs="Helvetica"/>
+                <w:sz w:val="24"/>
+                <w:szCs w:val="24"/>
+              </w:rPr>
+              <m:t>RPM</m:t>
+            </m:r>
+          </m:e>
+        </m:d>
+      </m:oMath>
+    </w:p>
+    <w:p>
+      <w:pPr>
+        <w:rPr>
+          <w:rFonts w:ascii="Helvetica" w:eastAsiaTheme="minorEastAsia" w:hAnsi="Helvetica" w:cs="Helvetica"/>
+          <w:sz w:val="24"/>
+          <w:szCs w:val="24"/>
+        </w:rPr>
+      </w:pPr>
+      <w:r>
+        <w:rPr>
+          <w:rFonts w:ascii="Helvetica" w:eastAsiaTheme="minorEastAsia" w:hAnsi="Helvetica" w:cs="Helvetica"/>
+          <w:sz w:val="24"/>
+          <w:szCs w:val="24"/>
+        </w:rPr>
+        <w:t xml:space="preserve">         </w:t>
+      </w:r>
+      <m:oMath>
+        <m:r>
+          <w:rPr>
+            <w:rFonts w:ascii="Cambria Math" w:eastAsiaTheme="minorEastAsia" w:hAnsi="Cambria Math" w:cs="Helvetica"/>
+            <w:sz w:val="24"/>
+            <w:szCs w:val="24"/>
+          </w:rPr>
+          <m:t xml:space="preserve">   </m:t>
+        </m:r>
+        <m:sSub>
+          <m:sSubPr>
+            <m:ctrlPr>
+              <w:rPr>
+                <w:rFonts w:ascii="Cambria Math" w:eastAsiaTheme="minorEastAsia" w:hAnsi="Cambria Math" w:cs="Helvetica"/>
+                <w:i/>
+                <w:sz w:val="24"/>
+                <w:szCs w:val="24"/>
+              </w:rPr>
+            </m:ctrlPr>
+          </m:sSubPr>
+          <m:e>
+            <m:r>
+              <w:rPr>
+                <w:rFonts w:ascii="Cambria Math" w:eastAsiaTheme="minorEastAsia" w:hAnsi="Cambria Math" w:cs="Helvetica"/>
+                <w:sz w:val="24"/>
+                <w:szCs w:val="24"/>
+              </w:rPr>
+              <m:t>R</m:t>
+            </m:r>
+          </m:e>
+          <m:sub>
+            <m:r>
+              <w:rPr>
+                <w:rFonts w:ascii="Cambria Math" w:eastAsiaTheme="minorEastAsia" w:hAnsi="Cambria Math" w:cs="Helvetica"/>
+                <w:sz w:val="24"/>
+                <w:szCs w:val="24"/>
+              </w:rPr>
+              <m:t>fd</m:t>
+            </m:r>
+          </m:sub>
+        </m:sSub>
+        <m:r>
+          <w:rPr>
+            <w:rFonts w:ascii="Cambria Math" w:eastAsiaTheme="minorEastAsia" w:hAnsi="Cambria Math" w:cs="Helvetica"/>
+            <w:sz w:val="24"/>
+            <w:szCs w:val="24"/>
+          </w:rPr>
+          <m:t>=final drive ratio</m:t>
+        </m:r>
+        <m:r>
+          <w:rPr>
+            <w:rFonts w:ascii="Cambria Math" w:eastAsiaTheme="minorEastAsia" w:hAnsi="Cambria Math" w:cs="Helvetica"/>
+            <w:sz w:val="24"/>
+            <w:szCs w:val="24"/>
+          </w:rPr>
+          <m:t>,</m:t>
+        </m:r>
+        <m:sSub>
+          <m:sSubPr>
+            <m:ctrlPr>
+              <w:rPr>
+                <w:rFonts w:ascii="Cambria Math" w:eastAsiaTheme="minorEastAsia" w:hAnsi="Cambria Math" w:cs="Helvetica"/>
+                <w:i/>
+                <w:sz w:val="24"/>
+                <w:szCs w:val="24"/>
+              </w:rPr>
+            </m:ctrlPr>
+          </m:sSubPr>
+          <m:e>
+            <m:r>
+              <w:rPr>
+                <w:rFonts w:ascii="Cambria Math" w:eastAsiaTheme="minorEastAsia" w:hAnsi="Cambria Math" w:cs="Helvetica"/>
+                <w:sz w:val="24"/>
+                <w:szCs w:val="24"/>
+              </w:rPr>
+              <m:t>T</m:t>
+            </m:r>
+          </m:e>
+          <m:sub>
+            <m:r>
+              <w:rPr>
+                <w:rFonts w:ascii="Cambria Math" w:eastAsiaTheme="minorEastAsia" w:hAnsi="Cambria Math" w:cs="Helvetica"/>
+                <w:sz w:val="24"/>
+                <w:szCs w:val="24"/>
+              </w:rPr>
+              <m:t>load</m:t>
+            </m:r>
+          </m:sub>
+        </m:sSub>
+        <m:r>
+          <w:rPr>
+            <w:rFonts w:ascii="Cambria Math" w:eastAsiaTheme="minorEastAsia" w:hAnsi="Cambria Math" w:cs="Helvetica"/>
+            <w:sz w:val="24"/>
+            <w:szCs w:val="24"/>
+          </w:rPr>
+          <m:t>=</m:t>
+        </m:r>
+        <m:sSub>
+          <m:sSubPr>
+            <m:ctrlPr>
+              <w:rPr>
+                <w:rFonts w:ascii="Cambria Math" w:eastAsiaTheme="minorEastAsia" w:hAnsi="Cambria Math" w:cs="Helvetica"/>
+                <w:i/>
+                <w:sz w:val="24"/>
+                <w:szCs w:val="24"/>
+              </w:rPr>
+            </m:ctrlPr>
+          </m:sSubPr>
+          <m:e>
+            <m:r>
+              <w:rPr>
+                <w:rFonts w:ascii="Cambria Math" w:eastAsiaTheme="minorEastAsia" w:hAnsi="Cambria Math" w:cs="Helvetica"/>
+                <w:sz w:val="24"/>
+                <w:szCs w:val="24"/>
+              </w:rPr>
+              <m:t>f</m:t>
+            </m:r>
+          </m:e>
+          <m:sub>
+            <m:r>
+              <w:rPr>
+                <w:rFonts w:ascii="Cambria Math" w:eastAsiaTheme="minorEastAsia" w:hAnsi="Cambria Math" w:cs="Helvetica"/>
+                <w:sz w:val="24"/>
+                <w:szCs w:val="24"/>
+              </w:rPr>
+              <m:t>5</m:t>
+            </m:r>
+          </m:sub>
+        </m:sSub>
+        <m:d>
+          <m:dPr>
+            <m:ctrlPr>
+              <w:rPr>
+                <w:rFonts w:ascii="Cambria Math" w:eastAsiaTheme="minorEastAsia" w:hAnsi="Cambria Math" w:cs="Helvetica"/>
+                <w:i/>
+                <w:sz w:val="24"/>
+                <w:szCs w:val="24"/>
+              </w:rPr>
+            </m:ctrlPr>
+          </m:dPr>
+          <m:e>
+            <m:sSub>
+              <m:sSubPr>
+                <m:ctrlPr>
+                  <w:rPr>
+                    <w:rFonts w:ascii="Cambria Math" w:eastAsiaTheme="minorEastAsia" w:hAnsi="Cambria Math" w:cs="Helvetica"/>
+                    <w:i/>
+                    <w:sz w:val="24"/>
+                    <w:szCs w:val="24"/>
+                  </w:rPr>
+                </m:ctrlPr>
+              </m:sSubPr>
+              <m:e>
+                <m:r>
+                  <w:rPr>
+                    <w:rFonts w:ascii="Cambria Math" w:eastAsiaTheme="minorEastAsia" w:hAnsi="Cambria Math" w:cs="Helvetica"/>
+                    <w:sz w:val="24"/>
+                    <w:szCs w:val="24"/>
+                  </w:rPr>
+                  <m:t>N</m:t>
+                </m:r>
+              </m:e>
+              <m:sub>
+                <m:r>
+                  <w:rPr>
+                    <w:rFonts w:ascii="Cambria Math" w:eastAsiaTheme="minorEastAsia" w:hAnsi="Cambria Math" w:cs="Helvetica"/>
+                    <w:sz w:val="24"/>
+                    <w:szCs w:val="24"/>
+                  </w:rPr>
+                  <m:t>w</m:t>
+                </m:r>
+              </m:sub>
+            </m:sSub>
+          </m:e>
+        </m:d>
+        <m:r>
+          <w:rPr>
+            <w:rFonts w:ascii="Cambria Math" w:eastAsiaTheme="minorEastAsia" w:hAnsi="Cambria Math" w:cs="Helvetica"/>
+            <w:sz w:val="24"/>
+            <w:szCs w:val="24"/>
+          </w:rPr>
+          <m:t>=load torque</m:t>
+        </m:r>
+        <m:r>
+          <w:rPr>
+            <w:rFonts w:ascii="Cambria Math" w:eastAsiaTheme="minorEastAsia" w:hAnsi="Cambria Math" w:cs="Helvetica"/>
+            <w:sz w:val="24"/>
+            <w:szCs w:val="24"/>
+          </w:rPr>
+          <m:t>.</m:t>
+        </m:r>
+      </m:oMath>
+    </w:p>
+    <w:p>
+      <w:pPr>
         <w:rPr>
           <w:rFonts w:ascii="Helvetica" w:eastAsiaTheme="minorEastAsia" w:hAnsi="Helvetica" w:cs="Helvetica"/>
           <w:sz w:val="24"/>
@@ -2114,29 +4353,7 @@
           <w:sz w:val="24"/>
           <w:szCs w:val="24"/>
         </w:rPr>
-        <w:t>The input-output characteristics of the torque converter can be expressed as functions of the engine speed and the turbine speed.</w:t>
-      </w:r>
-    </w:p>
-    <w:p>
-      <w:pPr>
-        <w:pStyle w:val="ListParagraph"/>
-        <w:numPr>
-          <w:ilvl w:val="0"/>
-          <w:numId w:val="1"/>
-        </w:numPr>
-        <w:rPr>
-          <w:rFonts w:ascii="Helvetica" w:hAnsi="Helvetica"/>
-          <w:sz w:val="24"/>
-          <w:szCs w:val="24"/>
-        </w:rPr>
-      </w:pPr>
-      <w:r>
-        <w:rPr>
-          <w:rFonts w:ascii="Helvetica" w:hAnsi="Helvetica"/>
-          <w:sz w:val="24"/>
-          <w:szCs w:val="24"/>
-        </w:rPr>
-        <w:t>The transmission model is implemented via static gear ratios, assuming small shift times</w:t>
+        <w:t>The load torque includes both the road load and brake torque. The road load is the sum of frictional and aerodynamic losses</w:t>
       </w:r>
       <w:r>
         <w:rPr>
@@ -2149,83 +4366,587 @@
     </w:p>
     <w:p>
       <w:pPr>
-        <w:pStyle w:val="ListParagraph"/>
-        <w:numPr>
-          <w:ilvl w:val="0"/>
-          <w:numId w:val="1"/>
-        </w:numPr>
-        <w:rPr>
-          <w:rFonts w:ascii="Helvetica" w:hAnsi="Helvetica"/>
-          <w:sz w:val="24"/>
-          <w:szCs w:val="24"/>
-        </w:rPr>
-      </w:pPr>
-      <w:r>
-        <w:rPr>
-          <w:rFonts w:ascii="Helvetica" w:hAnsi="Helvetica"/>
-          <w:sz w:val="24"/>
-          <w:szCs w:val="24"/>
-        </w:rPr>
-        <w:t>The final drive, inertia, and a dynamically varying load constitute the vehicle dynamics</w:t>
-      </w:r>
-      <w:r>
-        <w:rPr>
-          <w:rFonts w:ascii="Helvetica" w:hAnsi="Helvetica"/>
-          <w:sz w:val="24"/>
-          <w:szCs w:val="24"/>
-        </w:rPr>
-        <w:t>.</w:t>
-      </w:r>
-    </w:p>
-    <w:p>
-      <w:pPr>
-        <w:pStyle w:val="ListParagraph"/>
-        <w:numPr>
-          <w:ilvl w:val="0"/>
-          <w:numId w:val="1"/>
-        </w:numPr>
-        <w:rPr>
-          <w:rFonts w:ascii="Helvetica" w:hAnsi="Helvetica"/>
-          <w:sz w:val="24"/>
-          <w:szCs w:val="24"/>
-        </w:rPr>
-      </w:pPr>
-      <w:r>
-        <w:rPr>
-          <w:rFonts w:ascii="Helvetica" w:hAnsi="Helvetica"/>
-          <w:sz w:val="24"/>
-          <w:szCs w:val="24"/>
-        </w:rPr>
-        <w:lastRenderedPageBreak/>
-        <w:t>The load torque includes both the road load and brake torque. The road load is the sum of frictional and aerodynamic losses</w:t>
-      </w:r>
-      <w:r>
-        <w:rPr>
-          <w:rFonts w:ascii="Helvetica" w:hAnsi="Helvetica"/>
-          <w:sz w:val="24"/>
-          <w:szCs w:val="24"/>
-        </w:rPr>
-        <w:t>.</w:t>
-      </w:r>
-    </w:p>
-    <w:p>
-      <w:pPr>
+        <w:ind w:left="720"/>
+        <w:rPr>
+          <w:rFonts w:ascii="Helvetica" w:hAnsi="Helvetica" w:cs="Helvetica"/>
+          <w:b/>
+          <w:sz w:val="24"/>
+          <w:szCs w:val="24"/>
+        </w:rPr>
+      </w:pPr>
+      <w:r>
+        <w:rPr>
+          <w:rFonts w:ascii="Helvetica" w:hAnsi="Helvetica"/>
+          <w:b/>
+          <w:sz w:val="24"/>
+          <w:szCs w:val="24"/>
+        </w:rPr>
+        <w:t>Equation 5</w:t>
+      </w:r>
+      <w:r>
+        <w:rPr>
+          <w:rFonts w:ascii="Helvetica" w:hAnsi="Helvetica"/>
+          <w:b/>
+          <w:sz w:val="24"/>
+          <w:szCs w:val="24"/>
+        </w:rPr>
+        <w:t>:</w:t>
+      </w:r>
+      <w:r>
+        <w:rPr>
+          <w:rFonts w:ascii="Helvetica" w:hAnsi="Helvetica" w:cs="Helvetica"/>
+          <w:b/>
+          <w:sz w:val="24"/>
+          <w:szCs w:val="24"/>
+        </w:rPr>
+        <w:t xml:space="preserve"> </w:t>
+      </w:r>
+      <w:r>
+        <w:rPr>
+          <w:rFonts w:ascii="Helvetica" w:hAnsi="Helvetica" w:cs="Helvetica"/>
+          <w:b/>
+          <w:sz w:val="24"/>
+          <w:szCs w:val="24"/>
+        </w:rPr>
+        <w:t xml:space="preserve">               </w:t>
+      </w:r>
+    </w:p>
+    <w:p>
+      <w:pPr>
+        <w:ind w:left="720"/>
+        <w:jc w:val="center"/>
         <w:rPr>
           <w:rFonts w:ascii="Helvetica" w:eastAsiaTheme="minorEastAsia" w:hAnsi="Helvetica" w:cs="Helvetica"/>
           <w:sz w:val="24"/>
           <w:szCs w:val="24"/>
         </w:rPr>
       </w:pPr>
-      <w:r>
-        <w:rPr>
-          <w:rFonts w:ascii="Helvetica" w:eastAsiaTheme="minorEastAsia" w:hAnsi="Helvetica" w:cs="Helvetica"/>
-          <w:sz w:val="24"/>
-          <w:szCs w:val="24"/>
-        </w:rPr>
-        <w:t xml:space="preserve">  </w:t>
-      </w:r>
+      <m:oMathPara>
+        <m:oMathParaPr>
+          <m:jc m:val="left"/>
+        </m:oMathParaPr>
+        <m:oMath>
+          <m:sSub>
+            <m:sSubPr>
+              <m:ctrlPr>
+                <w:rPr>
+                  <w:rFonts w:ascii="Cambria Math" w:hAnsi="Cambria Math" w:cs="Helvetica"/>
+                  <w:i/>
+                  <w:sz w:val="24"/>
+                  <w:szCs w:val="24"/>
+                </w:rPr>
+              </m:ctrlPr>
+            </m:sSubPr>
+            <m:e>
+              <m:r>
+                <w:rPr>
+                  <w:rFonts w:ascii="Cambria Math" w:hAnsi="Cambria Math" w:cs="Helvetica"/>
+                  <w:sz w:val="24"/>
+                  <w:szCs w:val="24"/>
+                </w:rPr>
+                <m:t>T</m:t>
+              </m:r>
+            </m:e>
+            <m:sub>
+              <m:r>
+                <w:rPr>
+                  <w:rFonts w:ascii="Cambria Math" w:hAnsi="Cambria Math" w:cs="Helvetica"/>
+                  <w:sz w:val="24"/>
+                  <w:szCs w:val="24"/>
+                </w:rPr>
+                <m:t>load</m:t>
+              </m:r>
+            </m:sub>
+          </m:sSub>
+          <m:r>
+            <w:rPr>
+              <w:rFonts w:ascii="Cambria Math" w:hAnsi="Cambria Math" w:cs="Helvetica"/>
+              <w:sz w:val="24"/>
+              <w:szCs w:val="24"/>
+            </w:rPr>
+            <m:t>=sgn(mph)(Rloa</m:t>
+          </m:r>
+          <m:sSub>
+            <m:sSubPr>
+              <m:ctrlPr>
+                <w:rPr>
+                  <w:rFonts w:ascii="Cambria Math" w:hAnsi="Cambria Math" w:cs="Helvetica"/>
+                  <w:i/>
+                  <w:sz w:val="24"/>
+                  <w:szCs w:val="24"/>
+                </w:rPr>
+              </m:ctrlPr>
+            </m:sSubPr>
+            <m:e>
+              <m:r>
+                <w:rPr>
+                  <w:rFonts w:ascii="Cambria Math" w:hAnsi="Cambria Math" w:cs="Helvetica"/>
+                  <w:sz w:val="24"/>
+                  <w:szCs w:val="24"/>
+                </w:rPr>
+                <m:t>d</m:t>
+              </m:r>
+            </m:e>
+            <m:sub>
+              <m:r>
+                <w:rPr>
+                  <w:rFonts w:ascii="Cambria Math" w:hAnsi="Cambria Math" w:cs="Helvetica"/>
+                  <w:sz w:val="24"/>
+                  <w:szCs w:val="24"/>
+                </w:rPr>
+                <m:t>0</m:t>
+              </m:r>
+            </m:sub>
+          </m:sSub>
+          <m:r>
+            <w:rPr>
+              <w:rFonts w:ascii="Cambria Math" w:hAnsi="Cambria Math" w:cs="Helvetica"/>
+              <w:sz w:val="24"/>
+              <w:szCs w:val="24"/>
+            </w:rPr>
+            <m:t>+Rloa</m:t>
+          </m:r>
+          <m:sSub>
+            <m:sSubPr>
+              <m:ctrlPr>
+                <w:rPr>
+                  <w:rFonts w:ascii="Cambria Math" w:hAnsi="Cambria Math" w:cs="Helvetica"/>
+                  <w:i/>
+                  <w:sz w:val="24"/>
+                  <w:szCs w:val="24"/>
+                </w:rPr>
+              </m:ctrlPr>
+            </m:sSubPr>
+            <m:e>
+              <m:r>
+                <w:rPr>
+                  <w:rFonts w:ascii="Cambria Math" w:hAnsi="Cambria Math" w:cs="Helvetica"/>
+                  <w:sz w:val="24"/>
+                  <w:szCs w:val="24"/>
+                </w:rPr>
+                <m:t>d</m:t>
+              </m:r>
+            </m:e>
+            <m:sub>
+              <m:r>
+                <w:rPr>
+                  <w:rFonts w:ascii="Cambria Math" w:hAnsi="Cambria Math" w:cs="Helvetica"/>
+                  <w:sz w:val="24"/>
+                  <w:szCs w:val="24"/>
+                </w:rPr>
+                <m:t>2</m:t>
+              </m:r>
+            </m:sub>
+          </m:sSub>
+          <m:r>
+            <w:rPr>
+              <w:rFonts w:ascii="Cambria Math" w:hAnsi="Cambria Math" w:cs="Helvetica"/>
+              <w:sz w:val="24"/>
+              <w:szCs w:val="24"/>
+            </w:rPr>
+            <m:t>*mp</m:t>
+          </m:r>
+          <m:sSup>
+            <m:sSupPr>
+              <m:ctrlPr>
+                <w:rPr>
+                  <w:rFonts w:ascii="Cambria Math" w:hAnsi="Cambria Math" w:cs="Helvetica"/>
+                  <w:i/>
+                  <w:sz w:val="24"/>
+                  <w:szCs w:val="24"/>
+                </w:rPr>
+              </m:ctrlPr>
+            </m:sSupPr>
+            <m:e>
+              <m:r>
+                <w:rPr>
+                  <w:rFonts w:ascii="Cambria Math" w:hAnsi="Cambria Math" w:cs="Helvetica"/>
+                  <w:sz w:val="24"/>
+                  <w:szCs w:val="24"/>
+                </w:rPr>
+                <m:t>h</m:t>
+              </m:r>
+            </m:e>
+            <m:sup>
+              <m:r>
+                <w:rPr>
+                  <w:rFonts w:ascii="Cambria Math" w:hAnsi="Cambria Math" w:cs="Helvetica"/>
+                  <w:sz w:val="24"/>
+                  <w:szCs w:val="24"/>
+                </w:rPr>
+                <m:t>2</m:t>
+              </m:r>
+            </m:sup>
+          </m:sSup>
+          <m:r>
+            <w:rPr>
+              <w:rFonts w:ascii="Cambria Math" w:hAnsi="Cambria Math" w:cs="Helvetica"/>
+              <w:sz w:val="24"/>
+              <w:szCs w:val="24"/>
+            </w:rPr>
+            <m:t>+</m:t>
+          </m:r>
+          <m:sSub>
+            <m:sSubPr>
+              <m:ctrlPr>
+                <w:rPr>
+                  <w:rFonts w:ascii="Cambria Math" w:hAnsi="Cambria Math" w:cs="Helvetica"/>
+                  <w:i/>
+                  <w:sz w:val="24"/>
+                  <w:szCs w:val="24"/>
+                </w:rPr>
+              </m:ctrlPr>
+            </m:sSubPr>
+            <m:e>
+              <m:r>
+                <w:rPr>
+                  <w:rFonts w:ascii="Cambria Math" w:hAnsi="Cambria Math" w:cs="Helvetica"/>
+                  <w:sz w:val="24"/>
+                  <w:szCs w:val="24"/>
+                </w:rPr>
+                <m:t>T</m:t>
+              </m:r>
+            </m:e>
+            <m:sub>
+              <m:r>
+                <w:rPr>
+                  <w:rFonts w:ascii="Cambria Math" w:hAnsi="Cambria Math" w:cs="Helvetica"/>
+                  <w:sz w:val="24"/>
+                  <w:szCs w:val="24"/>
+                </w:rPr>
+                <m:t>brake</m:t>
+              </m:r>
+            </m:sub>
+          </m:sSub>
+          <m:r>
+            <w:rPr>
+              <w:rFonts w:ascii="Cambria Math" w:hAnsi="Cambria Math" w:cs="Helvetica"/>
+              <w:sz w:val="24"/>
+              <w:szCs w:val="24"/>
+            </w:rPr>
+            <m:t>)</m:t>
+          </m:r>
+        </m:oMath>
+      </m:oMathPara>
       <w:bookmarkStart w:id="0" w:name="_GoBack"/>
       <w:bookmarkEnd w:id="0"/>
+    </w:p>
+    <w:p>
+      <w:pPr>
+        <w:ind w:left="720"/>
+        <w:jc w:val="center"/>
+        <w:rPr>
+          <w:rFonts w:ascii="Helvetica" w:eastAsiaTheme="minorEastAsia" w:hAnsi="Helvetica" w:cs="Helvetica"/>
+          <w:sz w:val="24"/>
+          <w:szCs w:val="24"/>
+        </w:rPr>
+      </w:pPr>
+      <m:oMathPara>
+        <m:oMathParaPr>
+          <m:jc m:val="left"/>
+        </m:oMathParaPr>
+        <m:oMath>
+          <m:r>
+            <w:rPr>
+              <w:rFonts w:ascii="Cambria Math" w:hAnsi="Cambria Math" w:cs="Helvetica"/>
+              <w:sz w:val="24"/>
+              <w:szCs w:val="24"/>
+            </w:rPr>
+            <m:t>Rloa</m:t>
+          </m:r>
+          <m:sSub>
+            <m:sSubPr>
+              <m:ctrlPr>
+                <w:rPr>
+                  <w:rFonts w:ascii="Cambria Math" w:hAnsi="Cambria Math" w:cs="Helvetica"/>
+                  <w:i/>
+                  <w:sz w:val="24"/>
+                  <w:szCs w:val="24"/>
+                </w:rPr>
+              </m:ctrlPr>
+            </m:sSubPr>
+            <m:e>
+              <m:r>
+                <w:rPr>
+                  <w:rFonts w:ascii="Cambria Math" w:hAnsi="Cambria Math" w:cs="Helvetica"/>
+                  <w:sz w:val="24"/>
+                  <w:szCs w:val="24"/>
+                </w:rPr>
+                <m:t>d</m:t>
+              </m:r>
+            </m:e>
+            <m:sub>
+              <m:r>
+                <w:rPr>
+                  <w:rFonts w:ascii="Cambria Math" w:hAnsi="Cambria Math" w:cs="Helvetica"/>
+                  <w:sz w:val="24"/>
+                  <w:szCs w:val="24"/>
+                </w:rPr>
+                <m:t>0</m:t>
+              </m:r>
+            </m:sub>
+          </m:sSub>
+          <m:r>
+            <w:rPr>
+              <w:rFonts w:ascii="Cambria Math" w:hAnsi="Cambria Math" w:cs="Helvetica"/>
+              <w:sz w:val="24"/>
+              <w:szCs w:val="24"/>
+            </w:rPr>
+            <m:t>,</m:t>
+          </m:r>
+          <m:r>
+            <w:rPr>
+              <w:rFonts w:ascii="Cambria Math" w:hAnsi="Cambria Math" w:cs="Helvetica"/>
+              <w:sz w:val="24"/>
+              <w:szCs w:val="24"/>
+            </w:rPr>
+            <m:t>Rloa</m:t>
+          </m:r>
+          <m:sSub>
+            <m:sSubPr>
+              <m:ctrlPr>
+                <w:rPr>
+                  <w:rFonts w:ascii="Cambria Math" w:hAnsi="Cambria Math" w:cs="Helvetica"/>
+                  <w:i/>
+                  <w:sz w:val="24"/>
+                  <w:szCs w:val="24"/>
+                </w:rPr>
+              </m:ctrlPr>
+            </m:sSubPr>
+            <m:e>
+              <m:r>
+                <w:rPr>
+                  <w:rFonts w:ascii="Cambria Math" w:hAnsi="Cambria Math" w:cs="Helvetica"/>
+                  <w:sz w:val="24"/>
+                  <w:szCs w:val="24"/>
+                </w:rPr>
+                <m:t>d</m:t>
+              </m:r>
+            </m:e>
+            <m:sub>
+              <m:r>
+                <w:rPr>
+                  <w:rFonts w:ascii="Cambria Math" w:hAnsi="Cambria Math" w:cs="Helvetica"/>
+                  <w:sz w:val="24"/>
+                  <w:szCs w:val="24"/>
+                </w:rPr>
+                <m:t>2</m:t>
+              </m:r>
+            </m:sub>
+          </m:sSub>
+          <m:r>
+            <w:rPr>
+              <w:rFonts w:ascii="Cambria Math" w:hAnsi="Cambria Math"/>
+              <w:sz w:val="24"/>
+              <w:szCs w:val="24"/>
+            </w:rPr>
+            <m:t>=</m:t>
+          </m:r>
+          <m:r>
+            <w:rPr>
+              <w:rFonts w:ascii="Cambria Math" w:hAnsi="Cambria Math"/>
+              <w:sz w:val="24"/>
+              <w:szCs w:val="24"/>
+            </w:rPr>
+            <m:t>friction and aerodynamic coefficients.</m:t>
+          </m:r>
+        </m:oMath>
+      </m:oMathPara>
+    </w:p>
+    <w:p>
+      <w:pPr>
+        <w:ind w:left="720"/>
+        <w:jc w:val="center"/>
+        <w:rPr>
+          <w:rFonts w:ascii="Helvetica" w:eastAsiaTheme="minorEastAsia" w:hAnsi="Helvetica" w:cs="Helvetica"/>
+          <w:sz w:val="24"/>
+          <w:szCs w:val="24"/>
+        </w:rPr>
+      </w:pPr>
+      <m:oMathPara>
+        <m:oMathParaPr>
+          <m:jc m:val="left"/>
+        </m:oMathParaPr>
+        <m:oMath>
+          <m:sSub>
+            <m:sSubPr>
+              <m:ctrlPr>
+                <w:rPr>
+                  <w:rFonts w:ascii="Cambria Math" w:eastAsiaTheme="minorEastAsia" w:hAnsi="Cambria Math" w:cs="Helvetica"/>
+                  <w:i/>
+                  <w:sz w:val="24"/>
+                  <w:szCs w:val="24"/>
+                </w:rPr>
+              </m:ctrlPr>
+            </m:sSubPr>
+            <m:e>
+              <m:r>
+                <w:rPr>
+                  <w:rFonts w:ascii="Cambria Math" w:eastAsiaTheme="minorEastAsia" w:hAnsi="Cambria Math" w:cs="Helvetica"/>
+                  <w:sz w:val="24"/>
+                  <w:szCs w:val="24"/>
+                </w:rPr>
+                <m:t>T</m:t>
+              </m:r>
+            </m:e>
+            <m:sub>
+              <m:r>
+                <w:rPr>
+                  <w:rFonts w:ascii="Cambria Math" w:eastAsiaTheme="minorEastAsia" w:hAnsi="Cambria Math" w:cs="Helvetica"/>
+                  <w:sz w:val="24"/>
+                  <w:szCs w:val="24"/>
+                </w:rPr>
+                <m:t>load</m:t>
+              </m:r>
+            </m:sub>
+          </m:sSub>
+          <m:r>
+            <w:rPr>
+              <w:rFonts w:ascii="Cambria Math" w:eastAsiaTheme="minorEastAsia" w:hAnsi="Cambria Math" w:cs="Helvetica"/>
+              <w:sz w:val="24"/>
+              <w:szCs w:val="24"/>
+            </w:rPr>
+            <m:t>,</m:t>
+          </m:r>
+          <m:sSub>
+            <m:sSubPr>
+              <m:ctrlPr>
+                <w:rPr>
+                  <w:rFonts w:ascii="Cambria Math" w:eastAsiaTheme="minorEastAsia" w:hAnsi="Cambria Math" w:cs="Helvetica"/>
+                  <w:i/>
+                  <w:sz w:val="24"/>
+                  <w:szCs w:val="24"/>
+                </w:rPr>
+              </m:ctrlPr>
+            </m:sSubPr>
+            <m:e>
+              <m:r>
+                <w:rPr>
+                  <w:rFonts w:ascii="Cambria Math" w:eastAsiaTheme="minorEastAsia" w:hAnsi="Cambria Math" w:cs="Helvetica"/>
+                  <w:sz w:val="24"/>
+                  <w:szCs w:val="24"/>
+                </w:rPr>
+                <m:t>T</m:t>
+              </m:r>
+            </m:e>
+            <m:sub>
+              <m:r>
+                <w:rPr>
+                  <w:rFonts w:ascii="Cambria Math" w:eastAsiaTheme="minorEastAsia" w:hAnsi="Cambria Math" w:cs="Helvetica"/>
+                  <w:sz w:val="24"/>
+                  <w:szCs w:val="24"/>
+                </w:rPr>
+                <m:t>brake</m:t>
+              </m:r>
+            </m:sub>
+          </m:sSub>
+          <m:r>
+            <w:rPr>
+              <w:rFonts w:ascii="Cambria Math" w:eastAsiaTheme="minorEastAsia" w:hAnsi="Cambria Math" w:cs="Helvetica"/>
+              <w:sz w:val="24"/>
+              <w:szCs w:val="24"/>
+            </w:rPr>
+            <m:t>=</m:t>
+          </m:r>
+          <m:r>
+            <w:rPr>
+              <w:rFonts w:ascii="Cambria Math" w:eastAsiaTheme="minorEastAsia" w:hAnsi="Cambria Math" w:cs="Helvetica"/>
+              <w:sz w:val="24"/>
+              <w:szCs w:val="24"/>
+            </w:rPr>
+            <m:t>load and brake torques</m:t>
+          </m:r>
+          <m:r>
+            <w:rPr>
+              <w:rFonts w:ascii="Cambria Math" w:eastAsiaTheme="minorEastAsia" w:hAnsi="Cambria Math" w:cs="Helvetica"/>
+              <w:sz w:val="24"/>
+              <w:szCs w:val="24"/>
+            </w:rPr>
+            <m:t>.</m:t>
+          </m:r>
+        </m:oMath>
+      </m:oMathPara>
+    </w:p>
+    <w:p>
+      <w:pPr>
+        <w:ind w:left="720"/>
+        <w:jc w:val="center"/>
+        <w:rPr>
+          <w:rFonts w:ascii="Helvetica" w:eastAsiaTheme="minorEastAsia" w:hAnsi="Helvetica" w:cs="Helvetica"/>
+          <w:sz w:val="24"/>
+          <w:szCs w:val="24"/>
+        </w:rPr>
+      </w:pPr>
+      <m:oMathPara>
+        <m:oMathParaPr>
+          <m:jc m:val="left"/>
+        </m:oMathParaPr>
+        <m:oMath>
+          <m:r>
+            <w:rPr>
+              <w:rFonts w:ascii="Cambria Math" w:eastAsiaTheme="minorEastAsia" w:hAnsi="Cambria Math" w:cs="Helvetica"/>
+              <w:sz w:val="24"/>
+              <w:szCs w:val="24"/>
+            </w:rPr>
+            <m:t>mph=vehicle linear velocity</m:t>
+          </m:r>
+          <m:r>
+            <w:rPr>
+              <w:rFonts w:ascii="Cambria Math" w:eastAsiaTheme="minorEastAsia" w:hAnsi="Cambria Math" w:cs="Helvetica"/>
+              <w:sz w:val="24"/>
+              <w:szCs w:val="24"/>
+            </w:rPr>
+            <m:t>.</m:t>
+          </m:r>
+        </m:oMath>
+      </m:oMathPara>
+    </w:p>
+    <w:p>
+      <w:pPr>
+        <w:ind w:left="720"/>
+        <w:jc w:val="center"/>
+        <w:rPr>
+          <w:rFonts w:ascii="Helvetica" w:eastAsiaTheme="minorEastAsia" w:hAnsi="Helvetica" w:cs="Helvetica"/>
+          <w:sz w:val="24"/>
+          <w:szCs w:val="24"/>
+        </w:rPr>
+      </w:pPr>
+    </w:p>
+    <w:p>
+      <w:pPr>
+        <w:jc w:val="center"/>
+        <w:rPr>
+          <w:rFonts w:ascii="Helvetica" w:eastAsiaTheme="minorEastAsia" w:hAnsi="Helvetica" w:cs="Helvetica"/>
+          <w:sz w:val="24"/>
+          <w:szCs w:val="24"/>
+        </w:rPr>
+      </w:pPr>
+    </w:p>
+    <w:p>
+      <w:pPr>
+        <w:rPr>
+          <w:rFonts w:ascii="Helvetica" w:hAnsi="Helvetica"/>
+          <w:sz w:val="24"/>
+          <w:szCs w:val="24"/>
+        </w:rPr>
+      </w:pPr>
+    </w:p>
+    <w:p>
+      <w:pPr>
+        <w:rPr>
+          <w:rFonts w:ascii="Helvetica" w:eastAsiaTheme="minorEastAsia" w:hAnsi="Helvetica" w:cs="Helvetica"/>
+          <w:sz w:val="24"/>
+          <w:szCs w:val="24"/>
+        </w:rPr>
+      </w:pPr>
+      <w:r>
+        <w:rPr>
+          <w:rFonts w:ascii="Helvetica" w:eastAsiaTheme="minorEastAsia" w:hAnsi="Helvetica" w:cs="Helvetica"/>
+          <w:sz w:val="24"/>
+          <w:szCs w:val="24"/>
+        </w:rPr>
+        <w:t xml:space="preserve">  </w:t>
+      </w:r>
     </w:p>
     <w:p>
       <w:pPr>
@@ -2825,7 +5546,6 @@
   <w:style w:type="character" w:default="1" w:styleId="DefaultParagraphFont">
     <w:name w:val="Default Paragraph Font"/>
     <w:uiPriority w:val="1"/>
-    <w:semiHidden/>
     <w:unhideWhenUsed/>
   </w:style>
   <w:style w:type="table" w:default="1" w:styleId="TableNormal">
@@ -3237,7 +5957,7 @@
 </file>
 
 <file path=customXml/itemProps1.xml><?xml version="1.0" encoding="utf-8"?>
-<ds:datastoreItem xmlns:ds="http://schemas.openxmlformats.org/officeDocument/2006/customXml" ds:itemID="{E9A83BCD-704D-47B5-981E-5F1604807366}">
+<ds:datastoreItem xmlns:ds="http://schemas.openxmlformats.org/officeDocument/2006/customXml" ds:itemID="{7E3DBBD5-3932-4D67-BDDB-E27B83D6355D}">
   <ds:schemaRefs>
     <ds:schemaRef ds:uri="http://schemas.openxmlformats.org/officeDocument/2006/bibliography"/>
   </ds:schemaRefs>

</xml_diff>

<commit_message>
Added the model images into the report.
</commit_message>
<xml_diff>
--- a/Report_Shivashis_2005420.docx
+++ b/Report_Shivashis_2005420.docx
@@ -777,7 +777,7 @@
           </mc:Choice>
           <mc:Fallback>
             <w:pict>
-              <v:shapetype w14:anchorId="390C797D" id="_x0000_t34" coordsize="21600,21600" o:spt="34" o:oned="t" adj="10800" path="m,l@0,0@0,21600,21600,21600e" filled="f">
+              <v:shapetype w14:anchorId="1F1E222A" id="_x0000_t34" coordsize="21600,21600" o:spt="34" o:oned="t" adj="10800" path="m,l@0,0@0,21600,21600,21600e" filled="f">
                 <v:stroke joinstyle="miter"/>
                 <v:formulas>
                   <v:f eqn="val #0"/>
@@ -858,7 +858,7 @@
           </mc:Choice>
           <mc:Fallback>
             <w:pict>
-              <v:shapetype w14:anchorId="71BF9B9E" id="_x0000_t32" coordsize="21600,21600" o:spt="32" o:oned="t" path="m,l21600,21600e" filled="f">
+              <v:shapetype w14:anchorId="59953746" id="_x0000_t32" coordsize="21600,21600" o:spt="32" o:oned="t" path="m,l21600,21600e" filled="f">
                 <v:path arrowok="t" fillok="f" o:connecttype="none"/>
                 <o:lock v:ext="edit" shapetype="t"/>
               </v:shapetype>
@@ -940,7 +940,7 @@
           </mc:Choice>
           <mc:Fallback>
             <w:pict>
-              <v:shape w14:anchorId="68C67BF5" id="Elbow Connector 16" o:spid="_x0000_s1026" type="#_x0000_t34" style="position:absolute;margin-left:320.3pt;margin-top:3.85pt;width:110.65pt;height:94.15pt;flip:x;z-index:251670528;visibility:visible;mso-wrap-style:square;mso-width-percent:0;mso-height-percent:0;mso-wrap-distance-left:9pt;mso-wrap-distance-top:0;mso-wrap-distance-right:9pt;mso-wrap-distance-bottom:0;mso-position-horizontal:absolute;mso-position-horizontal-relative:text;mso-position-vertical:absolute;mso-position-vertical-relative:text;mso-width-percent:0;mso-height-percent:0;mso-width-relative:margin;mso-height-relative:margin" o:gfxdata="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" adj="118" strokecolor="#5b9bd5 [3204]" strokeweight=".5pt">
+              <v:shape w14:anchorId="64F8FB53" id="Elbow Connector 16" o:spid="_x0000_s1026" type="#_x0000_t34" style="position:absolute;margin-left:320.3pt;margin-top:3.85pt;width:110.65pt;height:94.15pt;flip:x;z-index:251670528;visibility:visible;mso-wrap-style:square;mso-width-percent:0;mso-height-percent:0;mso-wrap-distance-left:9pt;mso-wrap-distance-top:0;mso-wrap-distance-right:9pt;mso-wrap-distance-bottom:0;mso-position-horizontal:absolute;mso-position-horizontal-relative:text;mso-position-vertical:absolute;mso-position-vertical-relative:text;mso-width-percent:0;mso-height-percent:0;mso-width-relative:margin;mso-height-relative:margin" o:gfxdata="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" adj="118" strokecolor="#5b9bd5 [3204]" strokeweight=".5pt">
                 <v:stroke endarrow="block"/>
               </v:shape>
             </w:pict>
@@ -1010,7 +1010,7 @@
           </mc:Choice>
           <mc:Fallback>
             <w:pict>
-              <v:shape w14:anchorId="63B208B8" id="Straight Arrow Connector 15" o:spid="_x0000_s1026" type="#_x0000_t32" style="position:absolute;margin-left:417.25pt;margin-top:3.55pt;width:27.85pt;height:0;z-index:251669504;visibility:visible;mso-wrap-style:square;mso-wrap-distance-left:9pt;mso-wrap-distance-top:0;mso-wrap-distance-right:9pt;mso-wrap-distance-bottom:0;mso-position-horizontal:absolute;mso-position-horizontal-relative:text;mso-position-vertical:absolute;mso-position-vertical-relative:text" o:gfxdata="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" strokecolor="#5b9bd5 [3204]" strokeweight=".5pt">
+              <v:shape w14:anchorId="58009A82" id="Straight Arrow Connector 15" o:spid="_x0000_s1026" type="#_x0000_t32" style="position:absolute;margin-left:417.25pt;margin-top:3.55pt;width:27.85pt;height:0;z-index:251669504;visibility:visible;mso-wrap-style:square;mso-wrap-distance-left:9pt;mso-wrap-distance-top:0;mso-wrap-distance-right:9pt;mso-wrap-distance-bottom:0;mso-position-horizontal:absolute;mso-position-horizontal-relative:text;mso-position-vertical:absolute;mso-position-vertical-relative:text" o:gfxdata="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" strokecolor="#5b9bd5 [3204]" strokeweight=".5pt">
                 <v:stroke endarrow="block" joinstyle="miter"/>
               </v:shape>
             </w:pict>
@@ -1080,7 +1080,7 @@
           </mc:Choice>
           <mc:Fallback>
             <w:pict>
-              <v:shape w14:anchorId="1A3F9395" id="Straight Arrow Connector 8" o:spid="_x0000_s1026" type="#_x0000_t32" style="position:absolute;margin-left:79.6pt;margin-top:4.85pt;width:32.85pt;height:.15pt;flip:y;z-index:251664384;visibility:visible;mso-wrap-style:square;mso-wrap-distance-left:9pt;mso-wrap-distance-top:0;mso-wrap-distance-right:9pt;mso-wrap-distance-bottom:0;mso-position-horizontal:absolute;mso-position-horizontal-relative:text;mso-position-vertical:absolute;mso-position-vertical-relative:text" o:gfxdata="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" strokecolor="#5b9bd5 [3204]" strokeweight=".5pt">
+              <v:shape w14:anchorId="1977D8AB" id="Straight Arrow Connector 8" o:spid="_x0000_s1026" type="#_x0000_t32" style="position:absolute;margin-left:79.6pt;margin-top:4.85pt;width:32.85pt;height:.15pt;flip:y;z-index:251664384;visibility:visible;mso-wrap-style:square;mso-wrap-distance-left:9pt;mso-wrap-distance-top:0;mso-wrap-distance-right:9pt;mso-wrap-distance-bottom:0;mso-position-horizontal:absolute;mso-position-horizontal-relative:text;mso-position-vertical:absolute;mso-position-vertical-relative:text" o:gfxdata="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" strokecolor="#5b9bd5 [3204]" strokeweight=".5pt">
                 <v:stroke endarrow="block" joinstyle="miter"/>
               </v:shape>
             </w:pict>
@@ -1150,7 +1150,7 @@
           </mc:Choice>
           <mc:Fallback>
             <w:pict>
-              <v:shape w14:anchorId="12191002" id="Straight Arrow Connector 12" o:spid="_x0000_s1026" type="#_x0000_t32" style="position:absolute;margin-left:186.3pt;margin-top:4.5pt;width:35pt;height:.15pt;z-index:251665408;visibility:visible;mso-wrap-style:square;mso-wrap-distance-left:9pt;mso-wrap-distance-top:0;mso-wrap-distance-right:9pt;mso-wrap-distance-bottom:0;mso-position-horizontal:absolute;mso-position-horizontal-relative:text;mso-position-vertical:absolute;mso-position-vertical-relative:text" o:gfxdata="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" strokecolor="#5b9bd5 [3204]" strokeweight=".5pt">
+              <v:shape w14:anchorId="6EAC1318" id="Straight Arrow Connector 12" o:spid="_x0000_s1026" type="#_x0000_t32" style="position:absolute;margin-left:186.3pt;margin-top:4.5pt;width:35pt;height:.15pt;z-index:251665408;visibility:visible;mso-wrap-style:square;mso-wrap-distance-left:9pt;mso-wrap-distance-top:0;mso-wrap-distance-right:9pt;mso-wrap-distance-bottom:0;mso-position-horizontal:absolute;mso-position-horizontal-relative:text;mso-position-vertical:absolute;mso-position-vertical-relative:text" o:gfxdata="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" strokecolor="#5b9bd5 [3204]" strokeweight=".5pt">
                 <v:stroke endarrow="block" joinstyle="miter"/>
               </v:shape>
             </w:pict>
@@ -1220,7 +1220,7 @@
           </mc:Choice>
           <mc:Fallback>
             <w:pict>
-              <v:shape w14:anchorId="77DD7141" id="Straight Arrow Connector 13" o:spid="_x0000_s1026" type="#_x0000_t32" style="position:absolute;margin-left:314.1pt;margin-top:5pt;width:27.85pt;height:0;z-index:251666432;visibility:visible;mso-wrap-style:square;mso-wrap-distance-left:9pt;mso-wrap-distance-top:0;mso-wrap-distance-right:9pt;mso-wrap-distance-bottom:0;mso-position-horizontal:absolute;mso-position-horizontal-relative:text;mso-position-vertical:absolute;mso-position-vertical-relative:text" o:gfxdata="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" strokecolor="#5b9bd5 [3204]" strokeweight=".5pt">
+              <v:shape w14:anchorId="5EEFF148" id="Straight Arrow Connector 13" o:spid="_x0000_s1026" type="#_x0000_t32" style="position:absolute;margin-left:314.1pt;margin-top:5pt;width:27.85pt;height:0;z-index:251666432;visibility:visible;mso-wrap-style:square;mso-wrap-distance-left:9pt;mso-wrap-distance-top:0;mso-wrap-distance-right:9pt;mso-wrap-distance-bottom:0;mso-position-horizontal:absolute;mso-position-horizontal-relative:text;mso-position-vertical:absolute;mso-position-vertical-relative:text" o:gfxdata="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" strokecolor="#5b9bd5 [3204]" strokeweight=".5pt">
                 <v:stroke endarrow="block" joinstyle="miter"/>
               </v:shape>
             </w:pict>
@@ -1299,7 +1299,7 @@
           </mc:Choice>
           <mc:Fallback>
             <w:pict>
-              <v:shape w14:anchorId="1A9A4C66" id="Straight Arrow Connector 20" o:spid="_x0000_s1026" type="#_x0000_t32" style="position:absolute;margin-left:380.5pt;margin-top:3.85pt;width:0;height:26.6pt;flip:y;z-index:-251641856;visibility:visible;mso-wrap-style:square;mso-wrap-distance-left:9pt;mso-wrap-distance-top:0;mso-wrap-distance-right:9pt;mso-wrap-distance-bottom:0;mso-position-horizontal:absolute;mso-position-horizontal-relative:text;mso-position-vertical:absolute;mso-position-vertical-relative:text" o:gfxdata="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" strokecolor="#5b9bd5 [3204]" strokeweight=".5pt">
+              <v:shape w14:anchorId="63F6C9D5" id="Straight Arrow Connector 20" o:spid="_x0000_s1026" type="#_x0000_t32" style="position:absolute;margin-left:380.5pt;margin-top:3.85pt;width:0;height:26.6pt;flip:y;z-index:-251641856;visibility:visible;mso-wrap-style:square;mso-wrap-distance-left:9pt;mso-wrap-distance-top:0;mso-wrap-distance-right:9pt;mso-wrap-distance-bottom:0;mso-position-horizontal:absolute;mso-position-horizontal-relative:text;mso-position-vertical:absolute;mso-position-vertical-relative:text" o:gfxdata="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" strokecolor="#5b9bd5 [3204]" strokeweight=".5pt">
                 <v:stroke endarrow="block" joinstyle="miter"/>
               </v:shape>
             </w:pict>
@@ -1369,7 +1369,7 @@
           </mc:Choice>
           <mc:Fallback>
             <w:pict>
-              <v:shape w14:anchorId="20266B3B" id="Straight Arrow Connector 17" o:spid="_x0000_s1026" type="#_x0000_t32" style="position:absolute;margin-left:265.75pt;margin-top:3.8pt;width:0;height:42pt;flip:y;z-index:251671552;visibility:visible;mso-wrap-style:square;mso-wrap-distance-left:9pt;mso-wrap-distance-top:0;mso-wrap-distance-right:9pt;mso-wrap-distance-bottom:0;mso-position-horizontal:absolute;mso-position-horizontal-relative:text;mso-position-vertical:absolute;mso-position-vertical-relative:text" o:gfxdata="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" strokecolor="#5b9bd5 [3204]" strokeweight=".5pt">
+              <v:shape w14:anchorId="6DC1D1F9" id="Straight Arrow Connector 17" o:spid="_x0000_s1026" type="#_x0000_t32" style="position:absolute;margin-left:265.75pt;margin-top:3.8pt;width:0;height:42pt;flip:y;z-index:251671552;visibility:visible;mso-wrap-style:square;mso-wrap-distance-left:9pt;mso-wrap-distance-top:0;mso-wrap-distance-right:9pt;mso-wrap-distance-bottom:0;mso-position-horizontal:absolute;mso-position-horizontal-relative:text;mso-position-vertical:absolute;mso-position-vertical-relative:text" o:gfxdata="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" strokecolor="#5b9bd5 [3204]" strokeweight=".5pt">
                 <v:stroke endarrow="block" joinstyle="miter"/>
               </v:shape>
             </w:pict>
@@ -4628,8 +4628,6 @@
           </m:r>
         </m:oMath>
       </m:oMathPara>
-      <w:bookmarkStart w:id="0" w:name="_GoBack"/>
-      <w:bookmarkEnd w:id="0"/>
     </w:p>
     <w:p>
       <w:pPr>
@@ -4926,10 +4924,421 @@
       <w:pPr>
         <w:rPr>
           <w:rFonts w:ascii="Helvetica" w:hAnsi="Helvetica"/>
-          <w:sz w:val="24"/>
-          <w:szCs w:val="24"/>
-        </w:rPr>
-      </w:pPr>
+          <w:b/>
+          <w:sz w:val="40"/>
+          <w:szCs w:val="40"/>
+        </w:rPr>
+      </w:pPr>
+      <w:r>
+        <w:rPr>
+          <w:rFonts w:ascii="Helvetica" w:hAnsi="Helvetica"/>
+          <w:b/>
+          <w:sz w:val="40"/>
+          <w:szCs w:val="40"/>
+        </w:rPr>
+        <w:lastRenderedPageBreak/>
+        <w:t>Simulink Model :</w:t>
+      </w:r>
+    </w:p>
+    <w:p>
+      <w:pPr>
+        <w:rPr>
+          <w:rFonts w:ascii="Helvetica" w:hAnsi="Helvetica"/>
+          <w:b/>
+          <w:sz w:val="40"/>
+          <w:szCs w:val="40"/>
+        </w:rPr>
+      </w:pPr>
+    </w:p>
+    <w:p>
+      <w:pPr>
+        <w:rPr>
+          <w:rFonts w:ascii="Helvetica" w:hAnsi="Helvetica"/>
+          <w:b/>
+          <w:sz w:val="40"/>
+          <w:szCs w:val="40"/>
+        </w:rPr>
+      </w:pPr>
+      <w:r>
+        <w:rPr>
+          <w:rFonts w:ascii="Helvetica" w:hAnsi="Helvetica"/>
+          <w:b/>
+          <w:sz w:val="40"/>
+          <w:szCs w:val="40"/>
+        </w:rPr>
+        <w:pict>
+          <v:shapetype id="_x0000_t75" coordsize="21600,21600" o:spt="75" o:preferrelative="t" path="m@4@5l@4@11@9@11@9@5xe" filled="f" stroked="f">
+            <v:stroke joinstyle="miter"/>
+            <v:formulas>
+              <v:f eqn="if lineDrawn pixelLineWidth 0"/>
+              <v:f eqn="sum @0 1 0"/>
+              <v:f eqn="sum 0 0 @1"/>
+              <v:f eqn="prod @2 1 2"/>
+              <v:f eqn="prod @3 21600 pixelWidth"/>
+              <v:f eqn="prod @3 21600 pixelHeight"/>
+              <v:f eqn="sum @0 0 1"/>
+              <v:f eqn="prod @6 1 2"/>
+              <v:f eqn="prod @7 21600 pixelWidth"/>
+              <v:f eqn="sum @8 21600 0"/>
+              <v:f eqn="prod @7 21600 pixelHeight"/>
+              <v:f eqn="sum @10 21600 0"/>
+            </v:formulas>
+            <v:path o:extrusionok="f" gradientshapeok="t" o:connecttype="rect"/>
+            <o:lock v:ext="edit" aspectratio="t"/>
+          </v:shapetype>
+          <v:shape id="_x0000_i1048" type="#_x0000_t75" style="width:450.8pt;height:212.75pt">
+            <v:imagedata r:id="rId6" o:title="model"/>
+          </v:shape>
+        </w:pict>
+      </w:r>
+    </w:p>
+    <w:p>
+      <w:pPr>
+        <w:rPr>
+          <w:rFonts w:ascii="Helvetica" w:hAnsi="Helvetica"/>
+          <w:sz w:val="24"/>
+          <w:szCs w:val="24"/>
+        </w:rPr>
+      </w:pPr>
+      <w:r>
+        <w:rPr>
+          <w:rFonts w:ascii="Helvetica" w:hAnsi="Helvetica"/>
+          <w:sz w:val="24"/>
+          <w:szCs w:val="24"/>
+        </w:rPr>
+        <w:t>This is the model of Automatic Transmission Controller implemented in the Simulink model file.</w:t>
+      </w:r>
+    </w:p>
+    <w:p>
+      <w:pPr>
+        <w:rPr>
+          <w:rFonts w:ascii="Helvetica" w:hAnsi="Helvetica"/>
+          <w:b/>
+          <w:sz w:val="24"/>
+          <w:szCs w:val="24"/>
+        </w:rPr>
+      </w:pPr>
+      <w:r>
+        <w:rPr>
+          <w:rFonts w:ascii="Helvetica" w:hAnsi="Helvetica"/>
+          <w:b/>
+          <w:sz w:val="24"/>
+          <w:szCs w:val="24"/>
+        </w:rPr>
+        <w:t xml:space="preserve">Engine Subsystem </w:t>
+      </w:r>
+    </w:p>
+    <w:p>
+      <w:pPr>
+        <w:rPr>
+          <w:rFonts w:ascii="Helvetica" w:hAnsi="Helvetica"/>
+          <w:b/>
+          <w:sz w:val="24"/>
+          <w:szCs w:val="24"/>
+        </w:rPr>
+      </w:pPr>
+      <w:r>
+        <w:rPr>
+          <w:rFonts w:ascii="Helvetica" w:hAnsi="Helvetica"/>
+          <w:sz w:val="24"/>
+          <w:szCs w:val="24"/>
+        </w:rPr>
+        <w:t>This takes the inputs Throttle and Impeller torque</w:t>
+      </w:r>
+      <w:r>
+        <w:rPr>
+          <w:rFonts w:ascii="Helvetica" w:hAnsi="Helvetica"/>
+          <w:sz w:val="24"/>
+          <w:szCs w:val="24"/>
+        </w:rPr>
+        <w:t xml:space="preserve"> and gives the output of engine RPM.</w:t>
+      </w:r>
+      <w:r>
+        <w:rPr>
+          <w:rFonts w:ascii="Helvetica" w:hAnsi="Helvetica"/>
+          <w:b/>
+          <w:sz w:val="24"/>
+          <w:szCs w:val="24"/>
+        </w:rPr>
+        <w:pict>
+          <v:shape id="_x0000_i1049" type="#_x0000_t75" style="width:450.8pt;height:195.25pt">
+            <v:imagedata r:id="rId7" o:title="Engine_Subsystem"/>
+          </v:shape>
+        </w:pict>
+      </w:r>
+    </w:p>
+    <w:p>
+      <w:pPr>
+        <w:rPr>
+          <w:rFonts w:ascii="Helvetica" w:hAnsi="Helvetica"/>
+          <w:b/>
+          <w:sz w:val="24"/>
+          <w:szCs w:val="24"/>
+        </w:rPr>
+      </w:pPr>
+      <w:r>
+        <w:rPr>
+          <w:rFonts w:ascii="Helvetica" w:hAnsi="Helvetica"/>
+          <w:b/>
+          <w:sz w:val="24"/>
+          <w:szCs w:val="24"/>
+        </w:rPr>
+        <w:t>Transmission Subsytem</w:t>
+      </w:r>
+    </w:p>
+    <w:p>
+      <w:pPr>
+        <w:rPr>
+          <w:rFonts w:ascii="Helvetica" w:hAnsi="Helvetica"/>
+          <w:sz w:val="24"/>
+          <w:szCs w:val="24"/>
+        </w:rPr>
+      </w:pPr>
+      <w:r>
+        <w:rPr>
+          <w:rFonts w:ascii="Helvetica" w:hAnsi="Helvetica"/>
+          <w:sz w:val="24"/>
+          <w:szCs w:val="24"/>
+        </w:rPr>
+        <w:t>This module is divided into two other subsystems</w:t>
+      </w:r>
+    </w:p>
+    <w:p>
+      <w:pPr>
+        <w:pStyle w:val="ListParagraph"/>
+        <w:numPr>
+          <w:ilvl w:val="0"/>
+          <w:numId w:val="2"/>
+        </w:numPr>
+        <w:rPr>
+          <w:rFonts w:ascii="Helvetica" w:hAnsi="Helvetica"/>
+          <w:sz w:val="24"/>
+          <w:szCs w:val="24"/>
+        </w:rPr>
+      </w:pPr>
+      <w:r>
+        <w:rPr>
+          <w:rFonts w:ascii="Helvetica" w:hAnsi="Helvetica"/>
+          <w:sz w:val="24"/>
+          <w:szCs w:val="24"/>
+        </w:rPr>
+        <w:t>Torque Converter</w:t>
+      </w:r>
+    </w:p>
+    <w:p>
+      <w:pPr>
+        <w:pStyle w:val="ListParagraph"/>
+        <w:numPr>
+          <w:ilvl w:val="0"/>
+          <w:numId w:val="2"/>
+        </w:numPr>
+        <w:rPr>
+          <w:rFonts w:ascii="Helvetica" w:hAnsi="Helvetica"/>
+          <w:sz w:val="24"/>
+          <w:szCs w:val="24"/>
+        </w:rPr>
+      </w:pPr>
+      <w:r>
+        <w:rPr>
+          <w:rFonts w:ascii="Helvetica" w:hAnsi="Helvetica"/>
+          <w:sz w:val="24"/>
+          <w:szCs w:val="24"/>
+        </w:rPr>
+        <w:t>Transmission Gear Ratio</w:t>
+      </w:r>
+    </w:p>
+    <w:p>
+      <w:pPr>
+        <w:rPr>
+          <w:rFonts w:ascii="Helvetica" w:hAnsi="Helvetica"/>
+          <w:sz w:val="24"/>
+          <w:szCs w:val="24"/>
+        </w:rPr>
+      </w:pPr>
+    </w:p>
+    <w:p>
+      <w:pPr>
+        <w:rPr>
+          <w:rFonts w:ascii="Helvetica" w:hAnsi="Helvetica"/>
+          <w:sz w:val="24"/>
+          <w:szCs w:val="24"/>
+        </w:rPr>
+      </w:pPr>
+      <w:r>
+        <w:rPr>
+          <w:rFonts w:ascii="Helvetica" w:hAnsi="Helvetica"/>
+          <w:sz w:val="24"/>
+          <w:szCs w:val="24"/>
+        </w:rPr>
+        <w:lastRenderedPageBreak/>
+        <w:pict>
+          <v:shape id="_x0000_i1050" type="#_x0000_t75" style="width:450.8pt;height:203.7pt">
+            <v:imagedata r:id="rId8" o:title="Transmission_Subsystem"/>
+          </v:shape>
+        </w:pict>
+      </w:r>
+    </w:p>
+    <w:p>
+      <w:pPr>
+        <w:rPr>
+          <w:rFonts w:ascii="Helvetica" w:hAnsi="Helvetica"/>
+          <w:sz w:val="24"/>
+          <w:szCs w:val="24"/>
+        </w:rPr>
+      </w:pPr>
+      <w:r>
+        <w:rPr>
+          <w:rFonts w:ascii="Helvetica" w:hAnsi="Helvetica"/>
+          <w:sz w:val="24"/>
+          <w:szCs w:val="24"/>
+        </w:rPr>
+        <w:t>This takes the input of engine speed , Transmission RPM and Gear and provides the output Impeller torque and Output torque.</w:t>
+      </w:r>
+    </w:p>
+    <w:p>
+      <w:pPr>
+        <w:rPr>
+          <w:rFonts w:ascii="Helvetica" w:hAnsi="Helvetica"/>
+          <w:sz w:val="24"/>
+          <w:szCs w:val="24"/>
+        </w:rPr>
+      </w:pPr>
+    </w:p>
+    <w:p>
+      <w:pPr>
+        <w:rPr>
+          <w:rFonts w:ascii="Helvetica" w:hAnsi="Helvetica"/>
+          <w:sz w:val="24"/>
+          <w:szCs w:val="24"/>
+        </w:rPr>
+      </w:pPr>
+      <w:r>
+        <w:rPr>
+          <w:rFonts w:ascii="Helvetica" w:hAnsi="Helvetica"/>
+          <w:sz w:val="24"/>
+          <w:szCs w:val="24"/>
+        </w:rPr>
+        <w:pict>
+          <v:shape id="_x0000_i1053" type="#_x0000_t75" style="width:498.15pt;height:161.5pt">
+            <v:imagedata r:id="rId9" o:title="Torque converter_Transmission_Subsystem"/>
+          </v:shape>
+        </w:pict>
+      </w:r>
+    </w:p>
+    <w:p>
+      <w:pPr>
+        <w:rPr>
+          <w:rFonts w:ascii="Helvetica" w:hAnsi="Helvetica"/>
+          <w:sz w:val="24"/>
+          <w:szCs w:val="24"/>
+        </w:rPr>
+      </w:pPr>
+    </w:p>
+    <w:p>
+      <w:pPr>
+        <w:rPr>
+          <w:rFonts w:ascii="Helvetica" w:hAnsi="Helvetica"/>
+          <w:sz w:val="24"/>
+          <w:szCs w:val="24"/>
+        </w:rPr>
+      </w:pPr>
+    </w:p>
+    <w:p>
+      <w:pPr>
+        <w:rPr>
+          <w:rFonts w:ascii="Helvetica" w:hAnsi="Helvetica"/>
+          <w:sz w:val="24"/>
+          <w:szCs w:val="24"/>
+        </w:rPr>
+      </w:pPr>
+      <w:r>
+        <w:rPr>
+          <w:rFonts w:ascii="Helvetica" w:hAnsi="Helvetica"/>
+          <w:sz w:val="24"/>
+          <w:szCs w:val="24"/>
+        </w:rPr>
+        <w:pict>
+          <v:shape id="_x0000_i1064" type="#_x0000_t75" style="width:451.45pt;height:178.4pt">
+            <v:imagedata r:id="rId10" o:title="Transmission Gear Ratio_Subsystem"/>
+          </v:shape>
+        </w:pict>
+      </w:r>
+    </w:p>
+    <w:p>
+      <w:pPr>
+        <w:rPr>
+          <w:rFonts w:ascii="Helvetica" w:hAnsi="Helvetica"/>
+          <w:sz w:val="24"/>
+          <w:szCs w:val="24"/>
+        </w:rPr>
+      </w:pPr>
+      <w:r>
+        <w:rPr>
+          <w:rFonts w:ascii="Helvetica" w:hAnsi="Helvetica"/>
+          <w:sz w:val="24"/>
+          <w:szCs w:val="24"/>
+        </w:rPr>
+        <w:t>This calculates the transmission gear ratio using the lookup table.</w:t>
+      </w:r>
+    </w:p>
+    <w:p>
+      <w:pPr>
+        <w:rPr>
+          <w:rFonts w:ascii="Helvetica" w:hAnsi="Helvetica"/>
+          <w:sz w:val="24"/>
+          <w:szCs w:val="24"/>
+        </w:rPr>
+      </w:pPr>
+    </w:p>
+    <w:p>
+      <w:pPr>
+        <w:rPr>
+          <w:rFonts w:ascii="Helvetica" w:hAnsi="Helvetica"/>
+          <w:sz w:val="24"/>
+          <w:szCs w:val="24"/>
+        </w:rPr>
+      </w:pPr>
+    </w:p>
+    <w:p>
+      <w:pPr>
+        <w:rPr>
+          <w:rFonts w:ascii="Helvetica" w:hAnsi="Helvetica"/>
+          <w:b/>
+          <w:sz w:val="24"/>
+          <w:szCs w:val="24"/>
+        </w:rPr>
+      </w:pPr>
+      <w:r>
+        <w:rPr>
+          <w:rFonts w:ascii="Helvetica" w:hAnsi="Helvetica"/>
+          <w:b/>
+          <w:sz w:val="24"/>
+          <w:szCs w:val="24"/>
+        </w:rPr>
+        <w:t>Vehicle Su</w:t>
+      </w:r>
+      <w:r>
+        <w:rPr>
+          <w:rFonts w:ascii="Helvetica" w:hAnsi="Helvetica"/>
+          <w:b/>
+          <w:sz w:val="24"/>
+          <w:szCs w:val="24"/>
+        </w:rPr>
+        <w:t>bsystem</w:t>
+      </w:r>
+      <w:r>
+        <w:rPr>
+          <w:rFonts w:ascii="Helvetica" w:hAnsi="Helvetica"/>
+          <w:b/>
+          <w:sz w:val="24"/>
+          <w:szCs w:val="24"/>
+        </w:rPr>
+        <w:pict>
+          <v:shape id="_x0000_i1065" type="#_x0000_t75" style="width:450.8pt;height:163.45pt">
+            <v:imagedata r:id="rId11" o:title="vehicle_subsystem"/>
+          </v:shape>
+        </w:pict>
+      </w:r>
     </w:p>
     <w:p>
       <w:pPr>
@@ -4941,12 +5350,22 @@
       </w:pPr>
       <w:r>
         <w:rPr>
+          <w:rFonts w:ascii="Helvetica" w:hAnsi="Helvetica"/>
+          <w:sz w:val="24"/>
+          <w:szCs w:val="24"/>
+        </w:rPr>
+        <w:t>This subsystem takes the input of Output Torque and Brake Torque and provides the output Transmission RPM and vehicle speed.</w:t>
+      </w:r>
+      <w:r>
+        <w:rPr>
           <w:rFonts w:ascii="Helvetica" w:eastAsiaTheme="minorEastAsia" w:hAnsi="Helvetica" w:cs="Helvetica"/>
           <w:sz w:val="24"/>
           <w:szCs w:val="24"/>
         </w:rPr>
         <w:t xml:space="preserve">  </w:t>
       </w:r>
+      <w:bookmarkStart w:id="0" w:name="_GoBack"/>
+      <w:bookmarkEnd w:id="0"/>
     </w:p>
     <w:p>
       <w:pPr>
@@ -5143,8 +5562,124 @@
       </w:pPr>
     </w:lvl>
   </w:abstractNum>
+  <w:abstractNum w:abstractNumId="1" w15:restartNumberingAfterBreak="0">
+    <w:nsid w:val="378C42F6"/>
+    <w:multiLevelType w:val="hybridMultilevel"/>
+    <w:tmpl w:val="4E9C3DBC"/>
+    <w:lvl w:ilvl="0" w:tplc="40090001">
+      <w:start w:val="1"/>
+      <w:numFmt w:val="bullet"/>
+      <w:lvlText w:val=""/>
+      <w:lvlJc w:val="left"/>
+      <w:pPr>
+        <w:ind w:left="720" w:hanging="360"/>
+      </w:pPr>
+      <w:rPr>
+        <w:rFonts w:ascii="Symbol" w:hAnsi="Symbol" w:hint="default"/>
+      </w:rPr>
+    </w:lvl>
+    <w:lvl w:ilvl="1" w:tplc="40090003" w:tentative="1">
+      <w:start w:val="1"/>
+      <w:numFmt w:val="bullet"/>
+      <w:lvlText w:val="o"/>
+      <w:lvlJc w:val="left"/>
+      <w:pPr>
+        <w:ind w:left="1440" w:hanging="360"/>
+      </w:pPr>
+      <w:rPr>
+        <w:rFonts w:ascii="Courier New" w:hAnsi="Courier New" w:cs="Courier New" w:hint="default"/>
+      </w:rPr>
+    </w:lvl>
+    <w:lvl w:ilvl="2" w:tplc="40090005" w:tentative="1">
+      <w:start w:val="1"/>
+      <w:numFmt w:val="bullet"/>
+      <w:lvlText w:val=""/>
+      <w:lvlJc w:val="left"/>
+      <w:pPr>
+        <w:ind w:left="2160" w:hanging="360"/>
+      </w:pPr>
+      <w:rPr>
+        <w:rFonts w:ascii="Wingdings" w:hAnsi="Wingdings" w:hint="default"/>
+      </w:rPr>
+    </w:lvl>
+    <w:lvl w:ilvl="3" w:tplc="40090001" w:tentative="1">
+      <w:start w:val="1"/>
+      <w:numFmt w:val="bullet"/>
+      <w:lvlText w:val=""/>
+      <w:lvlJc w:val="left"/>
+      <w:pPr>
+        <w:ind w:left="2880" w:hanging="360"/>
+      </w:pPr>
+      <w:rPr>
+        <w:rFonts w:ascii="Symbol" w:hAnsi="Symbol" w:hint="default"/>
+      </w:rPr>
+    </w:lvl>
+    <w:lvl w:ilvl="4" w:tplc="40090003" w:tentative="1">
+      <w:start w:val="1"/>
+      <w:numFmt w:val="bullet"/>
+      <w:lvlText w:val="o"/>
+      <w:lvlJc w:val="left"/>
+      <w:pPr>
+        <w:ind w:left="3600" w:hanging="360"/>
+      </w:pPr>
+      <w:rPr>
+        <w:rFonts w:ascii="Courier New" w:hAnsi="Courier New" w:cs="Courier New" w:hint="default"/>
+      </w:rPr>
+    </w:lvl>
+    <w:lvl w:ilvl="5" w:tplc="40090005" w:tentative="1">
+      <w:start w:val="1"/>
+      <w:numFmt w:val="bullet"/>
+      <w:lvlText w:val=""/>
+      <w:lvlJc w:val="left"/>
+      <w:pPr>
+        <w:ind w:left="4320" w:hanging="360"/>
+      </w:pPr>
+      <w:rPr>
+        <w:rFonts w:ascii="Wingdings" w:hAnsi="Wingdings" w:hint="default"/>
+      </w:rPr>
+    </w:lvl>
+    <w:lvl w:ilvl="6" w:tplc="40090001" w:tentative="1">
+      <w:start w:val="1"/>
+      <w:numFmt w:val="bullet"/>
+      <w:lvlText w:val=""/>
+      <w:lvlJc w:val="left"/>
+      <w:pPr>
+        <w:ind w:left="5040" w:hanging="360"/>
+      </w:pPr>
+      <w:rPr>
+        <w:rFonts w:ascii="Symbol" w:hAnsi="Symbol" w:hint="default"/>
+      </w:rPr>
+    </w:lvl>
+    <w:lvl w:ilvl="7" w:tplc="40090003" w:tentative="1">
+      <w:start w:val="1"/>
+      <w:numFmt w:val="bullet"/>
+      <w:lvlText w:val="o"/>
+      <w:lvlJc w:val="left"/>
+      <w:pPr>
+        <w:ind w:left="5760" w:hanging="360"/>
+      </w:pPr>
+      <w:rPr>
+        <w:rFonts w:ascii="Courier New" w:hAnsi="Courier New" w:cs="Courier New" w:hint="default"/>
+      </w:rPr>
+    </w:lvl>
+    <w:lvl w:ilvl="8" w:tplc="40090005" w:tentative="1">
+      <w:start w:val="1"/>
+      <w:numFmt w:val="bullet"/>
+      <w:lvlText w:val=""/>
+      <w:lvlJc w:val="left"/>
+      <w:pPr>
+        <w:ind w:left="6480" w:hanging="360"/>
+      </w:pPr>
+      <w:rPr>
+        <w:rFonts w:ascii="Wingdings" w:hAnsi="Wingdings" w:hint="default"/>
+      </w:rPr>
+    </w:lvl>
+  </w:abstractNum>
   <w:num w:numId="1">
     <w:abstractNumId w:val="0"/>
+  </w:num>
+  <w:num w:numId="2">
+    <w:abstractNumId w:val="1"/>
   </w:num>
 </w:numbering>
 </file>
@@ -5957,7 +6492,7 @@
 </file>
 
 <file path=customXml/itemProps1.xml><?xml version="1.0" encoding="utf-8"?>
-<ds:datastoreItem xmlns:ds="http://schemas.openxmlformats.org/officeDocument/2006/customXml" ds:itemID="{7E3DBBD5-3932-4D67-BDDB-E27B83D6355D}">
+<ds:datastoreItem xmlns:ds="http://schemas.openxmlformats.org/officeDocument/2006/customXml" ds:itemID="{B3D058C1-3817-4003-86E6-1D3D47A2B856}">
   <ds:schemaRefs>
     <ds:schemaRef ds:uri="http://schemas.openxmlformats.org/officeDocument/2006/bibliography"/>
   </ds:schemaRefs>

</xml_diff>

<commit_message>
Adjusted position of block and updated the report a little
</commit_message>
<xml_diff>
--- a/Report_Shivashis_2005420.docx
+++ b/Report_Shivashis_2005420.docx
@@ -777,7 +777,7 @@
           </mc:Choice>
           <mc:Fallback>
             <w:pict>
-              <v:shapetype w14:anchorId="1F1E222A" id="_x0000_t34" coordsize="21600,21600" o:spt="34" o:oned="t" adj="10800" path="m,l@0,0@0,21600,21600,21600e" filled="f">
+              <v:shapetype w14:anchorId="679C3B84" id="_x0000_t34" coordsize="21600,21600" o:spt="34" o:oned="t" adj="10800" path="m,l@0,0@0,21600,21600,21600e" filled="f">
                 <v:stroke joinstyle="miter"/>
                 <v:formulas>
                   <v:f eqn="val #0"/>
@@ -858,7 +858,7 @@
           </mc:Choice>
           <mc:Fallback>
             <w:pict>
-              <v:shapetype w14:anchorId="59953746" id="_x0000_t32" coordsize="21600,21600" o:spt="32" o:oned="t" path="m,l21600,21600e" filled="f">
+              <v:shapetype w14:anchorId="09EC62C4" id="_x0000_t32" coordsize="21600,21600" o:spt="32" o:oned="t" path="m,l21600,21600e" filled="f">
                 <v:path arrowok="t" fillok="f" o:connecttype="none"/>
                 <o:lock v:ext="edit" shapetype="t"/>
               </v:shapetype>
@@ -940,7 +940,7 @@
           </mc:Choice>
           <mc:Fallback>
             <w:pict>
-              <v:shape w14:anchorId="64F8FB53" id="Elbow Connector 16" o:spid="_x0000_s1026" type="#_x0000_t34" style="position:absolute;margin-left:320.3pt;margin-top:3.85pt;width:110.65pt;height:94.15pt;flip:x;z-index:251670528;visibility:visible;mso-wrap-style:square;mso-width-percent:0;mso-height-percent:0;mso-wrap-distance-left:9pt;mso-wrap-distance-top:0;mso-wrap-distance-right:9pt;mso-wrap-distance-bottom:0;mso-position-horizontal:absolute;mso-position-horizontal-relative:text;mso-position-vertical:absolute;mso-position-vertical-relative:text;mso-width-percent:0;mso-height-percent:0;mso-width-relative:margin;mso-height-relative:margin" o:gfxdata="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" adj="118" strokecolor="#5b9bd5 [3204]" strokeweight=".5pt">
+              <v:shape w14:anchorId="5520BA69" id="Elbow Connector 16" o:spid="_x0000_s1026" type="#_x0000_t34" style="position:absolute;margin-left:320.3pt;margin-top:3.85pt;width:110.65pt;height:94.15pt;flip:x;z-index:251670528;visibility:visible;mso-wrap-style:square;mso-width-percent:0;mso-height-percent:0;mso-wrap-distance-left:9pt;mso-wrap-distance-top:0;mso-wrap-distance-right:9pt;mso-wrap-distance-bottom:0;mso-position-horizontal:absolute;mso-position-horizontal-relative:text;mso-position-vertical:absolute;mso-position-vertical-relative:text;mso-width-percent:0;mso-height-percent:0;mso-width-relative:margin;mso-height-relative:margin" o:gfxdata="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" adj="118" strokecolor="#5b9bd5 [3204]" strokeweight=".5pt">
                 <v:stroke endarrow="block"/>
               </v:shape>
             </w:pict>
@@ -1010,7 +1010,7 @@
           </mc:Choice>
           <mc:Fallback>
             <w:pict>
-              <v:shape w14:anchorId="58009A82" id="Straight Arrow Connector 15" o:spid="_x0000_s1026" type="#_x0000_t32" style="position:absolute;margin-left:417.25pt;margin-top:3.55pt;width:27.85pt;height:0;z-index:251669504;visibility:visible;mso-wrap-style:square;mso-wrap-distance-left:9pt;mso-wrap-distance-top:0;mso-wrap-distance-right:9pt;mso-wrap-distance-bottom:0;mso-position-horizontal:absolute;mso-position-horizontal-relative:text;mso-position-vertical:absolute;mso-position-vertical-relative:text" o:gfxdata="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" strokecolor="#5b9bd5 [3204]" strokeweight=".5pt">
+              <v:shape w14:anchorId="461A80DB" id="Straight Arrow Connector 15" o:spid="_x0000_s1026" type="#_x0000_t32" style="position:absolute;margin-left:417.25pt;margin-top:3.55pt;width:27.85pt;height:0;z-index:251669504;visibility:visible;mso-wrap-style:square;mso-wrap-distance-left:9pt;mso-wrap-distance-top:0;mso-wrap-distance-right:9pt;mso-wrap-distance-bottom:0;mso-position-horizontal:absolute;mso-position-horizontal-relative:text;mso-position-vertical:absolute;mso-position-vertical-relative:text" o:gfxdata="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" strokecolor="#5b9bd5 [3204]" strokeweight=".5pt">
                 <v:stroke endarrow="block" joinstyle="miter"/>
               </v:shape>
             </w:pict>
@@ -1080,7 +1080,7 @@
           </mc:Choice>
           <mc:Fallback>
             <w:pict>
-              <v:shape w14:anchorId="1977D8AB" id="Straight Arrow Connector 8" o:spid="_x0000_s1026" type="#_x0000_t32" style="position:absolute;margin-left:79.6pt;margin-top:4.85pt;width:32.85pt;height:.15pt;flip:y;z-index:251664384;visibility:visible;mso-wrap-style:square;mso-wrap-distance-left:9pt;mso-wrap-distance-top:0;mso-wrap-distance-right:9pt;mso-wrap-distance-bottom:0;mso-position-horizontal:absolute;mso-position-horizontal-relative:text;mso-position-vertical:absolute;mso-position-vertical-relative:text" o:gfxdata="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" strokecolor="#5b9bd5 [3204]" strokeweight=".5pt">
+              <v:shape w14:anchorId="3E30C826" id="Straight Arrow Connector 8" o:spid="_x0000_s1026" type="#_x0000_t32" style="position:absolute;margin-left:79.6pt;margin-top:4.85pt;width:32.85pt;height:.15pt;flip:y;z-index:251664384;visibility:visible;mso-wrap-style:square;mso-wrap-distance-left:9pt;mso-wrap-distance-top:0;mso-wrap-distance-right:9pt;mso-wrap-distance-bottom:0;mso-position-horizontal:absolute;mso-position-horizontal-relative:text;mso-position-vertical:absolute;mso-position-vertical-relative:text" o:gfxdata="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" strokecolor="#5b9bd5 [3204]" strokeweight=".5pt">
                 <v:stroke endarrow="block" joinstyle="miter"/>
               </v:shape>
             </w:pict>
@@ -1150,7 +1150,7 @@
           </mc:Choice>
           <mc:Fallback>
             <w:pict>
-              <v:shape w14:anchorId="6EAC1318" id="Straight Arrow Connector 12" o:spid="_x0000_s1026" type="#_x0000_t32" style="position:absolute;margin-left:186.3pt;margin-top:4.5pt;width:35pt;height:.15pt;z-index:251665408;visibility:visible;mso-wrap-style:square;mso-wrap-distance-left:9pt;mso-wrap-distance-top:0;mso-wrap-distance-right:9pt;mso-wrap-distance-bottom:0;mso-position-horizontal:absolute;mso-position-horizontal-relative:text;mso-position-vertical:absolute;mso-position-vertical-relative:text" o:gfxdata="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" strokecolor="#5b9bd5 [3204]" strokeweight=".5pt">
+              <v:shape w14:anchorId="49CEC549" id="Straight Arrow Connector 12" o:spid="_x0000_s1026" type="#_x0000_t32" style="position:absolute;margin-left:186.3pt;margin-top:4.5pt;width:35pt;height:.15pt;z-index:251665408;visibility:visible;mso-wrap-style:square;mso-wrap-distance-left:9pt;mso-wrap-distance-top:0;mso-wrap-distance-right:9pt;mso-wrap-distance-bottom:0;mso-position-horizontal:absolute;mso-position-horizontal-relative:text;mso-position-vertical:absolute;mso-position-vertical-relative:text" o:gfxdata="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" strokecolor="#5b9bd5 [3204]" strokeweight=".5pt">
                 <v:stroke endarrow="block" joinstyle="miter"/>
               </v:shape>
             </w:pict>
@@ -1220,7 +1220,7 @@
           </mc:Choice>
           <mc:Fallback>
             <w:pict>
-              <v:shape w14:anchorId="5EEFF148" id="Straight Arrow Connector 13" o:spid="_x0000_s1026" type="#_x0000_t32" style="position:absolute;margin-left:314.1pt;margin-top:5pt;width:27.85pt;height:0;z-index:251666432;visibility:visible;mso-wrap-style:square;mso-wrap-distance-left:9pt;mso-wrap-distance-top:0;mso-wrap-distance-right:9pt;mso-wrap-distance-bottom:0;mso-position-horizontal:absolute;mso-position-horizontal-relative:text;mso-position-vertical:absolute;mso-position-vertical-relative:text" o:gfxdata="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" strokecolor="#5b9bd5 [3204]" strokeweight=".5pt">
+              <v:shape w14:anchorId="425DDC1E" id="Straight Arrow Connector 13" o:spid="_x0000_s1026" type="#_x0000_t32" style="position:absolute;margin-left:314.1pt;margin-top:5pt;width:27.85pt;height:0;z-index:251666432;visibility:visible;mso-wrap-style:square;mso-wrap-distance-left:9pt;mso-wrap-distance-top:0;mso-wrap-distance-right:9pt;mso-wrap-distance-bottom:0;mso-position-horizontal:absolute;mso-position-horizontal-relative:text;mso-position-vertical:absolute;mso-position-vertical-relative:text" o:gfxdata="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" strokecolor="#5b9bd5 [3204]" strokeweight=".5pt">
                 <v:stroke endarrow="block" joinstyle="miter"/>
               </v:shape>
             </w:pict>
@@ -1299,7 +1299,7 @@
           </mc:Choice>
           <mc:Fallback>
             <w:pict>
-              <v:shape w14:anchorId="63F6C9D5" id="Straight Arrow Connector 20" o:spid="_x0000_s1026" type="#_x0000_t32" style="position:absolute;margin-left:380.5pt;margin-top:3.85pt;width:0;height:26.6pt;flip:y;z-index:-251641856;visibility:visible;mso-wrap-style:square;mso-wrap-distance-left:9pt;mso-wrap-distance-top:0;mso-wrap-distance-right:9pt;mso-wrap-distance-bottom:0;mso-position-horizontal:absolute;mso-position-horizontal-relative:text;mso-position-vertical:absolute;mso-position-vertical-relative:text" o:gfxdata="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" strokecolor="#5b9bd5 [3204]" strokeweight=".5pt">
+              <v:shape w14:anchorId="7AB29761" id="Straight Arrow Connector 20" o:spid="_x0000_s1026" type="#_x0000_t32" style="position:absolute;margin-left:380.5pt;margin-top:3.85pt;width:0;height:26.6pt;flip:y;z-index:-251641856;visibility:visible;mso-wrap-style:square;mso-wrap-distance-left:9pt;mso-wrap-distance-top:0;mso-wrap-distance-right:9pt;mso-wrap-distance-bottom:0;mso-position-horizontal:absolute;mso-position-horizontal-relative:text;mso-position-vertical:absolute;mso-position-vertical-relative:text" o:gfxdata="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" strokecolor="#5b9bd5 [3204]" strokeweight=".5pt">
                 <v:stroke endarrow="block" joinstyle="miter"/>
               </v:shape>
             </w:pict>
@@ -1369,7 +1369,7 @@
           </mc:Choice>
           <mc:Fallback>
             <w:pict>
-              <v:shape w14:anchorId="6DC1D1F9" id="Straight Arrow Connector 17" o:spid="_x0000_s1026" type="#_x0000_t32" style="position:absolute;margin-left:265.75pt;margin-top:3.8pt;width:0;height:42pt;flip:y;z-index:251671552;visibility:visible;mso-wrap-style:square;mso-wrap-distance-left:9pt;mso-wrap-distance-top:0;mso-wrap-distance-right:9pt;mso-wrap-distance-bottom:0;mso-position-horizontal:absolute;mso-position-horizontal-relative:text;mso-position-vertical:absolute;mso-position-vertical-relative:text" o:gfxdata="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" strokecolor="#5b9bd5 [3204]" strokeweight=".5pt">
+              <v:shape w14:anchorId="37A8198E" id="Straight Arrow Connector 17" o:spid="_x0000_s1026" type="#_x0000_t32" style="position:absolute;margin-left:265.75pt;margin-top:3.8pt;width:0;height:42pt;flip:y;z-index:251671552;visibility:visible;mso-wrap-style:square;mso-wrap-distance-left:9pt;mso-wrap-distance-top:0;mso-wrap-distance-right:9pt;mso-wrap-distance-bottom:0;mso-position-horizontal:absolute;mso-position-horizontal-relative:text;mso-position-vertical:absolute;mso-position-vertical-relative:text" o:gfxdata="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" strokecolor="#5b9bd5 [3204]" strokeweight=".5pt">
                 <v:stroke endarrow="block" joinstyle="miter"/>
               </v:shape>
             </w:pict>
@@ -5343,35 +5343,330 @@
     <w:p>
       <w:pPr>
         <w:rPr>
+          <w:rFonts w:ascii="Helvetica" w:hAnsi="Helvetica"/>
+          <w:sz w:val="24"/>
+          <w:szCs w:val="24"/>
+        </w:rPr>
+      </w:pPr>
+      <w:r>
+        <w:rPr>
+          <w:rFonts w:ascii="Helvetica" w:hAnsi="Helvetica"/>
+          <w:sz w:val="24"/>
+          <w:szCs w:val="24"/>
+        </w:rPr>
+        <w:t>This subsystem takes the input of Output Torque and Brake Torque and provides the output Transmission RPM and vehicle speed.</w:t>
+      </w:r>
+    </w:p>
+    <w:p>
+      <w:pPr>
+        <w:rPr>
           <w:rFonts w:ascii="Helvetica" w:eastAsiaTheme="minorEastAsia" w:hAnsi="Helvetica" w:cs="Helvetica"/>
           <w:sz w:val="24"/>
           <w:szCs w:val="24"/>
         </w:rPr>
       </w:pPr>
-      <w:r>
-        <w:rPr>
-          <w:rFonts w:ascii="Helvetica" w:hAnsi="Helvetica"/>
-          <w:sz w:val="24"/>
-          <w:szCs w:val="24"/>
-        </w:rPr>
-        <w:t>This subsystem takes the input of Output Torque and Brake Torque and provides the output Transmission RPM and vehicle speed.</w:t>
-      </w:r>
-      <w:r>
+    </w:p>
+    <w:p>
+      <w:pPr>
         <w:rPr>
           <w:rFonts w:ascii="Helvetica" w:eastAsiaTheme="minorEastAsia" w:hAnsi="Helvetica" w:cs="Helvetica"/>
-          <w:sz w:val="24"/>
-          <w:szCs w:val="24"/>
-        </w:rPr>
-        <w:t xml:space="preserve">  </w:t>
+          <w:b/>
+          <w:sz w:val="24"/>
+          <w:szCs w:val="24"/>
+        </w:rPr>
+      </w:pPr>
+      <w:r>
+        <w:rPr>
+          <w:rFonts w:ascii="Helvetica" w:eastAsiaTheme="minorEastAsia" w:hAnsi="Helvetica" w:cs="Helvetica"/>
+          <w:b/>
+          <w:sz w:val="24"/>
+          <w:szCs w:val="24"/>
+        </w:rPr>
+        <w:t>Transmission Control Unit (Using Stateflow)</w:t>
+      </w:r>
+    </w:p>
+    <w:p>
+      <w:pPr>
+        <w:rPr>
+          <w:rFonts w:ascii="Helvetica" w:eastAsiaTheme="minorEastAsia" w:hAnsi="Helvetica" w:cs="Helvetica"/>
+          <w:b/>
+          <w:sz w:val="24"/>
+          <w:szCs w:val="24"/>
+        </w:rPr>
+      </w:pPr>
+      <w:r>
+        <w:rPr>
+          <w:rFonts w:ascii="Helvetica" w:eastAsiaTheme="minorEastAsia" w:hAnsi="Helvetica" w:cs="Helvetica"/>
+          <w:b/>
+          <w:sz w:val="24"/>
+          <w:szCs w:val="24"/>
+        </w:rPr>
+        <w:pict>
+          <v:shape id="_x0000_i1066" type="#_x0000_t75" style="width:417.1pt;height:363.9pt">
+            <v:imagedata r:id="rId12" o:title="Stateflow"/>
+          </v:shape>
+        </w:pict>
+      </w:r>
+    </w:p>
+    <w:p>
+      <w:pPr>
+        <w:pStyle w:val="ListParagraph"/>
+        <w:numPr>
+          <w:ilvl w:val="0"/>
+          <w:numId w:val="3"/>
+        </w:numPr>
+        <w:rPr>
+          <w:rFonts w:ascii="Helvetica" w:eastAsiaTheme="minorEastAsia" w:hAnsi="Helvetica" w:cs="Helvetica"/>
+          <w:b/>
+          <w:sz w:val="24"/>
+          <w:szCs w:val="24"/>
+        </w:rPr>
+      </w:pPr>
+      <w:r>
+        <w:rPr>
+          <w:rFonts w:ascii="Helvetica" w:eastAsiaTheme="minorEastAsia" w:hAnsi="Helvetica" w:cs="Helvetica"/>
+          <w:b/>
+          <w:sz w:val="24"/>
+          <w:szCs w:val="24"/>
+        </w:rPr>
+        <w:lastRenderedPageBreak/>
+        <w:t>Callbacks</w:t>
+      </w:r>
+    </w:p>
+    <w:p>
+      <w:pPr>
+        <w:rPr>
+          <w:rFonts w:ascii="Helvetica" w:eastAsiaTheme="minorEastAsia" w:hAnsi="Helvetica" w:cs="Helvetica"/>
+          <w:b/>
+          <w:sz w:val="24"/>
+          <w:szCs w:val="24"/>
+        </w:rPr>
+      </w:pPr>
+      <w:r>
+        <w:rPr>
+          <w:rFonts w:ascii="Helvetica" w:eastAsiaTheme="minorEastAsia" w:hAnsi="Helvetica" w:cs="Helvetica"/>
+          <w:b/>
+          <w:sz w:val="24"/>
+          <w:szCs w:val="24"/>
+        </w:rPr>
+        <w:t xml:space="preserve">         </w:t>
+      </w:r>
+      <w:r>
+        <w:rPr>
+          <w:rFonts w:ascii="Helvetica" w:eastAsiaTheme="minorEastAsia" w:hAnsi="Helvetica" w:cs="Helvetica"/>
+          <w:b/>
+          <w:sz w:val="24"/>
+          <w:szCs w:val="24"/>
+        </w:rPr>
+        <w:pict>
+          <v:shape id="_x0000_i1068" type="#_x0000_t75" style="width:356.1pt;height:129.75pt">
+            <v:imagedata r:id="rId13" o:title="Callbacks"/>
+          </v:shape>
+        </w:pict>
+      </w:r>
+    </w:p>
+    <w:p>
+      <w:pPr>
+        <w:spacing w:after="0"/>
+        <w:rPr>
+          <w:rFonts w:ascii="Helvetica" w:eastAsiaTheme="minorEastAsia" w:hAnsi="Helvetica" w:cs="Helvetica"/>
+          <w:sz w:val="24"/>
+          <w:szCs w:val="24"/>
+        </w:rPr>
+      </w:pPr>
+      <w:r>
+        <w:rPr>
+          <w:rFonts w:ascii="Helvetica" w:eastAsiaTheme="minorEastAsia" w:hAnsi="Helvetica" w:cs="Helvetica"/>
+          <w:sz w:val="24"/>
+          <w:szCs w:val="24"/>
+        </w:rPr>
+        <w:t xml:space="preserve">          I have used Model callback here to load the variables from MAT file into</w:t>
+      </w:r>
+    </w:p>
+    <w:p>
+      <w:pPr>
+        <w:spacing w:after="0"/>
+        <w:rPr>
+          <w:rFonts w:ascii="Helvetica" w:eastAsiaTheme="minorEastAsia" w:hAnsi="Helvetica" w:cs="Helvetica"/>
+          <w:b/>
+          <w:sz w:val="24"/>
+          <w:szCs w:val="24"/>
+        </w:rPr>
+      </w:pPr>
+      <w:r>
+        <w:rPr>
+          <w:rFonts w:ascii="Helvetica" w:eastAsiaTheme="minorEastAsia" w:hAnsi="Helvetica" w:cs="Helvetica"/>
+          <w:sz w:val="24"/>
+          <w:szCs w:val="24"/>
+        </w:rPr>
+        <w:t xml:space="preserve">          the workspace</w:t>
+      </w:r>
+      <w:r>
+        <w:rPr>
+          <w:rFonts w:ascii="Helvetica" w:eastAsiaTheme="minorEastAsia" w:hAnsi="Helvetica" w:cs="Helvetica"/>
+          <w:sz w:val="24"/>
+          <w:szCs w:val="24"/>
+        </w:rPr>
+        <w:t>.</w:t>
+      </w:r>
+      <w:r>
+        <w:rPr>
+          <w:rFonts w:ascii="Helvetica" w:eastAsiaTheme="minorEastAsia" w:hAnsi="Helvetica" w:cs="Helvetica"/>
+          <w:b/>
+          <w:sz w:val="24"/>
+          <w:szCs w:val="24"/>
+        </w:rPr>
+        <w:t xml:space="preserve">    </w:t>
+      </w:r>
+    </w:p>
+    <w:p>
+      <w:pPr>
+        <w:spacing w:after="0"/>
+        <w:rPr>
+          <w:rFonts w:ascii="Helvetica" w:eastAsiaTheme="minorEastAsia" w:hAnsi="Helvetica" w:cs="Helvetica"/>
+          <w:b/>
+          <w:sz w:val="24"/>
+          <w:szCs w:val="24"/>
+        </w:rPr>
+      </w:pPr>
+    </w:p>
+    <w:p>
+      <w:pPr>
+        <w:pStyle w:val="ListParagraph"/>
+        <w:numPr>
+          <w:ilvl w:val="0"/>
+          <w:numId w:val="3"/>
+        </w:numPr>
+        <w:rPr>
+          <w:rFonts w:ascii="Helvetica" w:eastAsiaTheme="minorEastAsia" w:hAnsi="Helvetica" w:cs="Helvetica"/>
+          <w:b/>
+          <w:sz w:val="24"/>
+          <w:szCs w:val="24"/>
+        </w:rPr>
+      </w:pPr>
+      <w:r>
+        <w:rPr>
+          <w:rFonts w:ascii="Helvetica" w:eastAsiaTheme="minorEastAsia" w:hAnsi="Helvetica" w:cs="Helvetica"/>
+          <w:b/>
+          <w:sz w:val="24"/>
+          <w:szCs w:val="24"/>
+        </w:rPr>
+        <w:t>Data Inspector</w:t>
       </w:r>
       <w:bookmarkStart w:id="0" w:name="_GoBack"/>
       <w:bookmarkEnd w:id="0"/>
     </w:p>
     <w:p>
       <w:pPr>
-        <w:ind w:left="720"/>
+        <w:pStyle w:val="ListParagraph"/>
+        <w:numPr>
+          <w:ilvl w:val="0"/>
+          <w:numId w:val="3"/>
+        </w:numPr>
         <w:rPr>
           <w:rFonts w:ascii="Helvetica" w:eastAsiaTheme="minorEastAsia" w:hAnsi="Helvetica" w:cs="Helvetica"/>
+          <w:b/>
+          <w:sz w:val="24"/>
+          <w:szCs w:val="24"/>
+        </w:rPr>
+      </w:pPr>
+      <w:r>
+        <w:rPr>
+          <w:rFonts w:ascii="Helvetica" w:eastAsiaTheme="minorEastAsia" w:hAnsi="Helvetica" w:cs="Helvetica"/>
+          <w:b/>
+          <w:sz w:val="24"/>
+          <w:szCs w:val="24"/>
+        </w:rPr>
+        <w:t>Solver Selection Strategy</w:t>
+      </w:r>
+    </w:p>
+    <w:p>
+      <w:pPr>
+        <w:pStyle w:val="ListParagraph"/>
+        <w:numPr>
+          <w:ilvl w:val="0"/>
+          <w:numId w:val="3"/>
+        </w:numPr>
+        <w:rPr>
+          <w:rFonts w:ascii="Helvetica" w:eastAsiaTheme="minorEastAsia" w:hAnsi="Helvetica" w:cs="Helvetica"/>
+          <w:b/>
+          <w:sz w:val="24"/>
+          <w:szCs w:val="24"/>
+        </w:rPr>
+      </w:pPr>
+      <w:r>
+        <w:rPr>
+          <w:rFonts w:ascii="Helvetica" w:eastAsiaTheme="minorEastAsia" w:hAnsi="Helvetica" w:cs="Helvetica"/>
+          <w:b/>
+          <w:sz w:val="24"/>
+          <w:szCs w:val="24"/>
+        </w:rPr>
+        <w:t>MATLAB function block</w:t>
+      </w:r>
+    </w:p>
+    <w:p>
+      <w:pPr>
+        <w:pStyle w:val="ListParagraph"/>
+        <w:numPr>
+          <w:ilvl w:val="0"/>
+          <w:numId w:val="3"/>
+        </w:numPr>
+        <w:rPr>
+          <w:rFonts w:ascii="Helvetica" w:eastAsiaTheme="minorEastAsia" w:hAnsi="Helvetica" w:cs="Helvetica"/>
+          <w:b/>
+          <w:sz w:val="24"/>
+          <w:szCs w:val="24"/>
+        </w:rPr>
+      </w:pPr>
+      <w:r>
+        <w:rPr>
+          <w:rFonts w:ascii="Helvetica" w:eastAsiaTheme="minorEastAsia" w:hAnsi="Helvetica" w:cs="Helvetica"/>
+          <w:b/>
+          <w:sz w:val="24"/>
+          <w:szCs w:val="24"/>
+        </w:rPr>
+        <w:t>Look-up table</w:t>
+      </w:r>
+    </w:p>
+    <w:p>
+      <w:pPr>
+        <w:pStyle w:val="ListParagraph"/>
+        <w:numPr>
+          <w:ilvl w:val="0"/>
+          <w:numId w:val="3"/>
+        </w:numPr>
+        <w:rPr>
+          <w:rFonts w:ascii="Helvetica" w:eastAsiaTheme="minorEastAsia" w:hAnsi="Helvetica" w:cs="Helvetica"/>
+          <w:b/>
+          <w:sz w:val="24"/>
+          <w:szCs w:val="24"/>
+        </w:rPr>
+      </w:pPr>
+      <w:r>
+        <w:rPr>
+          <w:rFonts w:ascii="Helvetica" w:eastAsiaTheme="minorEastAsia" w:hAnsi="Helvetica" w:cs="Helvetica"/>
+          <w:b/>
+          <w:sz w:val="24"/>
+          <w:szCs w:val="24"/>
+        </w:rPr>
+        <w:t>Signal Builder</w:t>
+      </w:r>
+    </w:p>
+    <w:p>
+      <w:pPr>
+        <w:rPr>
+          <w:rFonts w:ascii="Helvetica" w:eastAsiaTheme="minorEastAsia" w:hAnsi="Helvetica" w:cs="Helvetica"/>
+          <w:b/>
+          <w:sz w:val="24"/>
+          <w:szCs w:val="24"/>
+        </w:rPr>
+      </w:pPr>
+    </w:p>
+    <w:p>
+      <w:pPr>
+        <w:rPr>
+          <w:rFonts w:ascii="Helvetica" w:eastAsiaTheme="minorEastAsia" w:hAnsi="Helvetica" w:cs="Helvetica"/>
+          <w:b/>
           <w:sz w:val="24"/>
           <w:szCs w:val="24"/>
         </w:rPr>
@@ -5476,7 +5771,7 @@
   <w:abstractNum w:abstractNumId="0" w15:restartNumberingAfterBreak="0">
     <w:nsid w:val="35857D96"/>
     <w:multiLevelType w:val="hybridMultilevel"/>
-    <w:tmpl w:val="76E247D2"/>
+    <w:tmpl w:val="5222557A"/>
     <w:lvl w:ilvl="0" w:tplc="40090011">
       <w:start w:val="1"/>
       <w:numFmt w:val="decimal"/>
@@ -5675,11 +5970,103 @@
       </w:rPr>
     </w:lvl>
   </w:abstractNum>
+  <w:abstractNum w:abstractNumId="2" w15:restartNumberingAfterBreak="0">
+    <w:nsid w:val="41C26533"/>
+    <w:multiLevelType w:val="hybridMultilevel"/>
+    <w:tmpl w:val="2F5ADE96"/>
+    <w:lvl w:ilvl="0" w:tplc="40090011">
+      <w:start w:val="1"/>
+      <w:numFmt w:val="decimal"/>
+      <w:lvlText w:val="%1)"/>
+      <w:lvlJc w:val="left"/>
+      <w:pPr>
+        <w:ind w:left="720" w:hanging="360"/>
+      </w:pPr>
+      <w:rPr>
+        <w:rFonts w:hint="default"/>
+      </w:rPr>
+    </w:lvl>
+    <w:lvl w:ilvl="1" w:tplc="40090019">
+      <w:start w:val="1"/>
+      <w:numFmt w:val="lowerLetter"/>
+      <w:lvlText w:val="%2."/>
+      <w:lvlJc w:val="left"/>
+      <w:pPr>
+        <w:ind w:left="1440" w:hanging="360"/>
+      </w:pPr>
+    </w:lvl>
+    <w:lvl w:ilvl="2" w:tplc="4009001B" w:tentative="1">
+      <w:start w:val="1"/>
+      <w:numFmt w:val="lowerRoman"/>
+      <w:lvlText w:val="%3."/>
+      <w:lvlJc w:val="right"/>
+      <w:pPr>
+        <w:ind w:left="2160" w:hanging="180"/>
+      </w:pPr>
+    </w:lvl>
+    <w:lvl w:ilvl="3" w:tplc="4009000F" w:tentative="1">
+      <w:start w:val="1"/>
+      <w:numFmt w:val="decimal"/>
+      <w:lvlText w:val="%4."/>
+      <w:lvlJc w:val="left"/>
+      <w:pPr>
+        <w:ind w:left="2880" w:hanging="360"/>
+      </w:pPr>
+    </w:lvl>
+    <w:lvl w:ilvl="4" w:tplc="40090019" w:tentative="1">
+      <w:start w:val="1"/>
+      <w:numFmt w:val="lowerLetter"/>
+      <w:lvlText w:val="%5."/>
+      <w:lvlJc w:val="left"/>
+      <w:pPr>
+        <w:ind w:left="3600" w:hanging="360"/>
+      </w:pPr>
+    </w:lvl>
+    <w:lvl w:ilvl="5" w:tplc="4009001B" w:tentative="1">
+      <w:start w:val="1"/>
+      <w:numFmt w:val="lowerRoman"/>
+      <w:lvlText w:val="%6."/>
+      <w:lvlJc w:val="right"/>
+      <w:pPr>
+        <w:ind w:left="4320" w:hanging="180"/>
+      </w:pPr>
+    </w:lvl>
+    <w:lvl w:ilvl="6" w:tplc="4009000F" w:tentative="1">
+      <w:start w:val="1"/>
+      <w:numFmt w:val="decimal"/>
+      <w:lvlText w:val="%7."/>
+      <w:lvlJc w:val="left"/>
+      <w:pPr>
+        <w:ind w:left="5040" w:hanging="360"/>
+      </w:pPr>
+    </w:lvl>
+    <w:lvl w:ilvl="7" w:tplc="40090019" w:tentative="1">
+      <w:start w:val="1"/>
+      <w:numFmt w:val="lowerLetter"/>
+      <w:lvlText w:val="%8."/>
+      <w:lvlJc w:val="left"/>
+      <w:pPr>
+        <w:ind w:left="5760" w:hanging="360"/>
+      </w:pPr>
+    </w:lvl>
+    <w:lvl w:ilvl="8" w:tplc="4009001B" w:tentative="1">
+      <w:start w:val="1"/>
+      <w:numFmt w:val="lowerRoman"/>
+      <w:lvlText w:val="%9."/>
+      <w:lvlJc w:val="right"/>
+      <w:pPr>
+        <w:ind w:left="6480" w:hanging="180"/>
+      </w:pPr>
+    </w:lvl>
+  </w:abstractNum>
   <w:num w:numId="1">
     <w:abstractNumId w:val="0"/>
   </w:num>
   <w:num w:numId="2">
     <w:abstractNumId w:val="1"/>
+  </w:num>
+  <w:num w:numId="3">
+    <w:abstractNumId w:val="2"/>
   </w:num>
 </w:numbering>
 </file>
@@ -6492,7 +6879,7 @@
 </file>
 
 <file path=customXml/itemProps1.xml><?xml version="1.0" encoding="utf-8"?>
-<ds:datastoreItem xmlns:ds="http://schemas.openxmlformats.org/officeDocument/2006/customXml" ds:itemID="{B3D058C1-3817-4003-86E6-1D3D47A2B856}">
+<ds:datastoreItem xmlns:ds="http://schemas.openxmlformats.org/officeDocument/2006/customXml" ds:itemID="{B5BF3DA6-41C1-45CF-B876-A23965A5F524}">
   <ds:schemaRefs>
     <ds:schemaRef ds:uri="http://schemas.openxmlformats.org/officeDocument/2006/bibliography"/>
   </ds:schemaRefs>

</xml_diff>

<commit_message>
signal builder results are entered
</commit_message>
<xml_diff>
--- a/Report_Shivashis_2005420.docx
+++ b/Report_Shivashis_2005420.docx
@@ -5630,8 +5630,6 @@
           <w:szCs w:val="24"/>
         </w:rPr>
       </w:pPr>
-      <w:bookmarkStart w:id="0" w:name="_GoBack"/>
-      <w:bookmarkEnd w:id="0"/>
     </w:p>
     <w:p>
       <w:pPr>
@@ -6107,16 +6105,216 @@
           <w:szCs w:val="24"/>
         </w:rPr>
       </w:pPr>
-    </w:p>
-    <w:p>
-      <w:pPr>
-        <w:rPr>
-          <w:rFonts w:ascii="Helvetica" w:eastAsiaTheme="minorEastAsia" w:hAnsi="Helvetica" w:cs="Helvetica"/>
-          <w:b/>
-          <w:sz w:val="24"/>
-          <w:szCs w:val="24"/>
-        </w:rPr>
-      </w:pPr>
+      <w:r>
+        <w:rPr>
+          <w:rFonts w:ascii="Helvetica" w:eastAsiaTheme="minorEastAsia" w:hAnsi="Helvetica" w:cs="Helvetica"/>
+          <w:b/>
+          <w:sz w:val="24"/>
+          <w:szCs w:val="24"/>
+        </w:rPr>
+        <w:t xml:space="preserve">       </w:t>
+      </w:r>
+      <w:r>
+        <w:rPr>
+          <w:rFonts w:ascii="Helvetica" w:eastAsiaTheme="minorEastAsia" w:hAnsi="Helvetica" w:cs="Helvetica"/>
+          <w:b/>
+          <w:noProof/>
+          <w:sz w:val="24"/>
+          <w:szCs w:val="24"/>
+          <w:lang w:eastAsia="en-IN"/>
+        </w:rPr>
+        <w:drawing>
+          <wp:inline distT="0" distB="0" distL="0" distR="0">
+            <wp:extent cx="3229232" cy="3373215"/>
+            <wp:effectExtent l="0" t="0" r="9525" b="0"/>
+            <wp:docPr id="10" name="Picture 10" descr="C:\Users\shiva\AppData\Local\Microsoft\Windows\INetCache\Content.Word\Signal builder.PNG"/>
+            <wp:cNvGraphicFramePr>
+              <a:graphicFrameLocks xmlns:a="http://schemas.openxmlformats.org/drawingml/2006/main" noChangeAspect="1"/>
+            </wp:cNvGraphicFramePr>
+            <a:graphic xmlns:a="http://schemas.openxmlformats.org/drawingml/2006/main">
+              <a:graphicData uri="http://schemas.openxmlformats.org/drawingml/2006/picture">
+                <pic:pic xmlns:pic="http://schemas.openxmlformats.org/drawingml/2006/picture">
+                  <pic:nvPicPr>
+                    <pic:cNvPr id="0" name="Picture 42" descr="C:\Users\shiva\AppData\Local\Microsoft\Windows\INetCache\Content.Word\Signal builder.PNG"/>
+                    <pic:cNvPicPr>
+                      <a:picLocks noChangeAspect="1" noChangeArrowheads="1"/>
+                    </pic:cNvPicPr>
+                  </pic:nvPicPr>
+                  <pic:blipFill>
+                    <a:blip r:embed="rId21">
+                      <a:extLst>
+                        <a:ext uri="{28A0092B-C50C-407E-A947-70E740481C1C}">
+                          <a14:useLocalDpi xmlns:a14="http://schemas.microsoft.com/office/drawing/2010/main" val="0"/>
+                        </a:ext>
+                      </a:extLst>
+                    </a:blip>
+                    <a:srcRect/>
+                    <a:stretch>
+                      <a:fillRect/>
+                    </a:stretch>
+                  </pic:blipFill>
+                  <pic:spPr bwMode="auto">
+                    <a:xfrm>
+                      <a:off x="0" y="0"/>
+                      <a:ext cx="3251664" cy="3396647"/>
+                    </a:xfrm>
+                    <a:prstGeom prst="rect">
+                      <a:avLst/>
+                    </a:prstGeom>
+                    <a:noFill/>
+                    <a:ln>
+                      <a:noFill/>
+                    </a:ln>
+                  </pic:spPr>
+                </pic:pic>
+              </a:graphicData>
+            </a:graphic>
+          </wp:inline>
+        </w:drawing>
+      </w:r>
+    </w:p>
+    <w:p>
+      <w:pPr>
+        <w:spacing w:after="0"/>
+        <w:rPr>
+          <w:rFonts w:ascii="Helvetica" w:eastAsiaTheme="minorEastAsia" w:hAnsi="Helvetica" w:cs="Helvetica"/>
+          <w:sz w:val="24"/>
+          <w:szCs w:val="24"/>
+        </w:rPr>
+      </w:pPr>
+      <w:r>
+        <w:rPr>
+          <w:rFonts w:ascii="Helvetica" w:eastAsiaTheme="minorEastAsia" w:hAnsi="Helvetica" w:cs="Helvetica"/>
+          <w:b/>
+          <w:sz w:val="24"/>
+          <w:szCs w:val="24"/>
+        </w:rPr>
+        <w:t xml:space="preserve">       </w:t>
+      </w:r>
+      <w:r>
+        <w:rPr>
+          <w:rFonts w:ascii="Helvetica" w:eastAsiaTheme="minorEastAsia" w:hAnsi="Helvetica" w:cs="Helvetica"/>
+          <w:sz w:val="24"/>
+          <w:szCs w:val="24"/>
+        </w:rPr>
+        <w:t xml:space="preserve">This is the signal used in the signal builder to generate the throttle and  </w:t>
+      </w:r>
+    </w:p>
+    <w:p>
+      <w:pPr>
+        <w:spacing w:after="0"/>
+        <w:rPr>
+          <w:rFonts w:ascii="Helvetica" w:eastAsiaTheme="minorEastAsia" w:hAnsi="Helvetica" w:cs="Helvetica"/>
+          <w:sz w:val="24"/>
+          <w:szCs w:val="24"/>
+        </w:rPr>
+      </w:pPr>
+      <w:r>
+        <w:rPr>
+          <w:rFonts w:ascii="Helvetica" w:eastAsiaTheme="minorEastAsia" w:hAnsi="Helvetica" w:cs="Helvetica"/>
+          <w:sz w:val="24"/>
+          <w:szCs w:val="24"/>
+        </w:rPr>
+        <w:t xml:space="preserve">        brake signal for which the output is recorded in the scope.</w:t>
+      </w:r>
+    </w:p>
+    <w:p>
+      <w:pPr>
+        <w:rPr>
+          <w:rFonts w:ascii="Helvetica" w:eastAsiaTheme="minorEastAsia" w:hAnsi="Helvetica" w:cs="Helvetica"/>
+          <w:b/>
+          <w:sz w:val="24"/>
+          <w:szCs w:val="24"/>
+        </w:rPr>
+      </w:pPr>
+      <w:r>
+        <w:rPr>
+          <w:rFonts w:ascii="Helvetica" w:eastAsiaTheme="minorEastAsia" w:hAnsi="Helvetica" w:cs="Helvetica"/>
+          <w:b/>
+          <w:sz w:val="24"/>
+          <w:szCs w:val="24"/>
+        </w:rPr>
+        <w:t xml:space="preserve">        </w:t>
+      </w:r>
+    </w:p>
+    <w:p>
+      <w:pPr>
+        <w:rPr>
+          <w:rFonts w:ascii="Helvetica" w:eastAsiaTheme="minorEastAsia" w:hAnsi="Helvetica" w:cs="Helvetica"/>
+          <w:b/>
+          <w:sz w:val="24"/>
+          <w:szCs w:val="24"/>
+        </w:rPr>
+      </w:pPr>
+      <w:r>
+        <w:rPr>
+          <w:rFonts w:ascii="Helvetica" w:eastAsiaTheme="minorEastAsia" w:hAnsi="Helvetica" w:cs="Helvetica"/>
+          <w:b/>
+          <w:sz w:val="24"/>
+          <w:szCs w:val="24"/>
+        </w:rPr>
+        <w:t xml:space="preserve">       </w:t>
+      </w:r>
+      <w:bookmarkStart w:id="0" w:name="_GoBack"/>
+      <w:r>
+        <w:rPr>
+          <w:rFonts w:ascii="Helvetica" w:eastAsiaTheme="minorEastAsia" w:hAnsi="Helvetica" w:cs="Helvetica"/>
+          <w:b/>
+          <w:noProof/>
+          <w:sz w:val="24"/>
+          <w:szCs w:val="24"/>
+          <w:lang w:eastAsia="en-IN"/>
+        </w:rPr>
+        <w:drawing>
+          <wp:inline distT="0" distB="0" distL="0" distR="0">
+            <wp:extent cx="2990335" cy="3811913"/>
+            <wp:effectExtent l="0" t="0" r="635" b="0"/>
+            <wp:docPr id="11" name="Picture 11" descr="E:\KPIT submissions\MBD\Week3\Scope Results.PNG"/>
+            <wp:cNvGraphicFramePr>
+              <a:graphicFrameLocks xmlns:a="http://schemas.openxmlformats.org/drawingml/2006/main" noChangeAspect="1"/>
+            </wp:cNvGraphicFramePr>
+            <a:graphic xmlns:a="http://schemas.openxmlformats.org/drawingml/2006/main">
+              <a:graphicData uri="http://schemas.openxmlformats.org/drawingml/2006/picture">
+                <pic:pic xmlns:pic="http://schemas.openxmlformats.org/drawingml/2006/picture">
+                  <pic:nvPicPr>
+                    <pic:cNvPr id="0" name="Picture 45" descr="E:\KPIT submissions\MBD\Week3\Scope Results.PNG"/>
+                    <pic:cNvPicPr>
+                      <a:picLocks noChangeAspect="1" noChangeArrowheads="1"/>
+                    </pic:cNvPicPr>
+                  </pic:nvPicPr>
+                  <pic:blipFill>
+                    <a:blip r:embed="rId22">
+                      <a:extLst>
+                        <a:ext uri="{28A0092B-C50C-407E-A947-70E740481C1C}">
+                          <a14:useLocalDpi xmlns:a14="http://schemas.microsoft.com/office/drawing/2010/main" val="0"/>
+                        </a:ext>
+                      </a:extLst>
+                    </a:blip>
+                    <a:srcRect/>
+                    <a:stretch>
+                      <a:fillRect/>
+                    </a:stretch>
+                  </pic:blipFill>
+                  <pic:spPr bwMode="auto">
+                    <a:xfrm>
+                      <a:off x="0" y="0"/>
+                      <a:ext cx="2990335" cy="3811913"/>
+                    </a:xfrm>
+                    <a:prstGeom prst="rect">
+                      <a:avLst/>
+                    </a:prstGeom>
+                    <a:noFill/>
+                    <a:ln>
+                      <a:noFill/>
+                    </a:ln>
+                  </pic:spPr>
+                </pic:pic>
+              </a:graphicData>
+            </a:graphic>
+          </wp:inline>
+        </w:drawing>
+      </w:r>
+      <w:bookmarkEnd w:id="0"/>
     </w:p>
     <w:p>
       <w:pPr>
@@ -6134,69 +6332,6 @@
         <w:ind w:left="720"/>
         <w:rPr>
           <w:rFonts w:ascii="Helvetica" w:eastAsiaTheme="minorEastAsia" w:hAnsi="Helvetica" w:cs="Helvetica"/>
-          <w:sz w:val="24"/>
-          <w:szCs w:val="24"/>
-        </w:rPr>
-      </w:pPr>
-    </w:p>
-    <w:p>
-      <w:pPr>
-        <w:ind w:left="720"/>
-        <w:rPr>
-          <w:rFonts w:ascii="Helvetica" w:eastAsiaTheme="minorEastAsia" w:hAnsi="Helvetica" w:cs="Helvetica"/>
-          <w:sz w:val="24"/>
-          <w:szCs w:val="24"/>
-        </w:rPr>
-      </w:pPr>
-    </w:p>
-    <w:p>
-      <w:pPr>
-        <w:ind w:left="720"/>
-        <w:rPr>
-          <w:rFonts w:ascii="Helvetica" w:eastAsiaTheme="minorEastAsia" w:hAnsi="Helvetica" w:cs="Helvetica"/>
-          <w:sz w:val="24"/>
-          <w:szCs w:val="24"/>
-        </w:rPr>
-      </w:pPr>
-    </w:p>
-    <w:p>
-      <w:pPr>
-        <w:ind w:left="720"/>
-        <w:rPr>
-          <w:rFonts w:ascii="Helvetica" w:eastAsiaTheme="minorEastAsia" w:hAnsi="Helvetica" w:cs="Helvetica"/>
-          <w:sz w:val="24"/>
-          <w:szCs w:val="24"/>
-        </w:rPr>
-      </w:pPr>
-    </w:p>
-    <w:p>
-      <w:pPr>
-        <w:ind w:left="720"/>
-        <w:rPr>
-          <w:rFonts w:ascii="Helvetica" w:eastAsiaTheme="minorEastAsia" w:hAnsi="Helvetica"/>
-          <w:b/>
-          <w:sz w:val="24"/>
-          <w:szCs w:val="24"/>
-        </w:rPr>
-      </w:pPr>
-    </w:p>
-    <w:p>
-      <w:pPr>
-        <w:ind w:left="720"/>
-        <w:rPr>
-          <w:rFonts w:ascii="Helvetica" w:eastAsiaTheme="minorEastAsia" w:hAnsi="Helvetica"/>
-          <w:b/>
-          <w:sz w:val="24"/>
-          <w:szCs w:val="24"/>
-        </w:rPr>
-      </w:pPr>
-    </w:p>
-    <w:p>
-      <w:pPr>
-        <w:ind w:left="720"/>
-        <w:rPr>
-          <w:rFonts w:ascii="Helvetica" w:eastAsiaTheme="minorEastAsia" w:hAnsi="Helvetica"/>
-          <w:b/>
           <w:sz w:val="24"/>
           <w:szCs w:val="24"/>
         </w:rPr>
@@ -7417,7 +7552,7 @@
 </file>
 
 <file path=customXml/itemProps1.xml><?xml version="1.0" encoding="utf-8"?>
-<ds:datastoreItem xmlns:ds="http://schemas.openxmlformats.org/officeDocument/2006/customXml" ds:itemID="{B08D135A-9D03-44F8-9C49-8E1646675EC3}">
+<ds:datastoreItem xmlns:ds="http://schemas.openxmlformats.org/officeDocument/2006/customXml" ds:itemID="{E278600A-BC35-45DE-90A5-E27B8B993675}">
   <ds:schemaRefs>
     <ds:schemaRef ds:uri="http://schemas.openxmlformats.org/officeDocument/2006/bibliography"/>
   </ds:schemaRefs>

</xml_diff>

<commit_message>
Made the report and achieved the outputs.All of the outputs achieved were recorded and listed in the report
</commit_message>
<xml_diff>
--- a/Report_Shivashis_2005420.docx
+++ b/Report_Shivashis_2005420.docx
@@ -5364,10 +5364,28 @@
           <w:szCs w:val="24"/>
         </w:rPr>
         <w:pict>
-          <v:shape id="_x0000_i1033" type="#_x0000_t75" style="width:450.15pt;height:267.9pt">
+          <v:shape id="_x0000_i1033" type="#_x0000_t75" style="width:386.6pt;height:230.25pt">
             <v:imagedata r:id="rId14" o:title="Data Inspector"/>
           </v:shape>
         </w:pict>
+      </w:r>
+    </w:p>
+    <w:p>
+      <w:pPr>
+        <w:rPr>
+          <w:rFonts w:ascii="Helvetica" w:eastAsiaTheme="minorEastAsia" w:hAnsi="Helvetica" w:cs="Helvetica"/>
+          <w:b/>
+          <w:sz w:val="24"/>
+          <w:szCs w:val="24"/>
+        </w:rPr>
+      </w:pPr>
+      <w:r>
+        <w:rPr>
+          <w:rFonts w:ascii="Helvetica" w:eastAsiaTheme="minorEastAsia" w:hAnsi="Helvetica" w:cs="Helvetica"/>
+          <w:sz w:val="24"/>
+          <w:szCs w:val="24"/>
+        </w:rPr>
+        <w:t>This is the data inspector curve obtained by the simulation of model.The data inspector file is also attatched in the project.</w:t>
       </w:r>
     </w:p>
     <w:p>
@@ -5512,17 +5530,16 @@
           <w:sz w:val="24"/>
           <w:szCs w:val="24"/>
         </w:rPr>
-        <w:t>One common case to use a fixed-step solver is for workflows where you plan to generate code from your model and run the code on a real-time system.</w:t>
-      </w:r>
-    </w:p>
-    <w:p>
-      <w:pPr>
-        <w:rPr>
-          <w:rFonts w:ascii="Helvetica" w:eastAsiaTheme="minorEastAsia" w:hAnsi="Helvetica" w:cs="Helvetica"/>
-          <w:sz w:val="24"/>
-          <w:szCs w:val="24"/>
-        </w:rPr>
-      </w:pPr>
+        <w:t xml:space="preserve">One common case to use a fixed-step solver is for workflows where you plan to generate code from your model and run </w:t>
+      </w:r>
+      <w:r>
+        <w:rPr>
+          <w:rFonts w:ascii="Helvetica" w:eastAsiaTheme="minorEastAsia" w:hAnsi="Helvetica" w:cs="Helvetica"/>
+          <w:sz w:val="24"/>
+          <w:szCs w:val="24"/>
+        </w:rPr>
+        <w:t>the code on a real-time system.</w:t>
+      </w:r>
     </w:p>
     <w:p>
       <w:pPr>
@@ -5545,41 +5562,43 @@
       <w:pPr>
         <w:rPr>
           <w:rFonts w:ascii="Helvetica" w:eastAsiaTheme="minorEastAsia" w:hAnsi="Helvetica" w:cs="Helvetica"/>
-          <w:b/>
-          <w:sz w:val="24"/>
-          <w:szCs w:val="24"/>
-        </w:rPr>
-      </w:pPr>
-    </w:p>
-    <w:p>
-      <w:pPr>
-        <w:rPr>
-          <w:rFonts w:ascii="Helvetica" w:eastAsiaTheme="minorEastAsia" w:hAnsi="Helvetica" w:cs="Helvetica"/>
-          <w:b/>
-          <w:sz w:val="24"/>
-          <w:szCs w:val="24"/>
-        </w:rPr>
-      </w:pPr>
-    </w:p>
-    <w:p>
-      <w:pPr>
-        <w:rPr>
-          <w:rFonts w:ascii="Helvetica" w:eastAsiaTheme="minorEastAsia" w:hAnsi="Helvetica" w:cs="Helvetica"/>
-          <w:b/>
-          <w:sz w:val="24"/>
-          <w:szCs w:val="24"/>
-        </w:rPr>
-      </w:pPr>
-    </w:p>
-    <w:p>
-      <w:pPr>
-        <w:rPr>
-          <w:rFonts w:ascii="Helvetica" w:eastAsiaTheme="minorEastAsia" w:hAnsi="Helvetica" w:cs="Helvetica"/>
-          <w:b/>
-          <w:sz w:val="24"/>
-          <w:szCs w:val="24"/>
-        </w:rPr>
-      </w:pPr>
+          <w:sz w:val="24"/>
+          <w:szCs w:val="24"/>
+        </w:rPr>
+      </w:pPr>
+    </w:p>
+    <w:p>
+      <w:pPr>
+        <w:rPr>
+          <w:rFonts w:ascii="Helvetica" w:eastAsiaTheme="minorEastAsia" w:hAnsi="Helvetica" w:cs="Helvetica"/>
+          <w:sz w:val="24"/>
+          <w:szCs w:val="24"/>
+        </w:rPr>
+      </w:pPr>
+      <w:r>
+        <w:rPr>
+          <w:rFonts w:ascii="Helvetica" w:eastAsiaTheme="minorEastAsia" w:hAnsi="Helvetica" w:cs="Helvetica"/>
+          <w:sz w:val="24"/>
+          <w:szCs w:val="24"/>
+        </w:rPr>
+        <w:t>Now here our system is a discrete system.The throttle and brake are not contnous as in practical system a user can apply brakes and throttle at different situations hence to cope with that the model is made to be implemented in fixed discrete ode5 solver.</w:t>
+      </w:r>
+      <w:r>
+        <w:rPr>
+          <w:rFonts w:ascii="Helvetica" w:eastAsiaTheme="minorEastAsia" w:hAnsi="Helvetica" w:cs="Helvetica"/>
+          <w:sz w:val="24"/>
+          <w:szCs w:val="24"/>
+        </w:rPr>
+        <w:t>ode5 solver u</w:t>
+      </w:r>
+      <w:r>
+        <w:rPr>
+          <w:rFonts w:ascii="Helvetica" w:eastAsiaTheme="minorEastAsia" w:hAnsi="Helvetica" w:cs="Helvetica"/>
+          <w:sz w:val="24"/>
+          <w:szCs w:val="24"/>
+        </w:rPr>
+        <w:t>ses the fifth-order Dormand-Prince formula to compute the model state at the next time step as an explicit function of the current value of the state and the state derivatives approximated at intermediate points.</w:t>
+      </w:r>
     </w:p>
     <w:p>
       <w:pPr>
@@ -5662,8 +5681,16 @@
           <w:sz w:val="24"/>
           <w:szCs w:val="24"/>
         </w:rPr>
-        <w:lastRenderedPageBreak/>
         <w:t>MATLAB function block</w:t>
+      </w:r>
+      <w:r>
+        <w:rPr>
+          <w:rFonts w:ascii="Helvetica" w:eastAsiaTheme="minorEastAsia" w:hAnsi="Helvetica" w:cs="Helvetica"/>
+          <w:b/>
+          <w:sz w:val="24"/>
+          <w:szCs w:val="24"/>
+        </w:rPr>
+        <w:t>s</w:t>
       </w:r>
       <w:r>
         <w:pict>
@@ -5775,6 +5802,46 @@
     </w:p>
     <w:p>
       <w:pPr>
+        <w:rPr>
+          <w:rFonts w:ascii="Helvetica" w:eastAsiaTheme="minorEastAsia" w:hAnsi="Helvetica" w:cs="Helvetica"/>
+          <w:b/>
+          <w:sz w:val="24"/>
+          <w:szCs w:val="24"/>
+        </w:rPr>
+      </w:pPr>
+    </w:p>
+    <w:p>
+      <w:pPr>
+        <w:rPr>
+          <w:rFonts w:ascii="Helvetica" w:eastAsiaTheme="minorEastAsia" w:hAnsi="Helvetica" w:cs="Helvetica"/>
+          <w:b/>
+          <w:sz w:val="24"/>
+          <w:szCs w:val="24"/>
+        </w:rPr>
+      </w:pPr>
+    </w:p>
+    <w:p>
+      <w:pPr>
+        <w:rPr>
+          <w:rFonts w:ascii="Helvetica" w:eastAsiaTheme="minorEastAsia" w:hAnsi="Helvetica" w:cs="Helvetica"/>
+          <w:b/>
+          <w:sz w:val="24"/>
+          <w:szCs w:val="24"/>
+        </w:rPr>
+      </w:pPr>
+    </w:p>
+    <w:p>
+      <w:pPr>
+        <w:rPr>
+          <w:rFonts w:ascii="Helvetica" w:eastAsiaTheme="minorEastAsia" w:hAnsi="Helvetica" w:cs="Helvetica"/>
+          <w:b/>
+          <w:sz w:val="24"/>
+          <w:szCs w:val="24"/>
+        </w:rPr>
+      </w:pPr>
+    </w:p>
+    <w:p>
+      <w:pPr>
         <w:pStyle w:val="ListParagraph"/>
         <w:numPr>
           <w:ilvl w:val="0"/>
@@ -5805,7 +5872,6 @@
           <w:sz w:val="24"/>
           <w:szCs w:val="24"/>
         </w:rPr>
-        <w:lastRenderedPageBreak/>
         <w:t xml:space="preserve">         </w:t>
       </w:r>
       <w:r>
@@ -6060,7 +6126,6 @@
     </w:p>
     <w:p/>
     <w:p/>
-    <w:p/>
     <w:p>
       <w:pPr>
         <w:rPr>
@@ -6092,7 +6157,6 @@
           <w:sz w:val="24"/>
           <w:szCs w:val="24"/>
         </w:rPr>
-        <w:lastRenderedPageBreak/>
         <w:t>Signal Builder</w:t>
       </w:r>
     </w:p>
@@ -6255,7 +6319,6 @@
         </w:rPr>
         <w:t xml:space="preserve">       </w:t>
       </w:r>
-      <w:bookmarkStart w:id="0" w:name="_GoBack"/>
       <w:r>
         <w:rPr>
           <w:rFonts w:ascii="Helvetica" w:eastAsiaTheme="minorEastAsia" w:hAnsi="Helvetica" w:cs="Helvetica"/>
@@ -6314,28 +6377,19 @@
           </wp:inline>
         </w:drawing>
       </w:r>
+    </w:p>
+    <w:p>
+      <w:pPr>
+        <w:ind w:left="720"/>
+        <w:rPr>
+          <w:rFonts w:ascii="Helvetica" w:eastAsiaTheme="minorEastAsia" w:hAnsi="Helvetica" w:cs="Helvetica"/>
+          <w:b/>
+          <w:sz w:val="24"/>
+          <w:szCs w:val="24"/>
+        </w:rPr>
+      </w:pPr>
+      <w:bookmarkStart w:id="0" w:name="_GoBack"/>
       <w:bookmarkEnd w:id="0"/>
-    </w:p>
-    <w:p>
-      <w:pPr>
-        <w:ind w:left="720"/>
-        <w:rPr>
-          <w:rFonts w:ascii="Helvetica" w:eastAsiaTheme="minorEastAsia" w:hAnsi="Helvetica" w:cs="Helvetica"/>
-          <w:b/>
-          <w:sz w:val="24"/>
-          <w:szCs w:val="24"/>
-        </w:rPr>
-      </w:pPr>
-    </w:p>
-    <w:p>
-      <w:pPr>
-        <w:ind w:left="720"/>
-        <w:rPr>
-          <w:rFonts w:ascii="Helvetica" w:eastAsiaTheme="minorEastAsia" w:hAnsi="Helvetica" w:cs="Helvetica"/>
-          <w:sz w:val="24"/>
-          <w:szCs w:val="24"/>
-        </w:rPr>
-      </w:pPr>
     </w:p>
     <w:sectPr>
       <w:pgSz w:w="11906" w:h="16838"/>
@@ -7552,7 +7606,7 @@
 </file>
 
 <file path=customXml/itemProps1.xml><?xml version="1.0" encoding="utf-8"?>
-<ds:datastoreItem xmlns:ds="http://schemas.openxmlformats.org/officeDocument/2006/customXml" ds:itemID="{E278600A-BC35-45DE-90A5-E27B8B993675}">
+<ds:datastoreItem xmlns:ds="http://schemas.openxmlformats.org/officeDocument/2006/customXml" ds:itemID="{47840D92-0742-4E3F-A5AF-7E79F0BB444C}">
   <ds:schemaRefs>
     <ds:schemaRef ds:uri="http://schemas.openxmlformats.org/officeDocument/2006/bibliography"/>
   </ds:schemaRefs>

</xml_diff>